<commit_message>
Added y again to by
</commit_message>
<xml_diff>
--- a/Unicoders_CS_12_SRS.docx
+++ b/Unicoders_CS_12_SRS.docx
@@ -235,6 +235,9 @@
       </w:pPr>
       <w:r>
         <w:t>b</w:t>
+      </w:r>
+      <w:r>
+        <w:t>y</w:t>
       </w:r>
     </w:p>
     <w:p>
@@ -15536,6 +15539,7 @@
         <w:jc w:val="both"/>
       </w:pPr>
       <w:r>
+        <w:lastRenderedPageBreak/>
         <w:t xml:space="preserve">Mohan et al (2016) used </w:t>
       </w:r>
       <w:r>
@@ -15701,6 +15705,7 @@
         <w:jc w:val="both"/>
       </w:pPr>
       <w:r>
+        <w:lastRenderedPageBreak/>
         <w:t xml:space="preserve">A study by Eralemir et al (2020) used 30 depressed patients to obtain the EEG signals and features were selected using Continuous Wavelet-Transform and kNN was used as the classifier. The authors claimed to have achieved an accuracy of 91.3 percent from this study. </w:t>
       </w:r>
     </w:p>
@@ -16057,6 +16062,7 @@
                 <w:sz w:val="24"/>
                 <w:szCs w:val="24"/>
               </w:rPr>
+              <w:lastRenderedPageBreak/>
               <w:t>LR</w:t>
             </w:r>
           </w:p>
@@ -16078,6 +16084,7 @@
                 <w:sz w:val="24"/>
                 <w:szCs w:val="24"/>
               </w:rPr>
+              <w:lastRenderedPageBreak/>
               <w:t>83.3 %</w:t>
             </w:r>
           </w:p>
@@ -17495,7 +17502,15 @@
                 <w:sz w:val="24"/>
                 <w:szCs w:val="24"/>
               </w:rPr>
-              <w:t>Higuchi’s Fractal Dimension</w:t>
+              <w:t xml:space="preserve">Higuchi’s Fractal </w:t>
+            </w:r>
+            <w:r>
+              <w:rPr>
+                <w:sz w:val="24"/>
+                <w:szCs w:val="24"/>
+              </w:rPr>
+              <w:lastRenderedPageBreak/>
+              <w:t>Dimension</w:t>
             </w:r>
           </w:p>
           <w:p>
@@ -17541,6 +17556,7 @@
                 <w:sz w:val="24"/>
                 <w:szCs w:val="24"/>
               </w:rPr>
+              <w:lastRenderedPageBreak/>
               <w:t>SVM</w:t>
             </w:r>
           </w:p>
@@ -17557,6 +17573,7 @@
                 <w:sz w:val="24"/>
                 <w:szCs w:val="24"/>
               </w:rPr>
+              <w:lastRenderedPageBreak/>
               <w:t>MP</w:t>
             </w:r>
           </w:p>
@@ -17642,6 +17659,7 @@
                 <w:sz w:val="24"/>
                 <w:szCs w:val="24"/>
               </w:rPr>
+              <w:lastRenderedPageBreak/>
               <w:t>97.56 %</w:t>
             </w:r>
           </w:p>
@@ -17824,7 +17842,11 @@
         <w:t xml:space="preserve"> for discriminating the level of depression. A combination of both linear and non-linear feature</w:t>
       </w:r>
       <w:r>
-        <w:t>s (SampEn and DFA). The classifier used for both discrimination and severity scaling was SVM and the accuracy obtained respectively were 90.26 percent and 75.31 percent. The dataset was collected contained 24 depressed patients and 20 normal subjects which were collected from Central Institute of Psychiatry, Jharkhand, India.</w:t>
+        <w:t xml:space="preserve">s (SampEn and DFA). The classifier used for both discrimination and severity scaling was SVM </w:t>
+      </w:r>
+      <w:r>
+        <w:lastRenderedPageBreak/>
+        <w:t>and the accuracy obtained respectively were 90.26 percent and 75.31 percent. The dataset was collected contained 24 depressed patients and 20 normal subjects which were collected from Central Institute of Psychiatry, Jharkhand, India.</w:t>
       </w:r>
     </w:p>
     <w:p>
@@ -17945,7 +17967,11 @@
         <w:t xml:space="preserve">The classifiers that produced the highest accuracy in all the papers describes above were kNN and SVM. </w:t>
       </w:r>
       <w:r>
-        <w:t xml:space="preserve">k-Nearest Neighbour (kNN) was developed by Fix and Hodges in 1951 and is generally based on the distance between a test sample and a training sample, hence it is a powerful algorithm that can used for classification (Peterson, 2009). Support Vector Machine (SVM) is also a supervised machine learning algorithm </w:t>
+        <w:t xml:space="preserve">k-Nearest Neighbour (kNN) was developed by Fix and Hodges in 1951 and is generally based on the distance between a test sample and a training sample, hence it is a </w:t>
+      </w:r>
+      <w:r>
+        <w:lastRenderedPageBreak/>
+        <w:t xml:space="preserve">powerful algorithm that can used for classification (Peterson, 2009). Support Vector Machine (SVM) is also a supervised machine learning algorithm </w:t>
       </w:r>
       <w:r>
         <w:t>that is powerful at pattern recognition and has become popular for classification and regression (Noble, 2006).</w:t>
@@ -18103,7 +18129,11 @@
         </w:r>
       </w:hyperlink>
       <w:r>
-        <w:t xml:space="preserve"> which was uploaded by Wajid Mumtaz on 23.11.2017. This dataset was created at the Universiti Sains Malaysia</w:t>
+        <w:t xml:space="preserve"> which was uploaded by Wajid Mumtaz on 23.11.2017. This dataset was created at the Universiti Sains </w:t>
+      </w:r>
+      <w:r>
+        <w:lastRenderedPageBreak/>
+        <w:t>Malaysia</w:t>
       </w:r>
       <w:r>
         <w:t>, Malaysia</w:t>
@@ -18281,6 +18311,7 @@
       </w:pPr>
       <w:bookmarkStart w:id="38" w:name="_Toc92828405"/>
       <w:r>
+        <w:lastRenderedPageBreak/>
         <w:t>Chapter 3: Methodology</w:t>
       </w:r>
       <w:bookmarkEnd w:id="38"/>
@@ -18632,6 +18663,7 @@
         <w:rPr>
           <w:color w:val="000000"/>
         </w:rPr>
+        <w:lastRenderedPageBreak/>
         <w:t>ovide much information, however, the peak and low voltages do provide good information. Using EEG signals to diagnose a medical or physiological disease is highly statistical as the voltage itself does not give any symptoms of any disease. The people with a certain disease which is proven by a qualified doctor is taken as a subject (depression, for instance). Countless tests are run on the subject and then compared with a healthy person to obtain valid information, therefore quantitative research methodology is being used here as it relies on statistical and numerical data. A lot of measurements will be taken to diagnose the illness (Watson, 2015).</w:t>
       </w:r>
     </w:p>
@@ -18862,6 +18894,7 @@
       </w:pPr>
       <w:bookmarkStart w:id="44" w:name="_Toc92828409"/>
       <w:r>
+        <w:lastRenderedPageBreak/>
         <w:t>3.</w:t>
       </w:r>
       <w:r>
@@ -19483,6 +19516,7 @@
           <w:szCs w:val="22"/>
           <w:bdr w:val="none" w:sz="0" w:space="0" w:color="auto" w:frame="1"/>
         </w:rPr>
+        <w:lastRenderedPageBreak/>
         <w:drawing>
           <wp:anchor distT="0" distB="0" distL="114300" distR="114300" simplePos="0" relativeHeight="251648512" behindDoc="0" locked="0" layoutInCell="1" allowOverlap="1" wp14:anchorId="1E88060C" wp14:editId="5FA1BF2D">
             <wp:simplePos x="0" y="0"/>
@@ -19738,6 +19772,7 @@
       </w:pPr>
       <w:bookmarkStart w:id="50" w:name="_Toc92828413"/>
       <w:r>
+        <w:lastRenderedPageBreak/>
         <w:t>3.</w:t>
       </w:r>
       <w:r>
@@ -20126,6 +20161,7 @@
               <w:rPr>
                 <w:color w:val="000000"/>
               </w:rPr>
+              <w:lastRenderedPageBreak/>
               <w:t>Validity of the data set</w:t>
             </w:r>
             <w:r>
@@ -21067,7 +21103,14 @@
         <w:rPr>
           <w:color w:val="000000"/>
         </w:rPr>
-        <w:t>This chapter discusses how the team came up with their research methodology, design methodology and development along with the risks which the team had to undertake. It also demonstrates how the work was distributed and what software and tools were used in this project.</w:t>
+        <w:t xml:space="preserve">This chapter discusses how the team came up with their research methodology, design methodology and development along with the risks which the team had to undertake. It also </w:t>
+      </w:r>
+      <w:r>
+        <w:rPr>
+          <w:color w:val="000000"/>
+        </w:rPr>
+        <w:lastRenderedPageBreak/>
+        <w:t>demonstrates how the work was distributed and what software and tools were used in this project.</w:t>
       </w:r>
     </w:p>
     <w:p>
@@ -21089,6 +21132,7 @@
       </w:pPr>
       <w:bookmarkStart w:id="55" w:name="_Toc92828416"/>
       <w:r>
+        <w:lastRenderedPageBreak/>
         <w:t>Chapter 4: System Requirements Specification (SRS)</w:t>
       </w:r>
       <w:bookmarkEnd w:id="55"/>
@@ -21295,6 +21339,7 @@
         <w:rPr>
           <w:color w:val="auto"/>
         </w:rPr>
+        <w:lastRenderedPageBreak/>
         <w:t>4.2.2</w:t>
       </w:r>
       <w:r>
@@ -22050,7 +22095,14 @@
         <w:rPr>
           <w:color w:val="000000"/>
         </w:rPr>
-        <w:t>Requirement elicitation and its different techniques is a cardinal step in determining the requirements that are needed in a software that satisfies its users’ needs and wants, ultimately deciding if it leads to a successful software project or not. Improving elicitation methods and the amount of participation it takes in a software project cycle, improves the prospect of getting closer to users' needs (Hickey and Davis, 2004).</w:t>
+        <w:t xml:space="preserve">Requirement elicitation and its different techniques is a cardinal step in determining the requirements that are needed in a software that satisfies its users’ needs and wants, ultimately deciding if it leads to a successful software project or not. Improving elicitation methods and the </w:t>
+      </w:r>
+      <w:r>
+        <w:rPr>
+          <w:color w:val="000000"/>
+        </w:rPr>
+        <w:lastRenderedPageBreak/>
+        <w:t>amount of participation it takes in a software project cycle, improves the prospect of getting closer to users' needs (Hickey and Davis, 2004).</w:t>
       </w:r>
     </w:p>
     <w:p>
@@ -22257,7 +22309,14 @@
         <w:rPr>
           <w:color w:val="000000"/>
         </w:rPr>
-        <w:t>(with set questions beforehand which allows for easy analyzation) or open (no predefined agenda and open questions that allow for more ideas and questions to be generated along with brainstorming) or a combination of both which is quite common.</w:t>
+        <w:t xml:space="preserve">(with set questions beforehand which allows for easy analyzation) or open (no </w:t>
+      </w:r>
+      <w:r>
+        <w:rPr>
+          <w:color w:val="000000"/>
+        </w:rPr>
+        <w:lastRenderedPageBreak/>
+        <w:t>predefined agenda and open questions that allow for more ideas and questions to be generated along with brainstorming) or a combination of both which is quite common.</w:t>
       </w:r>
     </w:p>
     <w:p>
@@ -22497,6 +22556,7 @@
         <w:rPr>
           <w:color w:val="000000"/>
         </w:rPr>
+        <w:lastRenderedPageBreak/>
         <w:t>A questionnaire was released on 20th December 2021 and emailed to the students of the University of IIT and others. The questionnaire was open for a span of 3 weeks and the results yielded 83 responses and are shown below.</w:t>
       </w:r>
     </w:p>
@@ -22908,6 +22968,7 @@
         <w:rPr>
           <w:noProof/>
         </w:rPr>
+        <w:lastRenderedPageBreak/>
         <w:pict w14:anchorId="17000A88">
           <v:shape id="_x0000_s2059" type="#_x0000_t202" style="position:absolute;margin-left:0;margin-top:262.05pt;width:468pt;height:.05pt;z-index:251670016;mso-position-horizontal-relative:text;mso-position-vertical-relative:text" stroked="f">
             <v:textbox style="mso-fit-shape-to-text:t" inset="0,0,0,0">
@@ -23710,6 +23771,7 @@
           <w:sz w:val="22"/>
           <w:szCs w:val="22"/>
         </w:rPr>
+        <w:lastRenderedPageBreak/>
         <w:t>Results:</w:t>
       </w:r>
       <w:r>
@@ -24055,6 +24117,7 @@
           <w:sz w:val="22"/>
           <w:szCs w:val="22"/>
         </w:rPr>
+        <w:lastRenderedPageBreak/>
         <w:t>Results:</w:t>
       </w:r>
       <w:r>
@@ -24431,6 +24494,7 @@
           <w:szCs w:val="22"/>
           <w:bdr w:val="none" w:sz="0" w:space="0" w:color="auto" w:frame="1"/>
         </w:rPr>
+        <w:lastRenderedPageBreak/>
         <w:t xml:space="preserve"> </w:t>
       </w:r>
       <w:bookmarkStart w:id="74" w:name="fig4_12"/>
@@ -24686,6 +24750,7 @@
         <w:rPr>
           <w:color w:val="000000"/>
         </w:rPr>
+        <w:lastRenderedPageBreak/>
         <w:t>Shanthi Margam is a non-governmental organization that was founded in 2016 to help communities improve their emotional and mental well-being. It offers individual counselling free of charge and conducts sessions with adults and children from the surrounding areas (Shanthi Margam, 2021). </w:t>
       </w:r>
     </w:p>
@@ -24732,7 +24797,14 @@
           <w:color w:val="000000"/>
         </w:rPr>
         <w:br/>
-        <w:t>The prevalence of depression in society as a whole in comparison to fifty years ago was elucidated upon by the respondent. More people have been coming out about MDD which may serve as a reason as to why there seems to be an increase. This also points to the fact that depression may not necessarily be seen as an increase from fifty years ago, if one were to draw a comparison to domestic violence for example, it has always been there, the only difference in present day is that more people have come out about it. </w:t>
+        <w:t xml:space="preserve">The prevalence of depression in society as a whole in comparison to fifty years ago was elucidated upon by the respondent. More people have been coming out about MDD which may serve as a reason as to why there seems to be an increase. This also points to the fact that depression may not necessarily be seen as an increase from fifty years ago, if one were to draw a </w:t>
+      </w:r>
+      <w:r>
+        <w:rPr>
+          <w:color w:val="000000"/>
+        </w:rPr>
+        <w:lastRenderedPageBreak/>
+        <w:t>comparison to domestic violence for example, it has always been there, the only difference in present day is that more people have come out about it. </w:t>
       </w:r>
     </w:p>
     <w:p>
@@ -24849,7 +24921,14 @@
         <w:rPr>
           <w:color w:val="000000"/>
         </w:rPr>
-        <w:t>n the next three quotations, the project idea, of detecting MDD and its level using EEG signals over a period of time was presented to the interviewee to receive feedback on her opinion. She explained how MDD is quite complex and may not be easy to label as depressed or not and suggested how a program that detects patterns and signs in an individual as red flags may be helpful. She also noted how BDI-II (the depression inventory scale that is being used in this project) was a good place to work of with, and if professionals were able to also look at each case in detail the project may prove to be of help, as an official report of such may help make schools and parents (the target audience) take the case of the respective individual more seriously. She also explained how computers' role in mental health diagnosis may lead to more accurate diagnosis in the future as clients generally vaguely explain symptoms and if technology provides better quantitative facts on mental health, better prevention measures can be taken. Finally, the use and effectiveness of mental health apps was elucidated upon. She explained how the app may be more approachable to younger generations however certain practices (for example writing journals in juxtaposition with typing on a journaling app with a keyboard) displayed greater effects when done physically.</w:t>
+        <w:t xml:space="preserve">n the next three quotations, the project idea, of detecting MDD and its level using EEG signals </w:t>
+      </w:r>
+      <w:r>
+        <w:rPr>
+          <w:color w:val="000000"/>
+        </w:rPr>
+        <w:lastRenderedPageBreak/>
+        <w:t>over a period of time was presented to the interviewee to receive feedback on her opinion. She explained how MDD is quite complex and may not be easy to label as depressed or not and suggested how a program that detects patterns and signs in an individual as red flags may be helpful. She also noted how BDI-II (the depression inventory scale that is being used in this project) was a good place to work of with, and if professionals were able to also look at each case in detail the project may prove to be of help, as an official report of such may help make schools and parents (the target audience) take the case of the respective individual more seriously. She also explained how computers' role in mental health diagnosis may lead to more accurate diagnosis in the future as clients generally vaguely explain symptoms and if technology provides better quantitative facts on mental health, better prevention measures can be taken. Finally, the use and effectiveness of mental health apps was elucidated upon. She explained how the app may be more approachable to younger generations however certain practices (for example writing journals in juxtaposition with typing on a journaling app with a keyboard) displayed greater effects when done physically.</w:t>
       </w:r>
       <w:r>
         <w:rPr>
@@ -24983,6 +25062,7 @@
       <w:bookmarkStart w:id="76" w:name="_Toc92828423"/>
       <w:bookmarkEnd w:id="75"/>
       <w:r>
+        <w:lastRenderedPageBreak/>
         <w:t>4.5</w:t>
       </w:r>
       <w:r>
@@ -25560,6 +25640,7 @@
                 <w:sz w:val="26"/>
                 <w:szCs w:val="26"/>
               </w:rPr>
+              <w:lastRenderedPageBreak/>
               <w:t>Pre-Conditions</w:t>
             </w:r>
           </w:p>
@@ -26831,6 +26912,7 @@
                 <w:sz w:val="26"/>
                 <w:szCs w:val="26"/>
               </w:rPr>
+              <w:lastRenderedPageBreak/>
               <w:t>Main flow</w:t>
             </w:r>
           </w:p>
@@ -28173,6 +28255,7 @@
                 <w:sz w:val="26"/>
                 <w:szCs w:val="26"/>
               </w:rPr>
+              <w:lastRenderedPageBreak/>
               <w:t>Main flow</w:t>
             </w:r>
           </w:p>
@@ -29318,6 +29401,7 @@
               <w:rPr>
                 <w:color w:val="000000"/>
               </w:rPr>
+              <w:lastRenderedPageBreak/>
               <w:t>FR2</w:t>
             </w:r>
           </w:p>
@@ -30220,6 +30304,7 @@
               <w:rPr>
                 <w:color w:val="000000"/>
               </w:rPr>
+              <w:lastRenderedPageBreak/>
               <w:t>Maintainability</w:t>
             </w:r>
           </w:p>
@@ -30505,6 +30590,7 @@
       </w:pPr>
       <w:bookmarkStart w:id="87" w:name="_Toc92828428"/>
       <w:r>
+        <w:lastRenderedPageBreak/>
         <w:t>Chapter 5: Social, Legal, Ethical and Professional Issues</w:t>
       </w:r>
       <w:bookmarkEnd w:id="87"/>
@@ -30680,6 +30766,7 @@
         <w:rPr>
           <w:color w:val="auto"/>
         </w:rPr>
+        <w:lastRenderedPageBreak/>
         <w:t>5.2.2 Legal issues</w:t>
       </w:r>
       <w:bookmarkEnd w:id="91"/>
@@ -30841,6 +30928,7 @@
         <w:rPr>
           <w:color w:val="000000"/>
         </w:rPr>
+        <w:lastRenderedPageBreak/>
         <w:t>False claims - All the data acquired for this research are properly cited. Ideas by the authors were double checked to avoid false claims, especially regarding facts and statistics. </w:t>
       </w:r>
     </w:p>
@@ -31023,6 +31111,7 @@
       </w:pPr>
       <w:bookmarkStart w:id="95" w:name="_Toc92828436"/>
       <w:r>
+        <w:lastRenderedPageBreak/>
         <w:t xml:space="preserve">Chapter 6: System Architecture </w:t>
       </w:r>
       <w:r>
@@ -31197,6 +31286,7 @@
         <w:jc w:val="both"/>
       </w:pPr>
       <w:r>
+        <w:lastRenderedPageBreak/>
         <w:t xml:space="preserve">The system architecture design for identifying depression using EEG signals is shown above in </w:t>
       </w:r>
       <w:r>
@@ -31359,7 +31449,11 @@
         <w:t>2</w:t>
       </w:r>
       <w:r>
-        <w:t xml:space="preserve"> above. Classes are described briefly below. Intellignosis (System) receives the user's credentials, verifies them against the data stored in the institution's database, and then displays them. The system then receives the user's EEG signal and determines whether the user has MDD. This is then processed and stored in a table as patient information and in the EEG report. The patient details table contains the user's information as well as the results. The EEG report table contains information about the EEG signal as well as its classification. This will be done for each individual user.</w:t>
+        <w:t xml:space="preserve"> above. Classes are described briefly below. Intellignosis (System) receives the user's credentials, verifies them against the data stored in the institution's database, and then displays them. The </w:t>
+      </w:r>
+      <w:r>
+        <w:lastRenderedPageBreak/>
+        <w:t>system then receives the user's EEG signal and determines whether the user has MDD. This is then processed and stored in a table as patient information and in the EEG report. The patient details table contains the user's information as well as the results. The EEG report table contains information about the EEG signal as well as its classification. This will be done for each individual user.</w:t>
       </w:r>
     </w:p>
     <w:p>
@@ -31545,6 +31639,7 @@
         <w:rPr>
           <w:color w:val="auto"/>
         </w:rPr>
+        <w:lastRenderedPageBreak/>
         <w:t>6.3.3</w:t>
       </w:r>
       <w:r>
@@ -31686,6 +31781,7 @@
         <w:rPr>
           <w:noProof/>
         </w:rPr>
+        <w:lastRenderedPageBreak/>
         <w:drawing>
           <wp:inline distT="0" distB="0" distL="0" distR="0" wp14:anchorId="1E358DE6" wp14:editId="3D907CC8">
             <wp:extent cx="5938837" cy="4095750"/>
@@ -31775,6 +31871,7 @@
         <w:rPr>
           <w:noProof/>
         </w:rPr>
+        <w:lastRenderedPageBreak/>
         <w:pict w14:anchorId="6BB3EC7D">
           <v:shape id="_x0000_s2056" type="#_x0000_t202" style="position:absolute;margin-left:0;margin-top:327.25pt;width:468pt;height:.05pt;z-index:251667968;mso-position-horizontal-relative:text;mso-position-vertical-relative:text" wrapcoords="-35 0 -35 20400 21600 20400 21600 0 -35 0" stroked="f">
             <v:textbox style="mso-fit-shape-to-text:t" inset="0,0,0,0">
@@ -31886,6 +31983,7 @@
         <w:rPr>
           <w:color w:val="auto"/>
         </w:rPr>
+        <w:lastRenderedPageBreak/>
         <w:t>6.3.</w:t>
       </w:r>
       <w:r>
@@ -32030,6 +32128,7 @@
       </w:pPr>
       <w:bookmarkStart w:id="110" w:name="_Toc92828444"/>
       <w:r>
+        <w:lastRenderedPageBreak/>
         <w:t>6.4</w:t>
       </w:r>
       <w:r>
@@ -32066,6 +32165,7 @@
       </w:pPr>
       <w:bookmarkStart w:id="111" w:name="_Toc92828445"/>
       <w:r>
+        <w:lastRenderedPageBreak/>
         <w:t>References</w:t>
       </w:r>
       <w:bookmarkEnd w:id="111"/>
@@ -32778,6 +32878,7 @@
         <w:rPr>
           <w:color w:val="202124"/>
         </w:rPr>
+        <w:lastRenderedPageBreak/>
         <w:t>Beck, A.</w:t>
       </w:r>
       <w:r>
@@ -33206,6 +33307,7 @@
         <w:rPr>
           <w:color w:val="202124"/>
         </w:rPr>
+        <w:lastRenderedPageBreak/>
         <w:t xml:space="preserve">Davidson, R., 1998. </w:t>
       </w:r>
       <w:r>
@@ -33979,6 +34081,7 @@
         <w:rPr>
           <w:color w:val="202124"/>
         </w:rPr>
+        <w:lastRenderedPageBreak/>
         <w:t xml:space="preserve">Kang, M., Kang, S. and Lee, Y. (2021). Prediction of Beck Depression Inventory Score in EEG: Application of Deep-Asymmetry Method. </w:t>
       </w:r>
       <w:r>
@@ -34466,6 +34569,7 @@
         <w:rPr>
           <w:color w:val="202124"/>
         </w:rPr>
+        <w:lastRenderedPageBreak/>
         <w:t xml:space="preserve">Mohan, Y., Chi, S.C., Xin, D.K.P. and Foong, L.P. (2016). Artificial Neural Network for Classification of Depressive and Normal in EEG. </w:t>
       </w:r>
       <w:r>
@@ -35069,6 +35173,7 @@
         <w:rPr>
           <w:color w:val="202124"/>
         </w:rPr>
+        <w:lastRenderedPageBreak/>
         <w:t xml:space="preserve">Peterson, L. (2009). K-nearest neighbor. </w:t>
       </w:r>
       <w:r>
@@ -36001,6 +36106,7 @@
           <w:sz w:val="26"/>
           <w:szCs w:val="26"/>
         </w:rPr>
+        <w:lastRenderedPageBreak/>
         <w:drawing>
           <wp:anchor distT="0" distB="0" distL="114300" distR="114300" simplePos="0" relativeHeight="251644416" behindDoc="1" locked="0" layoutInCell="1" allowOverlap="1" wp14:anchorId="3870EA47" wp14:editId="0D04C664">
             <wp:simplePos x="0" y="0"/>
@@ -36133,6 +36239,7 @@
           <w:szCs w:val="30"/>
           <w:u w:val="single"/>
         </w:rPr>
+        <w:lastRenderedPageBreak/>
         <w:drawing>
           <wp:anchor distT="0" distB="0" distL="114300" distR="114300" simplePos="0" relativeHeight="251650560" behindDoc="1" locked="0" layoutInCell="1" allowOverlap="1" wp14:anchorId="6EC140BD" wp14:editId="0B3BA2FA">
             <wp:simplePos x="0" y="0"/>
@@ -36285,6 +36392,7 @@
           <w:szCs w:val="30"/>
           <w:u w:val="single"/>
         </w:rPr>
+        <w:lastRenderedPageBreak/>
         <w:drawing>
           <wp:anchor distT="0" distB="0" distL="114300" distR="114300" simplePos="0" relativeHeight="251653632" behindDoc="1" locked="0" layoutInCell="1" allowOverlap="1" wp14:anchorId="3DA23838" wp14:editId="26D11413">
             <wp:simplePos x="0" y="0"/>
@@ -36444,6 +36552,7 @@
           <w:szCs w:val="30"/>
           <w:u w:val="single"/>
         </w:rPr>
+        <w:lastRenderedPageBreak/>
         <w:drawing>
           <wp:anchor distT="0" distB="0" distL="114300" distR="114300" simplePos="0" relativeHeight="251656704" behindDoc="1" locked="0" layoutInCell="1" allowOverlap="1" wp14:anchorId="60A7D08D" wp14:editId="42009DD0">
             <wp:simplePos x="0" y="0"/>

</xml_diff>

<commit_message>
Latest changes by sir
</commit_message>
<xml_diff>
--- a/Unicoders_CS_12_SRS.docx
+++ b/Unicoders_CS_12_SRS.docx
@@ -1177,15 +1177,7 @@
         <w:t>n</w:t>
       </w:r>
       <w:r>
-        <w:t xml:space="preserve"> introduction is given regarding the topic and research gap which is then elaborated upon in the literature review where prior research and tools and techniques are discussed in detail. It is followed by the methodologies used </w:t>
-      </w:r>
-      <w:proofErr w:type="gramStart"/>
-      <w:r>
-        <w:t>during the course of</w:t>
-      </w:r>
-      <w:proofErr w:type="gramEnd"/>
-      <w:r>
-        <w:t xml:space="preserve"> this project and then </w:t>
+        <w:t xml:space="preserve"> introduction is given regarding the topic and research gap which is then elaborated upon in the literature review where prior research and tools and techniques are discussed in detail. It is followed by the methodologies used during the course of this project and then </w:t>
       </w:r>
       <w:r>
         <w:t xml:space="preserve">the system requirements specification </w:t>
@@ -8957,25 +8949,7 @@
             <w:color w:val="auto"/>
             <w:u w:val="none"/>
           </w:rPr>
-          <w:t xml:space="preserve">Table </w:t>
-        </w:r>
-        <w:proofErr w:type="spellStart"/>
-        <w:r>
-          <w:rPr>
-            <w:rStyle w:val="Hyperlink"/>
-            <w:color w:val="auto"/>
-            <w:u w:val="none"/>
-          </w:rPr>
-          <w:t>i</w:t>
-        </w:r>
-        <w:proofErr w:type="spellEnd"/>
-        <w:r>
-          <w:rPr>
-            <w:rStyle w:val="Hyperlink"/>
-            <w:color w:val="auto"/>
-            <w:u w:val="none"/>
-          </w:rPr>
-          <w:t xml:space="preserve"> </w:t>
+          <w:t>Declaration table</w:t>
         </w:r>
         <w:r>
           <w:rPr>
@@ -8984,7 +8958,6 @@
             <w:u w:val="none"/>
           </w:rPr>
           <w:tab/>
-          <w:t xml:space="preserve">- </w:t>
         </w:r>
         <w:r>
           <w:rPr>
@@ -8993,7 +8966,14 @@
             <w:u w:val="none"/>
           </w:rPr>
           <w:tab/>
-          <w:t>Declaration table</w:t>
+        </w:r>
+        <w:r>
+          <w:rPr>
+            <w:rStyle w:val="Hyperlink"/>
+            <w:color w:val="auto"/>
+            <w:u w:val="none"/>
+          </w:rPr>
+          <w:tab/>
         </w:r>
         <w:r>
           <w:rPr>
@@ -9159,7 +9139,23 @@
             <w:color w:val="auto"/>
             <w:u w:val="none"/>
           </w:rPr>
-          <w:t xml:space="preserve">Table 1.2 </w:t>
+          <w:t xml:space="preserve">Table </w:t>
+        </w:r>
+        <w:r>
+          <w:rPr>
+            <w:rStyle w:val="Hyperlink"/>
+            <w:color w:val="auto"/>
+            <w:u w:val="none"/>
+          </w:rPr>
+          <w:t>1</w:t>
+        </w:r>
+        <w:r>
+          <w:rPr>
+            <w:rStyle w:val="Hyperlink"/>
+            <w:color w:val="auto"/>
+            <w:u w:val="none"/>
+          </w:rPr>
+          <w:t xml:space="preserve">.2 </w:t>
         </w:r>
         <w:r>
           <w:rPr>
@@ -9264,7 +9260,23 @@
             <w:u w:val="none"/>
           </w:rPr>
           <w:tab/>
-          <w:t>Operational Objectives table</w:t>
+          <w:t>Operatio</w:t>
+        </w:r>
+        <w:r>
+          <w:rPr>
+            <w:rStyle w:val="Hyperlink"/>
+            <w:color w:val="auto"/>
+            <w:u w:val="none"/>
+          </w:rPr>
+          <w:t>n</w:t>
+        </w:r>
+        <w:r>
+          <w:rPr>
+            <w:rStyle w:val="Hyperlink"/>
+            <w:color w:val="auto"/>
+            <w:u w:val="none"/>
+          </w:rPr>
+          <w:t>al Objectives table</w:t>
         </w:r>
         <w:r>
           <w:rPr>
@@ -9351,7 +9363,23 @@
             <w:u w:val="none"/>
           </w:rPr>
           <w:tab/>
-          <w:t>Resource requirements</w:t>
+          <w:t>Re</w:t>
+        </w:r>
+        <w:r>
+          <w:rPr>
+            <w:rStyle w:val="Hyperlink"/>
+            <w:color w:val="auto"/>
+            <w:u w:val="none"/>
+          </w:rPr>
+          <w:t>s</w:t>
+        </w:r>
+        <w:r>
+          <w:rPr>
+            <w:rStyle w:val="Hyperlink"/>
+            <w:color w:val="auto"/>
+            <w:u w:val="none"/>
+          </w:rPr>
+          <w:t>ource requirements</w:t>
         </w:r>
         <w:r>
           <w:rPr>
@@ -9438,7 +9466,23 @@
             <w:u w:val="none"/>
           </w:rPr>
           <w:tab/>
-          <w:t>Prior research summary table</w:t>
+          <w:t>Prior r</w:t>
+        </w:r>
+        <w:r>
+          <w:rPr>
+            <w:rStyle w:val="Hyperlink"/>
+            <w:color w:val="auto"/>
+            <w:u w:val="none"/>
+          </w:rPr>
+          <w:t>e</w:t>
+        </w:r>
+        <w:r>
+          <w:rPr>
+            <w:rStyle w:val="Hyperlink"/>
+            <w:color w:val="auto"/>
+            <w:u w:val="none"/>
+          </w:rPr>
+          <w:t>search summary table</w:t>
         </w:r>
         <w:r>
           <w:rPr>
@@ -9525,7 +9569,23 @@
             <w:u w:val="none"/>
           </w:rPr>
           <w:tab/>
-          <w:t>Mitigation and risks</w:t>
+          <w:t>Mitigatio</w:t>
+        </w:r>
+        <w:r>
+          <w:rPr>
+            <w:rStyle w:val="Hyperlink"/>
+            <w:color w:val="auto"/>
+            <w:u w:val="none"/>
+          </w:rPr>
+          <w:t>n</w:t>
+        </w:r>
+        <w:r>
+          <w:rPr>
+            <w:rStyle w:val="Hyperlink"/>
+            <w:color w:val="auto"/>
+            <w:u w:val="none"/>
+          </w:rPr>
+          <w:t xml:space="preserve"> and risks</w:t>
         </w:r>
         <w:r>
           <w:rPr>
@@ -9620,7 +9680,23 @@
             <w:u w:val="none"/>
           </w:rPr>
           <w:tab/>
-          <w:t>Stakeholder descriptions</w:t>
+          <w:t>Stak</w:t>
+        </w:r>
+        <w:r>
+          <w:rPr>
+            <w:rStyle w:val="Hyperlink"/>
+            <w:color w:val="auto"/>
+            <w:u w:val="none"/>
+          </w:rPr>
+          <w:t>e</w:t>
+        </w:r>
+        <w:r>
+          <w:rPr>
+            <w:rStyle w:val="Hyperlink"/>
+            <w:color w:val="auto"/>
+            <w:u w:val="none"/>
+          </w:rPr>
+          <w:t>holder descriptions</w:t>
         </w:r>
         <w:r>
           <w:rPr>
@@ -9723,7 +9799,23 @@
             <w:u w:val="none"/>
           </w:rPr>
           <w:tab/>
-          <w:t>Use case descriptions UC - 001</w:t>
+          <w:t>Use c</w:t>
+        </w:r>
+        <w:r>
+          <w:rPr>
+            <w:rStyle w:val="Hyperlink"/>
+            <w:color w:val="auto"/>
+            <w:u w:val="none"/>
+          </w:rPr>
+          <w:t>a</w:t>
+        </w:r>
+        <w:r>
+          <w:rPr>
+            <w:rStyle w:val="Hyperlink"/>
+            <w:color w:val="auto"/>
+            <w:u w:val="none"/>
+          </w:rPr>
+          <w:t>se descriptions UC - 001</w:t>
         </w:r>
         <w:r>
           <w:rPr>
@@ -9818,7 +9910,23 @@
             <w:u w:val="none"/>
           </w:rPr>
           <w:tab/>
-          <w:t>Use case descriptions UC - 002</w:t>
+          <w:t>Us</w:t>
+        </w:r>
+        <w:r>
+          <w:rPr>
+            <w:rStyle w:val="Hyperlink"/>
+            <w:color w:val="auto"/>
+            <w:u w:val="none"/>
+          </w:rPr>
+          <w:t>e</w:t>
+        </w:r>
+        <w:r>
+          <w:rPr>
+            <w:rStyle w:val="Hyperlink"/>
+            <w:color w:val="auto"/>
+            <w:u w:val="none"/>
+          </w:rPr>
+          <w:t xml:space="preserve"> case descriptions UC - 002</w:t>
         </w:r>
         <w:r>
           <w:rPr>
@@ -9913,7 +10021,23 @@
             <w:u w:val="none"/>
           </w:rPr>
           <w:tab/>
-          <w:t>Use case descriptions UC - 003</w:t>
+          <w:t>Use case descript</w:t>
+        </w:r>
+        <w:r>
+          <w:rPr>
+            <w:rStyle w:val="Hyperlink"/>
+            <w:color w:val="auto"/>
+            <w:u w:val="none"/>
+          </w:rPr>
+          <w:t>i</w:t>
+        </w:r>
+        <w:r>
+          <w:rPr>
+            <w:rStyle w:val="Hyperlink"/>
+            <w:color w:val="auto"/>
+            <w:u w:val="none"/>
+          </w:rPr>
+          <w:t>ons UC - 003</w:t>
         </w:r>
         <w:r>
           <w:rPr>
@@ -10008,7 +10132,23 @@
             <w:u w:val="none"/>
           </w:rPr>
           <w:tab/>
-          <w:t>Functional requirements table</w:t>
+          <w:t>Functional</w:t>
+        </w:r>
+        <w:r>
+          <w:rPr>
+            <w:rStyle w:val="Hyperlink"/>
+            <w:color w:val="auto"/>
+            <w:u w:val="none"/>
+          </w:rPr>
+          <w:t xml:space="preserve"> </w:t>
+        </w:r>
+        <w:r>
+          <w:rPr>
+            <w:rStyle w:val="Hyperlink"/>
+            <w:color w:val="auto"/>
+            <w:u w:val="none"/>
+          </w:rPr>
+          <w:t>requirements table</w:t>
         </w:r>
         <w:r>
           <w:rPr>
@@ -10115,7 +10255,23 @@
             <w:u w:val="none"/>
           </w:rPr>
           <w:tab/>
-          <w:t>Non-Functional requirements table</w:t>
+          <w:t>Non-F</w:t>
+        </w:r>
+        <w:r>
+          <w:rPr>
+            <w:rStyle w:val="Hyperlink"/>
+            <w:color w:val="auto"/>
+            <w:u w:val="none"/>
+          </w:rPr>
+          <w:t>u</w:t>
+        </w:r>
+        <w:r>
+          <w:rPr>
+            <w:rStyle w:val="Hyperlink"/>
+            <w:color w:val="auto"/>
+            <w:u w:val="none"/>
+          </w:rPr>
+          <w:t>nctional requirements table</w:t>
         </w:r>
         <w:r>
           <w:rPr>
@@ -10349,14 +10505,12 @@
         </w:rPr>
         <w:tab/>
       </w:r>
-      <w:proofErr w:type="gramStart"/>
       <w:r>
         <w:rPr>
           <w:color w:val="000000"/>
         </w:rPr>
         <w:t>Autism Spectrum Disorder</w:t>
       </w:r>
-      <w:proofErr w:type="gramEnd"/>
     </w:p>
     <w:p>
       <w:pPr>
@@ -12520,15 +12674,7 @@
         <w:jc w:val="both"/>
       </w:pPr>
       <w:r>
-        <w:t xml:space="preserve">With Depression on the rise and undiagnosed/misdiagnosed patients commonplace, a need for an objective, accurate manner of detecting depression as well as scaling the severity as early as possible, especially </w:t>
-      </w:r>
-      <w:proofErr w:type="gramStart"/>
-      <w:r>
-        <w:t>in regard to</w:t>
-      </w:r>
-      <w:proofErr w:type="gramEnd"/>
-      <w:r>
-        <w:t xml:space="preserve"> the age groups of 15-29 in order to facilitate an accessible, inexpensive manner to detect depression for young adults is in need.</w:t>
+        <w:t>With Depression on the rise and undiagnosed/misdiagnosed patients commonplace, a need for an objective, accurate manner of detecting depression as well as scaling the severity as early as possible, especially in regard to the age groups of 15-29 in order to facilitate an accessible, inexpensive manner to detect depression for young adults is in need.</w:t>
       </w:r>
     </w:p>
     <w:p>
@@ -12548,15 +12694,7 @@
         <w:jc w:val="both"/>
       </w:pPr>
       <w:r>
-        <w:t xml:space="preserve">The topic required extensive research to be undertaken in the different areas it explored. The different methods of identifying MDD and the techniques used to classify depressed patients that are currently in use needed to be understood to apply the relevant methodologies to a novel application. Extraction of features from an EEG signal report, classification techniques and ranking were the essential components that required research. These methods required a proper understanding of machine learning techniques and algorithms, </w:t>
-      </w:r>
-      <w:proofErr w:type="gramStart"/>
-      <w:r>
-        <w:t>in order to</w:t>
-      </w:r>
-      <w:proofErr w:type="gramEnd"/>
-      <w:r>
-        <w:t xml:space="preserve"> choose the optimal method to get a high accuracy percentage.</w:t>
+        <w:t>The topic required extensive research to be undertaken in the different areas it explored. The different methods of identifying MDD and the techniques used to classify depressed patients that are currently in use needed to be understood to apply the relevant methodologies to a novel application. Extraction of features from an EEG signal report, classification techniques and ranking were the essential components that required research. These methods required a proper understanding of machine learning techniques and algorithms, in order to choose the optimal method to get a high accuracy percentage.</w:t>
       </w:r>
     </w:p>
     <w:p>
@@ -12569,21 +12707,7 @@
           <w:color w:val="000000"/>
         </w:rPr>
         <w:br/>
-        <w:t xml:space="preserve">In general, symptoms of Depression must be present for at least two </w:t>
-      </w:r>
-      <w:proofErr w:type="gramStart"/>
-      <w:r>
-        <w:rPr>
-          <w:color w:val="000000"/>
-        </w:rPr>
-        <w:t>week</w:t>
-      </w:r>
-      <w:proofErr w:type="gramEnd"/>
-      <w:r>
-        <w:rPr>
-          <w:color w:val="000000"/>
-        </w:rPr>
-        <w:t xml:space="preserve"> before a diagnosis can take place (National Institute of Mental Health, 2018), and this time frame does not take into account the time that the patient takes to actually decide </w:t>
+        <w:t xml:space="preserve">In general, symptoms of Depression must be present for at least two week before a diagnosis can take place (National Institute of Mental Health, 2018), and this time frame does not take into account the time that the patient takes to actually decide </w:t>
       </w:r>
       <w:r>
         <w:rPr>
@@ -12748,21 +12872,7 @@
         <w:rPr>
           <w:color w:val="000000"/>
         </w:rPr>
-        <w:t xml:space="preserve">Firstly, </w:t>
-      </w:r>
-      <w:proofErr w:type="gramStart"/>
-      <w:r>
-        <w:rPr>
-          <w:color w:val="000000"/>
-        </w:rPr>
-        <w:t>in order to</w:t>
-      </w:r>
-      <w:proofErr w:type="gramEnd"/>
-      <w:r>
-        <w:rPr>
-          <w:color w:val="000000"/>
-        </w:rPr>
-        <w:t xml:space="preserve"> design the project a background on EEG signals and an elucidation on each of the different types of features that can be extracted would be a must. With the scale for rating already defined, suitable datasets would be needed for the implementation.</w:t>
+        <w:t>Firstly, in order to design the project a background on EEG signals and an elucidation on each of the different types of features that can be extracted would be a must. With the scale for rating already defined, suitable datasets would be needed for the implementation.</w:t>
       </w:r>
     </w:p>
     <w:p>
@@ -12797,21 +12907,7 @@
         <w:rPr>
           <w:color w:val="000000"/>
         </w:rPr>
-        <w:t xml:space="preserve">After the program is implemented, an evaluation would be made according to the accuracy percentage achieved in comparison to other projects </w:t>
-      </w:r>
-      <w:proofErr w:type="gramStart"/>
-      <w:r>
-        <w:rPr>
-          <w:color w:val="000000"/>
-        </w:rPr>
-        <w:t>similar to</w:t>
-      </w:r>
-      <w:proofErr w:type="gramEnd"/>
-      <w:r>
-        <w:rPr>
-          <w:color w:val="000000"/>
-        </w:rPr>
-        <w:t xml:space="preserve"> this, the level of depression defined precisely, and the practicality of the program (regarding the interface and ease of use).</w:t>
+        <w:t>After the program is implemented, an evaluation would be made according to the accuracy percentage achieved in comparison to other projects similar to this, the level of depression defined precisely, and the practicality of the program (regarding the interface and ease of use).</w:t>
       </w:r>
     </w:p>
     <w:p>
@@ -12976,21 +13072,7 @@
         <w:rPr>
           <w:color w:val="000000"/>
         </w:rPr>
-        <w:t xml:space="preserve"> </w:t>
-      </w:r>
-      <w:proofErr w:type="gramStart"/>
-      <w:r>
-        <w:rPr>
-          <w:color w:val="000000"/>
-        </w:rPr>
-        <w:t>however</w:t>
-      </w:r>
-      <w:proofErr w:type="gramEnd"/>
-      <w:r>
-        <w:rPr>
-          <w:color w:val="000000"/>
-        </w:rPr>
-        <w:t xml:space="preserve"> the collection of EEG signals is left to the standardized and low cost processes available around the country and the world and it is preferred that schools and universities purchase such EEG equipment to help students assess their mental status. </w:t>
+        <w:t xml:space="preserve"> however the collection of EEG signals is left to the standardized and low cost processes available around the country and the world and it is preferred that schools and universities purchase such EEG equipment to help students assess their mental status. </w:t>
       </w:r>
     </w:p>
     <w:p>
@@ -13217,21 +13299,7 @@
         <w:rPr>
           <w:color w:val="000000"/>
         </w:rPr>
-        <w:t xml:space="preserve">EEG signal acquisition will simply be the direct input to the computer. As the EEG setup and hardware is out of scope, this step would be the acquisition of signals to the program. The signal preprocessing would be the extraction of the relevant features and then automatically choosing the right variables the application needs </w:t>
-      </w:r>
-      <w:proofErr w:type="gramStart"/>
-      <w:r>
-        <w:rPr>
-          <w:color w:val="000000"/>
-        </w:rPr>
-        <w:t>in order to</w:t>
-      </w:r>
-      <w:proofErr w:type="gramEnd"/>
-      <w:r>
-        <w:rPr>
-          <w:color w:val="000000"/>
-        </w:rPr>
-        <w:t xml:space="preserve"> move to the next step.</w:t>
+        <w:t>EEG signal acquisition will simply be the direct input to the computer. As the EEG setup and hardware is out of scope, this step would be the acquisition of signals to the program. The signal preprocessing would be the extraction of the relevant features and then automatically choosing the right variables the application needs in order to move to the next step.</w:t>
       </w:r>
       <w:r>
         <w:t xml:space="preserve"> </w:t>
@@ -13279,28 +13347,36 @@
         <w:spacing w:line="360" w:lineRule="auto"/>
         <w:jc w:val="center"/>
         <w:rPr>
-          <w:sz w:val="26"/>
-          <w:szCs w:val="26"/>
-        </w:rPr>
-      </w:pPr>
-      <w:r>
-        <w:rPr>
-          <w:sz w:val="26"/>
-          <w:szCs w:val="26"/>
+          <w:i/>
+          <w:iCs/>
+          <w:sz w:val="20"/>
+          <w:szCs w:val="20"/>
+        </w:rPr>
+      </w:pPr>
+      <w:r>
+        <w:rPr>
+          <w:i/>
+          <w:iCs/>
+          <w:sz w:val="20"/>
+          <w:szCs w:val="20"/>
         </w:rPr>
         <w:t xml:space="preserve">Table 1.1: </w:t>
       </w:r>
       <w:r>
         <w:rPr>
-          <w:sz w:val="26"/>
-          <w:szCs w:val="26"/>
+          <w:i/>
+          <w:iCs/>
+          <w:sz w:val="20"/>
+          <w:szCs w:val="20"/>
         </w:rPr>
         <w:t xml:space="preserve">Research </w:t>
       </w:r>
       <w:r>
         <w:rPr>
-          <w:sz w:val="26"/>
-          <w:szCs w:val="26"/>
+          <w:i/>
+          <w:iCs/>
+          <w:sz w:val="20"/>
+          <w:szCs w:val="20"/>
         </w:rPr>
         <w:t>Objectives</w:t>
       </w:r>
@@ -13359,18 +13435,7 @@
                 <w:sz w:val="26"/>
                 <w:szCs w:val="26"/>
               </w:rPr>
-              <w:t xml:space="preserve">Research </w:t>
-            </w:r>
-            <w:r>
-              <w:rPr>
-                <w:b/>
-                <w:bCs/>
-                <w:color w:val="000000"/>
-                <w:sz w:val="26"/>
-                <w:szCs w:val="26"/>
-              </w:rPr>
-              <w:lastRenderedPageBreak/>
-              <w:t>Objectives</w:t>
+              <w:t>Research Objectives</w:t>
             </w:r>
           </w:p>
         </w:tc>
@@ -13396,7 +13461,6 @@
               <w:rPr>
                 <w:color w:val="000000"/>
               </w:rPr>
-              <w:lastRenderedPageBreak/>
               <w:t>RO1: To identify MDD using EEG signals.</w:t>
             </w:r>
           </w:p>
@@ -13517,38 +13581,19 @@
       </w:pPr>
       <w:r>
         <w:rPr>
+          <w:i/>
+          <w:iCs/>
+          <w:sz w:val="20"/>
+          <w:szCs w:val="20"/>
+        </w:rPr>
+        <w:t>Table 1.2: Academic Objective</w:t>
+      </w:r>
+      <w:r>
+        <w:rPr>
           <w:sz w:val="26"/>
           <w:szCs w:val="26"/>
         </w:rPr>
-        <w:t>Table 1.</w:t>
-      </w:r>
-      <w:r>
-        <w:rPr>
-          <w:sz w:val="26"/>
-          <w:szCs w:val="26"/>
-        </w:rPr>
-        <w:t>2</w:t>
-      </w:r>
-      <w:r>
-        <w:rPr>
-          <w:sz w:val="26"/>
-          <w:szCs w:val="26"/>
-        </w:rPr>
-        <w:t xml:space="preserve">: </w:t>
-      </w:r>
-      <w:r>
-        <w:rPr>
-          <w:sz w:val="26"/>
-          <w:szCs w:val="26"/>
-        </w:rPr>
-        <w:t xml:space="preserve">Academic </w:t>
-      </w:r>
-      <w:r>
-        <w:rPr>
-          <w:sz w:val="26"/>
-          <w:szCs w:val="26"/>
-        </w:rPr>
-        <w:t>Objectives</w:t>
+        <w:t>s</w:t>
       </w:r>
     </w:p>
     <w:tbl>
@@ -13681,21 +13726,7 @@
               <w:rPr>
                 <w:color w:val="000000"/>
               </w:rPr>
-              <w:t xml:space="preserve">AO2: Utilizing a principle of computer science </w:t>
-            </w:r>
-            <w:proofErr w:type="gramStart"/>
-            <w:r>
-              <w:rPr>
-                <w:color w:val="000000"/>
-              </w:rPr>
-              <w:t>in order to</w:t>
-            </w:r>
-            <w:proofErr w:type="gramEnd"/>
-            <w:r>
-              <w:rPr>
-                <w:color w:val="000000"/>
-              </w:rPr>
-              <w:t xml:space="preserve"> further the      research and create a successful research project in the given time. </w:t>
+              <w:t>AO2: Utilizing a principle of computer science in order to further the      research and create a successful research project in the given time. </w:t>
             </w:r>
           </w:p>
         </w:tc>
@@ -13735,44 +13766,20 @@
         <w:spacing w:line="360" w:lineRule="auto"/>
         <w:jc w:val="center"/>
         <w:rPr>
-          <w:sz w:val="26"/>
-          <w:szCs w:val="26"/>
-        </w:rPr>
-      </w:pPr>
-      <w:r>
-        <w:rPr>
-          <w:sz w:val="26"/>
-          <w:szCs w:val="26"/>
-        </w:rPr>
-        <w:t>Table 1.</w:t>
-      </w:r>
-      <w:r>
-        <w:rPr>
-          <w:sz w:val="26"/>
-          <w:szCs w:val="26"/>
-        </w:rPr>
-        <w:t>3</w:t>
-      </w:r>
-      <w:r>
-        <w:rPr>
-          <w:sz w:val="26"/>
-          <w:szCs w:val="26"/>
-        </w:rPr>
-        <w:t xml:space="preserve">: </w:t>
-      </w:r>
-      <w:r>
-        <w:rPr>
-          <w:sz w:val="26"/>
-          <w:szCs w:val="26"/>
-        </w:rPr>
-        <w:t xml:space="preserve">Operational </w:t>
-      </w:r>
-      <w:r>
-        <w:rPr>
-          <w:sz w:val="26"/>
-          <w:szCs w:val="26"/>
-        </w:rPr>
-        <w:t>Objectives</w:t>
+          <w:i/>
+          <w:iCs/>
+          <w:sz w:val="20"/>
+          <w:szCs w:val="20"/>
+        </w:rPr>
+      </w:pPr>
+      <w:r>
+        <w:rPr>
+          <w:i/>
+          <w:iCs/>
+          <w:sz w:val="20"/>
+          <w:szCs w:val="20"/>
+        </w:rPr>
+        <w:t>Table 1.3: Operational Objectives</w:t>
       </w:r>
     </w:p>
     <w:tbl>
@@ -13933,21 +13940,7 @@
               <w:rPr>
                 <w:color w:val="000000"/>
               </w:rPr>
-              <w:t xml:space="preserve">OO2: The interface and the overall ease of use should be another point of focus. Students and teachers alike should be able to operate the program with ease </w:t>
-            </w:r>
-            <w:proofErr w:type="gramStart"/>
-            <w:r>
-              <w:rPr>
-                <w:color w:val="000000"/>
-              </w:rPr>
-              <w:t>by the use of</w:t>
-            </w:r>
-            <w:proofErr w:type="gramEnd"/>
-            <w:r>
-              <w:rPr>
-                <w:color w:val="000000"/>
-              </w:rPr>
-              <w:t xml:space="preserve"> intuitive interfaces, simple program design and architecture and vomiting much use of jargon or other complex terminology that may confuse the user. This way even users without a sound base knowledge on the topic of depression or EEG signal data would be able to utilize the program and still get a comprehensible result.</w:t>
+              <w:t>OO2: The interface and the overall ease of use should be another point of focus. Students and teachers alike should be able to operate the program with ease by the use of intuitive interfaces, simple program design and architecture and vomiting much use of jargon or other complex terminology that may confuse the user. This way even users without a sound base knowledge on the topic of depression or EEG signal data would be able to utilize the program and still get a comprehensible result.</w:t>
             </w:r>
           </w:p>
         </w:tc>
@@ -13997,21 +13990,7 @@
               <w:rPr>
                 <w:color w:val="000000"/>
               </w:rPr>
-              <w:t xml:space="preserve">OO3: The program should yield a satisfactory level accuracy along with a precise level of MDD detected </w:t>
-            </w:r>
-            <w:proofErr w:type="gramStart"/>
-            <w:r>
-              <w:rPr>
-                <w:color w:val="000000"/>
-              </w:rPr>
-              <w:t>in order for</w:t>
-            </w:r>
-            <w:proofErr w:type="gramEnd"/>
-            <w:r>
-              <w:rPr>
-                <w:color w:val="000000"/>
-              </w:rPr>
-              <w:t xml:space="preserve"> the program to completely achieve its main objective.</w:t>
+              <w:t>OO3: The program should yield a satisfactory level accuracy along with a precise level of MDD detected in order for the program to completely achieve its main objective.</w:t>
             </w:r>
           </w:p>
           <w:p>
@@ -14060,28 +14039,36 @@
         <w:spacing w:line="360" w:lineRule="auto"/>
         <w:jc w:val="center"/>
         <w:rPr>
-          <w:sz w:val="26"/>
-          <w:szCs w:val="26"/>
-        </w:rPr>
-      </w:pPr>
-      <w:r>
-        <w:rPr>
-          <w:sz w:val="26"/>
-          <w:szCs w:val="26"/>
+          <w:i/>
+          <w:iCs/>
+          <w:sz w:val="20"/>
+          <w:szCs w:val="20"/>
+        </w:rPr>
+      </w:pPr>
+      <w:r>
+        <w:rPr>
+          <w:i/>
+          <w:iCs/>
+          <w:sz w:val="20"/>
+          <w:szCs w:val="20"/>
         </w:rPr>
         <w:t>Table 1.</w:t>
       </w:r>
       <w:r>
         <w:rPr>
-          <w:sz w:val="26"/>
-          <w:szCs w:val="26"/>
+          <w:i/>
+          <w:iCs/>
+          <w:sz w:val="20"/>
+          <w:szCs w:val="20"/>
         </w:rPr>
         <w:t>4</w:t>
       </w:r>
       <w:r>
         <w:rPr>
-          <w:sz w:val="26"/>
-          <w:szCs w:val="26"/>
+          <w:i/>
+          <w:iCs/>
+          <w:sz w:val="20"/>
+          <w:szCs w:val="20"/>
         </w:rPr>
         <w:t>: Resource requirements</w:t>
       </w:r>
@@ -14362,21 +14349,7 @@
               <w:rPr>
                 <w:color w:val="000000"/>
               </w:rPr>
-              <w:t xml:space="preserve"> </w:t>
-            </w:r>
-            <w:proofErr w:type="gramStart"/>
-            <w:r>
-              <w:rPr>
-                <w:color w:val="000000"/>
-              </w:rPr>
-              <w:t>in order to</w:t>
-            </w:r>
-            <w:proofErr w:type="gramEnd"/>
-            <w:r>
-              <w:rPr>
-                <w:color w:val="000000"/>
-              </w:rPr>
-              <w:t xml:space="preserve"> read datasets. </w:t>
+              <w:t xml:space="preserve"> in order to read datasets. </w:t>
             </w:r>
           </w:p>
           <w:p>
@@ -14598,21 +14571,7 @@
         <w:rPr>
           <w:color w:val="000000"/>
         </w:rPr>
-        <w:t xml:space="preserve">Depression is a disorder faced by many young individuals around the world owing to a multitude of reasons. This chapter highlights how this project aims to create a program to identify MDD among individuals using EEG signals procured from their test and use it to rank the level of depression </w:t>
-      </w:r>
-      <w:proofErr w:type="gramStart"/>
-      <w:r>
-        <w:rPr>
-          <w:color w:val="000000"/>
-        </w:rPr>
-        <w:t>in order to</w:t>
-      </w:r>
-      <w:proofErr w:type="gramEnd"/>
-      <w:r>
-        <w:rPr>
-          <w:color w:val="000000"/>
-        </w:rPr>
-        <w:t xml:space="preserve"> begin treatment at an early stage. The scope for this project is simply implementing. The interpretation part of the process and the actual acquisition of signals from the EEG equipment are best left to a human specialist.</w:t>
+        <w:t>Depression is a disorder faced by many young individuals around the world owing to a multitude of reasons. This chapter highlights how this project aims to create a program to identify MDD among individuals using EEG signals procured from their test and use it to rank the level of depression in order to begin treatment at an early stage. The scope for this project is simply implementing. The interpretation part of the process and the actual acquisition of signals from the EEG equipment are best left to a human specialist.</w:t>
       </w:r>
     </w:p>
     <w:p>
@@ -14636,21 +14595,7 @@
         <w:rPr>
           <w:color w:val="000000"/>
         </w:rPr>
-        <w:t xml:space="preserve">The research gap encountered were the techniques that were required to answer the research questions mentioned above. The objectives of the research were to create a program that would help educational institutions identify depressed students and take immediate action regarding it. Finally, the software, hardware and data requirements highlight the necessities </w:t>
-      </w:r>
-      <w:proofErr w:type="gramStart"/>
-      <w:r>
-        <w:rPr>
-          <w:color w:val="000000"/>
-        </w:rPr>
-        <w:t>in order to</w:t>
-      </w:r>
-      <w:proofErr w:type="gramEnd"/>
-      <w:r>
-        <w:rPr>
-          <w:color w:val="000000"/>
-        </w:rPr>
-        <w:t xml:space="preserve"> carry out the project successfully. </w:t>
+        <w:t xml:space="preserve">The research gap encountered were the techniques that were required to answer the research questions mentioned above. The objectives of the research were to create a program that would help educational institutions identify depressed students and take immediate action regarding it. Finally, the software, hardware and data requirements highlight the necessities in order to carry out the project successfully. </w:t>
       </w:r>
     </w:p>
     <w:p>
@@ -15247,15 +15192,7 @@
         <w:t>is</w:t>
       </w:r>
       <w:r>
-        <w:t xml:space="preserve"> placed on the scalp for </w:t>
-      </w:r>
-      <w:proofErr w:type="gramStart"/>
-      <w:r>
-        <w:t>a period of time</w:t>
-      </w:r>
-      <w:proofErr w:type="gramEnd"/>
-      <w:r>
-        <w:t xml:space="preserve"> and the ionic activity of neurons are captured and displayed through a monitor. The output of an EEG test contains a structure of waves with differing amplitudes. They </w:t>
+        <w:t xml:space="preserve"> placed on the scalp for a period of time and the ionic activity of neurons are captured and displayed through a monitor. The output of an EEG test contains a structure of waves with differing amplitudes. They </w:t>
       </w:r>
       <w:r>
         <w:t>are</w:t>
@@ -16046,12 +15983,10 @@
         <w:t xml:space="preserve"> conducted by </w:t>
       </w:r>
       <w:proofErr w:type="spellStart"/>
-      <w:proofErr w:type="gramStart"/>
       <w:r>
         <w:t>Mahato</w:t>
       </w:r>
       <w:proofErr w:type="spellEnd"/>
-      <w:proofErr w:type="gramEnd"/>
       <w:r>
         <w:t xml:space="preserve"> and Paul</w:t>
       </w:r>
@@ -16291,15 +16226,7 @@
       </w:r>
       <w:proofErr w:type="spellEnd"/>
       <w:r>
-        <w:t xml:space="preserve"> and SVM as classifiers. The dataset used consisted of 34 MDD patients and 30 healthy controls. This study claimed to have </w:t>
-      </w:r>
-      <w:proofErr w:type="gramStart"/>
-      <w:r>
-        <w:t>a</w:t>
-      </w:r>
-      <w:proofErr w:type="gramEnd"/>
-      <w:r>
-        <w:t xml:space="preserve"> highest classification accuracy of 99.11 percent. </w:t>
+        <w:t xml:space="preserve"> and SVM as classifiers. The dataset used consisted of 34 MDD patients and 30 healthy controls. This study claimed to have a highest classification accuracy of 99.11 percent. </w:t>
       </w:r>
     </w:p>
     <w:p>
@@ -16403,8 +16330,20 @@
       <w:pPr>
         <w:spacing w:line="360" w:lineRule="auto"/>
         <w:jc w:val="center"/>
-      </w:pPr>
-      <w:r>
+        <w:rPr>
+          <w:i/>
+          <w:iCs/>
+          <w:sz w:val="20"/>
+          <w:szCs w:val="20"/>
+        </w:rPr>
+      </w:pPr>
+      <w:r>
+        <w:rPr>
+          <w:i/>
+          <w:iCs/>
+          <w:sz w:val="20"/>
+          <w:szCs w:val="20"/>
+        </w:rPr>
         <w:t>Table 2.1: Summary of research findings</w:t>
       </w:r>
     </w:p>
@@ -18510,15 +18449,7 @@
         <w:jc w:val="both"/>
       </w:pPr>
       <w:r>
-        <w:t xml:space="preserve">Prior work on identifying the level of depression is very limited and only a handful of papers were found </w:t>
-      </w:r>
-      <w:proofErr w:type="gramStart"/>
-      <w:r>
-        <w:t>with regard to</w:t>
-      </w:r>
-      <w:proofErr w:type="gramEnd"/>
-      <w:r>
-        <w:t xml:space="preserve"> </w:t>
+        <w:t xml:space="preserve">Prior work on identifying the level of depression is very limited and only a handful of papers were found with regard to </w:t>
       </w:r>
       <w:r>
         <w:t xml:space="preserve">this. </w:t>
@@ -18613,15 +18544,7 @@
       </w:r>
       <w:proofErr w:type="spellEnd"/>
       <w:r>
-        <w:t xml:space="preserve"> and DFA). The classifier used for both discrimination and severity scaling </w:t>
-      </w:r>
-      <w:proofErr w:type="gramStart"/>
-      <w:r>
-        <w:t>was</w:t>
-      </w:r>
-      <w:proofErr w:type="gramEnd"/>
-      <w:r>
-        <w:t xml:space="preserve"> SVM </w:t>
+        <w:t xml:space="preserve"> and DFA). The classifier used for both discrimination and severity scaling was SVM </w:t>
       </w:r>
       <w:r>
         <w:lastRenderedPageBreak/>
@@ -18681,15 +18604,7 @@
         <w:jc w:val="both"/>
       </w:pPr>
       <w:r>
-        <w:t xml:space="preserve">Kang, </w:t>
-      </w:r>
-      <w:proofErr w:type="gramStart"/>
-      <w:r>
-        <w:t>Kang</w:t>
-      </w:r>
-      <w:proofErr w:type="gramEnd"/>
-      <w:r>
-        <w:t xml:space="preserve"> and Lee (2021)</w:t>
+        <w:t>Kang, Kang and Lee (2021)</w:t>
       </w:r>
       <w:r>
         <w:t xml:space="preserve"> used the Beck Depression Inventory to predict the scores of </w:t>
@@ -18917,15 +18832,7 @@
         <w:t xml:space="preserve">Channel selection is also necessary for the detection of EEG signals. </w:t>
       </w:r>
       <w:r>
-        <w:t xml:space="preserve">There are five types of channels that can be selected in EEG signals: frontal, central, parietal, occipital, and temporal. Prior research used only frontal channels such as Fp1, Fp2, F3, etc., but certain papers such as Kang, </w:t>
-      </w:r>
-      <w:proofErr w:type="gramStart"/>
-      <w:r>
-        <w:t>Kang</w:t>
-      </w:r>
-      <w:proofErr w:type="gramEnd"/>
-      <w:r>
-        <w:t xml:space="preserve"> and Lee (2021) used channels from all five types. Channel selection is also a necessary component during implementation. </w:t>
+        <w:t xml:space="preserve">There are five types of channels that can be selected in EEG signals: frontal, central, parietal, occipital, and temporal. Prior research used only frontal channels such as Fp1, Fp2, F3, etc., but certain papers such as Kang, Kang and Lee (2021) used channels from all five types. Channel selection is also a necessary component during implementation. </w:t>
       </w:r>
     </w:p>
     <w:p>
@@ -19507,7 +19414,7 @@
         <w:rPr>
           <w:color w:val="000000"/>
         </w:rPr>
-        <w:t>The lines produced by the EEG machine do not pr</w:t>
+        <w:t xml:space="preserve">The lines produced by the EEG machine do not </w:t>
       </w:r>
     </w:p>
     <w:p>
@@ -19515,20 +19422,18 @@
         <w:spacing w:line="360" w:lineRule="auto"/>
         <w:jc w:val="both"/>
       </w:pPr>
-      <w:proofErr w:type="spellStart"/>
       <w:r>
         <w:rPr>
           <w:color w:val="000000"/>
         </w:rPr>
         <w:lastRenderedPageBreak/>
-        <w:t>ovide</w:t>
-      </w:r>
-      <w:proofErr w:type="spellEnd"/>
-      <w:r>
-        <w:rPr>
-          <w:color w:val="000000"/>
-        </w:rPr>
-        <w:t xml:space="preserve"> much information, however, the peak and low voltages do provide good information. Using EEG signals to diagnose a medical or physiological disease is highly statistical as the voltage itself does not give any symptoms of any disease. The people with a certain disease which is proven by a qualified doctor is taken as a subject (depression, for instance). Countless tests are run on the subject and then compared with a healthy person to obtain valid information, therefore quantitative research methodology is being used here as it relies on statistical and numerical data. A lot of measurements will be taken to diagnose the illness (Watson, 2015).</w:t>
+        <w:t>pr</w:t>
+      </w:r>
+      <w:r>
+        <w:rPr>
+          <w:color w:val="000000"/>
+        </w:rPr>
+        <w:t>ovide much information, however, the peak and low voltages do provide good information. Using EEG signals to diagnose a medical or physiological disease is highly statistical as the voltage itself does not give any symptoms of any disease. The people with a certain disease which is proven by a qualified doctor is taken as a subject (depression, for instance). Countless tests are run on the subject and then compared with a healthy person to obtain valid information, therefore quantitative research methodology is being used here as it relies on statistical and numerical data. A lot of measurements will be taken to diagnose the illness (Watson, 2015).</w:t>
       </w:r>
     </w:p>
     <w:p>
@@ -19558,21 +19463,7 @@
         <w:rPr>
           <w:color w:val="000000"/>
         </w:rPr>
-        <w:t xml:space="preserve">As for the development methodology, the waterfall development model is being implemented as requirements must be researched upon and made clear before proceeding into the next phase. Each step/plan must be executed and completed fully before proceeding therefore it increases efficiency within the team and speeds up the process as all the members are focused on one </w:t>
-      </w:r>
-      <w:proofErr w:type="gramStart"/>
-      <w:r>
-        <w:rPr>
-          <w:color w:val="000000"/>
-        </w:rPr>
-        <w:t>particular task</w:t>
-      </w:r>
-      <w:proofErr w:type="gramEnd"/>
-      <w:r>
-        <w:rPr>
-          <w:color w:val="000000"/>
-        </w:rPr>
-        <w:t xml:space="preserve"> at a time. Each phase is also often frozen/untouched when it's completed therefore it's a little time consuming but gets the work done (Balaji and Sundararajan, 2012).</w:t>
+        <w:t>As for the development methodology, the waterfall development model is being implemented as requirements must be researched upon and made clear before proceeding into the next phase. Each step/plan must be executed and completed fully before proceeding therefore it increases efficiency within the team and speeds up the process as all the members are focused on one particular task at a time. Each phase is also often frozen/untouched when it's completed therefore it's a little time consuming but gets the work done (Balaji and Sundararajan, 2012).</w:t>
       </w:r>
     </w:p>
     <w:p>
@@ -20110,21 +20001,7 @@
         <w:rPr>
           <w:color w:val="000000"/>
         </w:rPr>
-        <w:t xml:space="preserve">OOD programs are quite </w:t>
-      </w:r>
-      <w:proofErr w:type="gramStart"/>
-      <w:r>
-        <w:rPr>
-          <w:color w:val="000000"/>
-        </w:rPr>
-        <w:t>large in size</w:t>
-      </w:r>
-      <w:proofErr w:type="gramEnd"/>
-      <w:r>
-        <w:rPr>
-          <w:color w:val="000000"/>
-        </w:rPr>
-        <w:t xml:space="preserve"> therefore the program would be slower than others (</w:t>
+        <w:t>OOD programs are quite large in size therefore the program would be slower than others (</w:t>
       </w:r>
       <w:proofErr w:type="spellStart"/>
       <w:r>
@@ -20176,21 +20053,7 @@
         <w:rPr>
           <w:color w:val="000000"/>
         </w:rPr>
-        <w:t xml:space="preserve">To evaluate the effectiveness product, certain metrics need to be </w:t>
-      </w:r>
-      <w:proofErr w:type="gramStart"/>
-      <w:r>
-        <w:rPr>
-          <w:color w:val="000000"/>
-        </w:rPr>
-        <w:t>taken into account</w:t>
-      </w:r>
-      <w:proofErr w:type="gramEnd"/>
-      <w:r>
-        <w:rPr>
-          <w:color w:val="000000"/>
-        </w:rPr>
-        <w:t>. These metrics include the estimated overall accuracy, the sustainability of the research, assessing whether the goal of the project has been achieved and assessing whether the product has impressed the target audience. </w:t>
+        <w:t>To evaluate the effectiveness product, certain metrics need to be taken into account. These metrics include the estimated overall accuracy, the sustainability of the research, assessing whether the goal of the project has been achieved and assessing whether the product has impressed the target audience. </w:t>
       </w:r>
     </w:p>
     <w:p>
@@ -20207,21 +20070,7 @@
         <w:rPr>
           <w:color w:val="000000"/>
         </w:rPr>
-        <w:t xml:space="preserve">Since Intellignosis is a health-related technology, it is necessary to obtain a </w:t>
-      </w:r>
-      <w:proofErr w:type="gramStart"/>
-      <w:r>
-        <w:rPr>
-          <w:color w:val="000000"/>
-        </w:rPr>
-        <w:t>fairly high</w:t>
-      </w:r>
-      <w:proofErr w:type="gramEnd"/>
-      <w:r>
-        <w:rPr>
-          <w:color w:val="000000"/>
-        </w:rPr>
-        <w:t xml:space="preserve"> accuracy for classification and scaling. Although many prior research papers claim to have produced more than 95 percent accuracy, most of those were binary classification algorithms. This research is estimated to reach an accuracy of above 75 percent including both classification and scaling. This number is merely an approximation based on comparing algorithms based on previous research. </w:t>
+        <w:t>Since Intellignosis is a health-related technology, it is necessary to obtain a fairly high accuracy for classification and scaling. Although many prior research papers claim to have produced more than 95 percent accuracy, most of those were binary classification algorithms. This research is estimated to reach an accuracy of above 75 percent including both classification and scaling. This number is merely an approximation based on comparing algorithms based on previous research. </w:t>
       </w:r>
     </w:p>
     <w:p>
@@ -20251,19 +20100,11 @@
         <w:spacing w:line="360" w:lineRule="auto"/>
         <w:jc w:val="both"/>
       </w:pPr>
-      <w:proofErr w:type="gramStart"/>
-      <w:r>
-        <w:rPr>
-          <w:color w:val="000000"/>
-        </w:rPr>
-        <w:t>In order to</w:t>
-      </w:r>
-      <w:proofErr w:type="gramEnd"/>
-      <w:r>
-        <w:rPr>
-          <w:color w:val="000000"/>
-        </w:rPr>
-        <w:t xml:space="preserve"> assess whether the goal of the project has been reached and whether it has impressed the intended audience, it is essential to carry out testing. Since the product has not been implemented yet, these metrics would be evaluated at the end. Initially, the product would be sent to an expert, such as a doctor to gather his/her ideas and then the testing would be carried out in schools and universities and the results would be carefully monitored. </w:t>
+      <w:r>
+        <w:rPr>
+          <w:color w:val="000000"/>
+        </w:rPr>
+        <w:t>In order to assess whether the goal of the project has been reached and whether it has impressed the intended audience, it is essential to carry out testing. Since the product has not been implemented yet, these metrics would be evaluated at the end. Initially, the product would be sent to an expert, such as a doctor to gather his/her ideas and then the testing would be carried out in schools and universities and the results would be carefully monitored. </w:t>
       </w:r>
     </w:p>
     <w:p>
@@ -20740,7 +20581,6 @@
         <w:t xml:space="preserve">Initially, Trello was used but the team quickly switched to </w:t>
       </w:r>
       <w:proofErr w:type="spellStart"/>
-      <w:proofErr w:type="gramStart"/>
       <w:r>
         <w:rPr>
           <w:color w:val="000000"/>
@@ -20748,7 +20588,6 @@
         <w:t>Clickup</w:t>
       </w:r>
       <w:proofErr w:type="spellEnd"/>
-      <w:proofErr w:type="gramEnd"/>
       <w:r>
         <w:rPr>
           <w:color w:val="000000"/>
@@ -21023,8 +20862,20 @@
       <w:pPr>
         <w:spacing w:line="360" w:lineRule="auto"/>
         <w:jc w:val="center"/>
-      </w:pPr>
-      <w:r>
+        <w:rPr>
+          <w:i/>
+          <w:iCs/>
+          <w:sz w:val="20"/>
+          <w:szCs w:val="20"/>
+        </w:rPr>
+      </w:pPr>
+      <w:r>
+        <w:rPr>
+          <w:i/>
+          <w:iCs/>
+          <w:sz w:val="20"/>
+          <w:szCs w:val="20"/>
+        </w:rPr>
         <w:t>Table 3.1: Risks and mitigations</w:t>
       </w:r>
     </w:p>
@@ -21241,8 +21092,14 @@
               <w:rPr>
                 <w:color w:val="000000"/>
               </w:rPr>
+              <w:t xml:space="preserve">Validity of the </w:t>
+            </w:r>
+            <w:r>
+              <w:rPr>
+                <w:color w:val="000000"/>
+              </w:rPr>
               <w:lastRenderedPageBreak/>
-              <w:t>Validity of the data set</w:t>
+              <w:t>data set</w:t>
             </w:r>
             <w:r>
               <w:rPr>
@@ -21284,7 +21141,15 @@
               <w:rPr>
                 <w:color w:val="000000"/>
               </w:rPr>
-              <w:t>Very severe as incorrect data might lead to false conclusions </w:t>
+              <w:lastRenderedPageBreak/>
+              <w:t xml:space="preserve">Very severe as incorrect data </w:t>
+            </w:r>
+            <w:r>
+              <w:rPr>
+                <w:color w:val="000000"/>
+              </w:rPr>
+              <w:lastRenderedPageBreak/>
+              <w:t>might lead to false conclusions </w:t>
             </w:r>
           </w:p>
         </w:tc>
@@ -21314,7 +21179,15 @@
               <w:rPr>
                 <w:color w:val="000000"/>
               </w:rPr>
-              <w:t xml:space="preserve">Low depends on the </w:t>
+              <w:lastRenderedPageBreak/>
+              <w:t xml:space="preserve">Low depends on </w:t>
+            </w:r>
+            <w:r>
+              <w:rPr>
+                <w:color w:val="000000"/>
+              </w:rPr>
+              <w:lastRenderedPageBreak/>
+              <w:t xml:space="preserve">the </w:t>
             </w:r>
             <w:proofErr w:type="spellStart"/>
             <w:r>
@@ -21358,7 +21231,15 @@
               <w:rPr>
                 <w:color w:val="000000"/>
               </w:rPr>
-              <w:t xml:space="preserve"> More research into finding a valid data set</w:t>
+              <w:lastRenderedPageBreak/>
+              <w:t xml:space="preserve"> More research into </w:t>
+            </w:r>
+            <w:r>
+              <w:rPr>
+                <w:color w:val="000000"/>
+              </w:rPr>
+              <w:lastRenderedPageBreak/>
+              <w:t>finding a valid data set</w:t>
             </w:r>
           </w:p>
         </w:tc>
@@ -21393,6 +21274,7 @@
               <w:rPr>
                 <w:color w:val="000000"/>
               </w:rPr>
+              <w:lastRenderedPageBreak/>
               <w:t xml:space="preserve"> Power cuts</w:t>
             </w:r>
           </w:p>
@@ -21885,21 +21767,7 @@
               <w:rPr>
                 <w:color w:val="000000"/>
               </w:rPr>
-              <w:t xml:space="preserve">Research more into that </w:t>
-            </w:r>
-            <w:proofErr w:type="gramStart"/>
-            <w:r>
-              <w:rPr>
-                <w:color w:val="000000"/>
-              </w:rPr>
-              <w:t>particular subject</w:t>
-            </w:r>
-            <w:proofErr w:type="gramEnd"/>
-            <w:r>
-              <w:rPr>
-                <w:color w:val="000000"/>
-              </w:rPr>
-              <w:t xml:space="preserve"> and if possible, consult experts on this matter</w:t>
+              <w:t>Research more into that particular subject and if possible, consult experts on this matter</w:t>
             </w:r>
           </w:p>
         </w:tc>
@@ -22471,11 +22339,19 @@
         <w:jc w:val="center"/>
         <w:rPr>
           <w:bCs/>
+          <w:i/>
+          <w:iCs/>
+          <w:sz w:val="20"/>
+          <w:szCs w:val="20"/>
         </w:rPr>
       </w:pPr>
       <w:r>
         <w:rPr>
           <w:bCs/>
+          <w:i/>
+          <w:iCs/>
+          <w:sz w:val="20"/>
+          <w:szCs w:val="20"/>
         </w:rPr>
         <w:t>Table 4.1: Stakeholder descriptions</w:t>
       </w:r>
@@ -22807,21 +22683,7 @@
               <w:rPr>
                 <w:color w:val="000000"/>
               </w:rPr>
-              <w:t xml:space="preserve">Helps shape the </w:t>
-            </w:r>
-            <w:proofErr w:type="gramStart"/>
-            <w:r>
-              <w:rPr>
-                <w:color w:val="000000"/>
-              </w:rPr>
-              <w:t>users</w:t>
-            </w:r>
-            <w:proofErr w:type="gramEnd"/>
-            <w:r>
-              <w:rPr>
-                <w:color w:val="000000"/>
-              </w:rPr>
-              <w:t xml:space="preserve"> attitude towards the product</w:t>
+              <w:t>Helps shape the users attitude towards the product</w:t>
             </w:r>
           </w:p>
         </w:tc>
@@ -23287,21 +23149,7 @@
         <w:rPr>
           <w:color w:val="000000"/>
         </w:rPr>
-        <w:t xml:space="preserve"> is a technique that involves a group and is aimed to generate new ideas to solve a problem at hand. While brainstorming is not recommended for crucial decisions, it does serve as a great introduction to tackling a problem utilizing ideas from different group members and improving on </w:t>
-      </w:r>
-      <w:proofErr w:type="gramStart"/>
-      <w:r>
-        <w:rPr>
-          <w:color w:val="000000"/>
-        </w:rPr>
-        <w:t>it as a whole</w:t>
-      </w:r>
-      <w:proofErr w:type="gramEnd"/>
-      <w:r>
-        <w:rPr>
-          <w:color w:val="000000"/>
-        </w:rPr>
-        <w:t>. It is generally open minded and innovative (Mushtaq, 2016).</w:t>
+        <w:t xml:space="preserve"> is a technique that involves a group and is aimed to generate new ideas to solve a problem at hand. While brainstorming is not recommended for crucial decisions, it does serve as a great introduction to tackling a problem utilizing ideas from different group members and improving on it as a whole. It is generally open minded and innovative (Mushtaq, 2016).</w:t>
       </w:r>
     </w:p>
     <w:p>
@@ -23351,21 +23199,7 @@
         <w:rPr>
           <w:color w:val="000000"/>
         </w:rPr>
-        <w:t xml:space="preserve">Using existing documents, research papers and past work, not only can true and tried requirements be identified, but also ways to improve or research gaps can be established and built upon. This process, while sometimes long and arduous, may prove to be helpful to any system especially like a research project as this thesis revolves around. Multiple papers and documents would have to be read </w:t>
-      </w:r>
-      <w:proofErr w:type="gramStart"/>
-      <w:r>
-        <w:rPr>
-          <w:color w:val="000000"/>
-        </w:rPr>
-        <w:t>in order to</w:t>
-      </w:r>
-      <w:proofErr w:type="gramEnd"/>
-      <w:r>
-        <w:rPr>
-          <w:color w:val="000000"/>
-        </w:rPr>
-        <w:t xml:space="preserve"> get to a conclusive decision (</w:t>
+        <w:t>Using existing documents, research papers and past work, not only can true and tried requirements be identified, but also ways to improve or research gaps can be established and built upon. This process, while sometimes long and arduous, may prove to be helpful to any system especially like a research project as this thesis revolves around. Multiple papers and documents would have to be read in order to get to a conclusive decision (</w:t>
       </w:r>
       <w:proofErr w:type="spellStart"/>
       <w:r>
@@ -23487,21 +23321,7 @@
         <w:rPr>
           <w:color w:val="000000"/>
         </w:rPr>
-        <w:t xml:space="preserve"> are an instrumental tool in any elicitation process. An interview is between two or more people where questions are inquired </w:t>
-      </w:r>
-      <w:proofErr w:type="gramStart"/>
-      <w:r>
-        <w:rPr>
-          <w:color w:val="000000"/>
-        </w:rPr>
-        <w:t>in order to</w:t>
-      </w:r>
-      <w:proofErr w:type="gramEnd"/>
-      <w:r>
-        <w:rPr>
-          <w:color w:val="000000"/>
-        </w:rPr>
-        <w:t xml:space="preserve"> get insight into a topic. It can be closed</w:t>
+        <w:t xml:space="preserve"> are an instrumental tool in any elicitation process. An interview is between two or more people where questions are inquired in order to get insight into a topic. It can be closed</w:t>
       </w:r>
       <w:r>
         <w:rPr>
@@ -23589,21 +23409,7 @@
         <w:rPr>
           <w:color w:val="000000"/>
         </w:rPr>
-        <w:t xml:space="preserve">Prototyping can help bridge the gap between what stakeholders expect and what the developers think they </w:t>
-      </w:r>
-      <w:proofErr w:type="gramStart"/>
-      <w:r>
-        <w:rPr>
-          <w:color w:val="000000"/>
-        </w:rPr>
-        <w:t>have to</w:t>
-      </w:r>
-      <w:proofErr w:type="gramEnd"/>
-      <w:r>
-        <w:rPr>
-          <w:color w:val="000000"/>
-        </w:rPr>
-        <w:t xml:space="preserve"> build. By creating a prototype, not only do misconceptions clear, </w:t>
+        <w:t xml:space="preserve">Prototyping can help bridge the gap between what stakeholders expect and what the developers think they have to build. By creating a prototype, not only do misconceptions clear, </w:t>
       </w:r>
       <w:r>
         <w:rPr>
@@ -23641,19 +23447,11 @@
         <w:spacing w:before="0" w:beforeAutospacing="0" w:after="0" w:afterAutospacing="0" w:line="360" w:lineRule="auto"/>
         <w:jc w:val="both"/>
       </w:pPr>
-      <w:proofErr w:type="gramStart"/>
-      <w:r>
-        <w:rPr>
-          <w:color w:val="000000"/>
-        </w:rPr>
-        <w:t>With the exception of</w:t>
-      </w:r>
-      <w:proofErr w:type="gramEnd"/>
-      <w:r>
-        <w:rPr>
-          <w:color w:val="000000"/>
-        </w:rPr>
-        <w:t xml:space="preserve"> the prototype, all the other requirement elucidation techniques mentioned will be expounded on how they were implemented and a discussion of results of each of them.</w:t>
+      <w:r>
+        <w:rPr>
+          <w:color w:val="000000"/>
+        </w:rPr>
+        <w:t>With the exception of the prototype, all the other requirement elucidation techniques mentioned will be expounded on how they were implemented and a discussion of results of each of them.</w:t>
       </w:r>
     </w:p>
     <w:p>
@@ -23797,21 +23595,7 @@
           <w:color w:val="000000"/>
         </w:rPr>
         <w:lastRenderedPageBreak/>
-        <w:t xml:space="preserve">A questionnaire was released on 20th December 2021 and emailed to the students </w:t>
-      </w:r>
-      <w:proofErr w:type="gramStart"/>
-      <w:r>
-        <w:rPr>
-          <w:color w:val="000000"/>
-        </w:rPr>
-        <w:t>of</w:t>
-      </w:r>
-      <w:proofErr w:type="gramEnd"/>
-      <w:r>
-        <w:rPr>
-          <w:color w:val="000000"/>
-        </w:rPr>
-        <w:t xml:space="preserve"> the University of IIT and others. The questionnaire was open for a span of 3 weeks and the results yielded 83 responses and are shown below.</w:t>
+        <w:t>A questionnaire was released on 20th December 2021 and emailed to the students of the University of IIT and others. The questionnaire was open for a span of 3 weeks and the results yielded 83 responses and are shown below.</w:t>
       </w:r>
     </w:p>
     <w:p>
@@ -24157,21 +23941,7 @@
         <w:rPr>
           <w:color w:val="000000"/>
         </w:rPr>
-        <w:t xml:space="preserve">Target audience is </w:t>
-      </w:r>
-      <w:proofErr w:type="gramStart"/>
-      <w:r>
-        <w:rPr>
-          <w:color w:val="000000"/>
-        </w:rPr>
-        <w:t>the majority of</w:t>
-      </w:r>
-      <w:proofErr w:type="gramEnd"/>
-      <w:r>
-        <w:rPr>
-          <w:color w:val="000000"/>
-        </w:rPr>
-        <w:t xml:space="preserve"> the age of 18 - 22 and attends a university.</w:t>
+        <w:t>Target audience is the majority of the age of 18 - 22 and attends a university.</w:t>
       </w:r>
     </w:p>
     <w:p/>
@@ -24978,15 +24748,7 @@
       </w:r>
       <w:r>
         <w:br/>
-        <w:t xml:space="preserve">While over 50 percent of respondents opened-up to people, they were mostly friends (60.3%) and only a small percentage to parents and doctors (and none to teachers). This indicates that the group of people that can </w:t>
-      </w:r>
-      <w:proofErr w:type="gramStart"/>
-      <w:r>
-        <w:t>actually help</w:t>
-      </w:r>
-      <w:proofErr w:type="gramEnd"/>
-      <w:r>
-        <w:t xml:space="preserve"> and take action (doctors, parents and teachers) were not the majority of who people opened up to.</w:t>
+        <w:t>While over 50 percent of respondents opened-up to people, they were mostly friends (60.3%) and only a small percentage to parents and doctors (and none to teachers). This indicates that the group of people that can actually help and take action (doctors, parents and teachers) were not the majority of who people opened up to.</w:t>
       </w:r>
     </w:p>
     <w:p/>
@@ -25020,21 +24782,7 @@
         <w:rPr>
           <w:color w:val="000000"/>
         </w:rPr>
-        <w:t xml:space="preserve">Reasons to why respondents did not </w:t>
-      </w:r>
-      <w:proofErr w:type="gramStart"/>
-      <w:r>
-        <w:rPr>
-          <w:color w:val="000000"/>
-        </w:rPr>
-        <w:t>open up</w:t>
-      </w:r>
-      <w:proofErr w:type="gramEnd"/>
-      <w:r>
-        <w:rPr>
-          <w:color w:val="000000"/>
-        </w:rPr>
-        <w:t xml:space="preserve"> to people and if they wished they received support</w:t>
+        <w:t>Reasons to why respondents did not open up to people and if they wished they received support</w:t>
       </w:r>
       <w:r>
         <w:rPr>
@@ -25358,15 +25106,7 @@
         <w:jc w:val="both"/>
       </w:pPr>
       <w:r>
-        <w:t xml:space="preserve">Many different reasons were listed (with the highest being that they did not want to bother others with their own personal problems). However, a large proportion of respondents answered yes to “Did you wish that you or your friends received some form of support during this time”. This further extrapolates the fact that despite students undergoing problems and possibly MDD, they are demotivated to </w:t>
-      </w:r>
-      <w:proofErr w:type="gramStart"/>
-      <w:r>
-        <w:t>open up</w:t>
-      </w:r>
-      <w:proofErr w:type="gramEnd"/>
-      <w:r>
-        <w:t xml:space="preserve"> to people who can help them and still wish they received support.</w:t>
+        <w:t>Many different reasons were listed (with the highest being that they did not want to bother others with their own personal problems). However, a large proportion of respondents answered yes to “Did you wish that you or your friends received some form of support during this time”. This further extrapolates the fact that despite students undergoing problems and possibly MDD, they are demotivated to open up to people who can help them and still wish they received support.</w:t>
       </w:r>
     </w:p>
     <w:p>
@@ -25984,21 +25724,7 @@
         <w:rPr>
           <w:color w:val="000000"/>
         </w:rPr>
-        <w:t xml:space="preserve">This questionnaire </w:t>
-      </w:r>
-      <w:proofErr w:type="gramStart"/>
-      <w:r>
-        <w:rPr>
-          <w:color w:val="000000"/>
-        </w:rPr>
-        <w:t>as a whole proves</w:t>
-      </w:r>
-      <w:proofErr w:type="gramEnd"/>
-      <w:r>
-        <w:rPr>
-          <w:color w:val="000000"/>
-        </w:rPr>
-        <w:t xml:space="preserve"> how the target group has signs of depression and how it is a real time problem and students do not get enough support from universities and schools. </w:t>
+        <w:t>This questionnaire as a whole proves how the target group has signs of depression and how it is a real time problem and students do not get enough support from universities and schools. </w:t>
       </w:r>
     </w:p>
     <w:p>
@@ -26069,21 +25795,7 @@
         <w:rPr>
           <w:color w:val="000000"/>
         </w:rPr>
-        <w:t xml:space="preserve">, a mental health counsellor working at Shanthi Margam. She completed her BSc (Hons) degree in psychology at Coventry University, England and is a postgraduate holder of counselling from the University of Colombo. Her research and experience </w:t>
-      </w:r>
-      <w:proofErr w:type="gramStart"/>
-      <w:r>
-        <w:rPr>
-          <w:color w:val="000000"/>
-        </w:rPr>
-        <w:t>has</w:t>
-      </w:r>
-      <w:proofErr w:type="gramEnd"/>
-      <w:r>
-        <w:rPr>
-          <w:color w:val="000000"/>
-        </w:rPr>
-        <w:t xml:space="preserve"> helped her understand and help a lot of individuals throughout her career. </w:t>
+        <w:t>, a mental health counsellor working at Shanthi Margam. She completed her BSc (Hons) degree in psychology at Coventry University, England and is a postgraduate holder of counselling from the University of Colombo. Her research and experience has helped her understand and help a lot of individuals throughout her career. </w:t>
       </w:r>
     </w:p>
     <w:p>
@@ -26138,21 +25850,7 @@
           <w:color w:val="000000"/>
         </w:rPr>
         <w:br/>
-        <w:t xml:space="preserve">The first two questions revolved around the usage of the word depression in daily lives and if it has been taken too lightly and how it is not perceived as seriously as other mental illnesses such as ADHD or schizophrenia for example. The interviewee responded by elaborating on the prevalence of mental health awareness in our society as a whole and how it has given a rise to many people identifying emotions they are dealing with. A person undergoing a tough time in their life may identify as going through depression for example. </w:t>
-      </w:r>
-      <w:proofErr w:type="gramStart"/>
-      <w:r>
-        <w:rPr>
-          <w:color w:val="000000"/>
-        </w:rPr>
-        <w:t>Thus</w:t>
-      </w:r>
-      <w:proofErr w:type="gramEnd"/>
-      <w:r>
-        <w:rPr>
-          <w:color w:val="000000"/>
-        </w:rPr>
-        <w:t xml:space="preserve"> depression as a whole may be over simplified, however the implications of that is not necessarily a bad thing as this has also caused more people to come out with their problems and hence seeking aid. Depression may also not be taken seriously as other mental illnesses as people generally do not understand it fully, hence underestimating it. The South-Asian culture tries to normalize ‘suffering’ in life due to the constant worry of problems such as poverty and starvation. The abundance of religions like Buddhism and Hinduism, furthering the notion that being depressed is not a big deal and a normal thing to go through as physical suffering is far worse than mental suffering. </w:t>
+        <w:t xml:space="preserve">The first two questions revolved around the usage of the word depression in daily lives and if it has been taken too lightly and how it is not perceived as seriously as other mental illnesses such as ADHD or schizophrenia for example. The interviewee responded by elaborating on the prevalence of mental health awareness in our society as a whole and how it has given a rise to many people identifying emotions they are dealing with. A person undergoing a tough time in their life may identify as going through depression for example. Thus depression as a whole may be over simplified, however the implications of that is not necessarily a bad thing as this has also caused more people to come out with their problems and hence seeking aid. Depression may also not be taken seriously as other mental illnesses as people generally do not understand it fully, hence underestimating it. The South-Asian culture tries to normalize ‘suffering’ in life due to the constant worry of problems such as poverty and starvation. The abundance of religions like Buddhism and Hinduism, furthering the notion that being depressed is not a big deal and a normal thing to go through as physical suffering is far worse than mental suffering. </w:t>
       </w:r>
       <w:r>
         <w:rPr>
@@ -26165,21 +25863,7 @@
           <w:color w:val="000000"/>
         </w:rPr>
         <w:br/>
-        <w:t xml:space="preserve">The prevalence of depression in society </w:t>
-      </w:r>
-      <w:proofErr w:type="gramStart"/>
-      <w:r>
-        <w:rPr>
-          <w:color w:val="000000"/>
-        </w:rPr>
-        <w:t>as a whole in</w:t>
-      </w:r>
-      <w:proofErr w:type="gramEnd"/>
-      <w:r>
-        <w:rPr>
-          <w:color w:val="000000"/>
-        </w:rPr>
-        <w:t xml:space="preserve"> comparison to fifty years ago was elucidated upon by the respondent. More people have been coming out about MDD which may serve as a reason as to why there seems to be an increase. This also points to the fact that depression may not necessarily be seen as an increase from fifty years ago, if one were to draw a </w:t>
+        <w:t xml:space="preserve">The prevalence of depression in society as a whole in comparison to fifty years ago was elucidated upon by the respondent. More people have been coming out about MDD which may serve as a reason as to why there seems to be an increase. This also points to the fact that depression may not necessarily be seen as an increase from fifty years ago, if one were to draw a </w:t>
       </w:r>
       <w:r>
         <w:rPr>
@@ -26278,21 +25962,7 @@
         <w:rPr>
           <w:color w:val="000000"/>
         </w:rPr>
-        <w:t xml:space="preserve">The age range of most susceptible to undergo depression was, while said to be still under research, mostly young </w:t>
-      </w:r>
-      <w:proofErr w:type="gramStart"/>
-      <w:r>
-        <w:rPr>
-          <w:color w:val="000000"/>
-        </w:rPr>
-        <w:t>adults</w:t>
-      </w:r>
-      <w:proofErr w:type="gramEnd"/>
-      <w:r>
-        <w:rPr>
-          <w:color w:val="000000"/>
-        </w:rPr>
-        <w:t xml:space="preserve"> and teenagers due to factors revolving around social reasons and financial. As with the current state of things and new generations more likely to be isolated, Rumination, a part of depression that involves overthinking negatively, may be prevalent and may give rise to severe depression.</w:t>
+        <w:t>The age range of most susceptible to undergo depression was, while said to be still under research, mostly young adults and teenagers due to factors revolving around social reasons and financial. As with the current state of things and new generations more likely to be isolated, Rumination, a part of depression that involves overthinking negatively, may be prevalent and may give rise to severe depression.</w:t>
       </w:r>
       <w:r>
         <w:rPr>
@@ -26324,21 +25994,7 @@
           <w:color w:val="000000"/>
         </w:rPr>
         <w:lastRenderedPageBreak/>
-        <w:t xml:space="preserve">over </w:t>
-      </w:r>
-      <w:proofErr w:type="gramStart"/>
-      <w:r>
-        <w:rPr>
-          <w:color w:val="000000"/>
-        </w:rPr>
-        <w:t>a period of time</w:t>
-      </w:r>
-      <w:proofErr w:type="gramEnd"/>
-      <w:r>
-        <w:rPr>
-          <w:color w:val="000000"/>
-        </w:rPr>
-        <w:t xml:space="preserve"> was presented to the interviewee to receive feedback on her opinion. She explained how MDD is quite complex and may not be easy to label as depressed or not and suggested how a program that detects patterns and signs in an individual as red flags may be helpful. She also noted how BDI-II (the depression inventory scale that is being used in this project) was a good place to work </w:t>
+        <w:t xml:space="preserve">over a period of time was presented to the interviewee to receive feedback on her opinion. She explained how MDD is quite complex and may not be easy to label as depressed or not and suggested how a program that detects patterns and signs in an individual as red flags may be helpful. She also noted how BDI-II (the depression inventory scale that is being used in this project) was a good place to work </w:t>
       </w:r>
       <w:proofErr w:type="spellStart"/>
       <w:r>
@@ -26610,12 +26266,16 @@
         <w:spacing w:line="360" w:lineRule="auto"/>
         <w:jc w:val="center"/>
         <w:rPr>
-          <w:iCs/>
-        </w:rPr>
-      </w:pPr>
-      <w:r>
-        <w:rPr>
-          <w:iCs/>
+          <w:i/>
+          <w:sz w:val="20"/>
+          <w:szCs w:val="20"/>
+        </w:rPr>
+      </w:pPr>
+      <w:r>
+        <w:rPr>
+          <w:i/>
+          <w:sz w:val="20"/>
+          <w:szCs w:val="20"/>
         </w:rPr>
         <w:t>Table 4.2: Use case description 001</w:t>
       </w:r>
@@ -27780,32 +27440,34 @@
         <w:spacing w:line="360" w:lineRule="auto"/>
         <w:jc w:val="center"/>
         <w:rPr>
-          <w:iCs/>
-        </w:rPr>
-      </w:pPr>
-      <w:r>
-        <w:rPr>
-          <w:iCs/>
+          <w:i/>
+          <w:sz w:val="20"/>
+          <w:szCs w:val="20"/>
+        </w:rPr>
+      </w:pPr>
+      <w:r>
+        <w:rPr>
+          <w:i/>
+          <w:sz w:val="20"/>
+          <w:szCs w:val="20"/>
         </w:rPr>
         <w:t>Table 4.</w:t>
       </w:r>
       <w:r>
         <w:rPr>
-          <w:iCs/>
+          <w:i/>
+          <w:sz w:val="20"/>
+          <w:szCs w:val="20"/>
         </w:rPr>
         <w:t>3</w:t>
       </w:r>
       <w:r>
         <w:rPr>
-          <w:iCs/>
-        </w:rPr>
-        <w:t>: Use case description 00</w:t>
-      </w:r>
-      <w:r>
-        <w:rPr>
-          <w:iCs/>
-        </w:rPr>
-        <w:t>2</w:t>
+          <w:i/>
+          <w:sz w:val="20"/>
+          <w:szCs w:val="20"/>
+        </w:rPr>
+        <w:t>: Use case description 002</w:t>
       </w:r>
     </w:p>
     <w:tbl>
@@ -29048,32 +28710,34 @@
         <w:spacing w:line="360" w:lineRule="auto"/>
         <w:jc w:val="center"/>
         <w:rPr>
-          <w:iCs/>
-        </w:rPr>
-      </w:pPr>
-      <w:r>
-        <w:rPr>
-          <w:iCs/>
+          <w:i/>
+          <w:sz w:val="20"/>
+          <w:szCs w:val="20"/>
+        </w:rPr>
+      </w:pPr>
+      <w:r>
+        <w:rPr>
+          <w:i/>
+          <w:sz w:val="20"/>
+          <w:szCs w:val="20"/>
         </w:rPr>
         <w:t>Table 4.</w:t>
       </w:r>
       <w:r>
         <w:rPr>
-          <w:iCs/>
+          <w:i/>
+          <w:sz w:val="20"/>
+          <w:szCs w:val="20"/>
         </w:rPr>
         <w:t>4</w:t>
       </w:r>
       <w:r>
         <w:rPr>
-          <w:iCs/>
-        </w:rPr>
-        <w:t>: Use case description 00</w:t>
-      </w:r>
-      <w:r>
-        <w:rPr>
-          <w:iCs/>
-        </w:rPr>
-        <w:t>3</w:t>
+          <w:i/>
+          <w:sz w:val="20"/>
+          <w:szCs w:val="20"/>
+        </w:rPr>
+        <w:t>: Use case description 003</w:t>
       </w:r>
     </w:p>
     <w:tbl>
@@ -30519,8 +30183,20 @@
         <w:spacing w:line="360" w:lineRule="auto"/>
         <w:ind w:left="360"/>
         <w:jc w:val="center"/>
-      </w:pPr>
-      <w:r>
+        <w:rPr>
+          <w:i/>
+          <w:iCs/>
+          <w:sz w:val="20"/>
+          <w:szCs w:val="20"/>
+        </w:rPr>
+      </w:pPr>
+      <w:r>
+        <w:rPr>
+          <w:i/>
+          <w:iCs/>
+          <w:sz w:val="20"/>
+          <w:szCs w:val="20"/>
+        </w:rPr>
         <w:t>Table 4.5: Functional requirements</w:t>
       </w:r>
     </w:p>
@@ -30904,21 +30580,7 @@
               <w:rPr>
                 <w:color w:val="000000"/>
               </w:rPr>
-              <w:t xml:space="preserve">While FR1 has already been implemented in previous research projects, the level of MDD is a feature that has not been explored as much. As the </w:t>
-            </w:r>
-            <w:proofErr w:type="gramStart"/>
-            <w:r>
-              <w:rPr>
-                <w:color w:val="000000"/>
-              </w:rPr>
-              <w:t>main focus</w:t>
-            </w:r>
-            <w:proofErr w:type="gramEnd"/>
-            <w:r>
-              <w:rPr>
-                <w:color w:val="000000"/>
-              </w:rPr>
-              <w:t xml:space="preserve"> of the research gap in this project this functional requirement is equally as important as FR1</w:t>
+              <w:t>While FR1 has already been implemented in previous research projects, the level of MDD is a feature that has not been explored as much. As the main focus of the research gap in this project this functional requirement is equally as important as FR1</w:t>
             </w:r>
           </w:p>
         </w:tc>
@@ -31150,21 +30812,7 @@
               <w:rPr>
                 <w:color w:val="000000"/>
               </w:rPr>
-              <w:t xml:space="preserve">Having a comprehensive set of steps and information on what to do next can guide the user on how to get further help/who to contact </w:t>
-            </w:r>
-            <w:proofErr w:type="gramStart"/>
-            <w:r>
-              <w:rPr>
-                <w:color w:val="000000"/>
-              </w:rPr>
-              <w:t>in order to</w:t>
-            </w:r>
-            <w:proofErr w:type="gramEnd"/>
-            <w:r>
-              <w:rPr>
-                <w:color w:val="000000"/>
-              </w:rPr>
-              <w:t xml:space="preserve"> get possibly a full diagnosis from an actual neurologist or steps in order to start therapy, etc.</w:t>
+              <w:t>Having a comprehensive set of steps and information on what to do next can guide the user on how to get further help/who to contact in order to get possibly a full diagnosis from an actual neurologist or steps in order to start therapy, etc.</w:t>
             </w:r>
           </w:p>
         </w:tc>
@@ -31270,21 +30918,7 @@
               <w:rPr>
                 <w:color w:val="000000"/>
               </w:rPr>
-              <w:t xml:space="preserve">Having a reliable and accurate set of information on MDD would firstly clear misconceptions about MDD </w:t>
-            </w:r>
-            <w:proofErr w:type="gramStart"/>
-            <w:r>
-              <w:rPr>
-                <w:color w:val="000000"/>
-              </w:rPr>
-              <w:t>and also</w:t>
-            </w:r>
-            <w:proofErr w:type="gramEnd"/>
-            <w:r>
-              <w:rPr>
-                <w:color w:val="000000"/>
-              </w:rPr>
-              <w:t xml:space="preserve"> help users to gain a decent amount of general knowledge about it.</w:t>
+              <w:t>Having a reliable and accurate set of information on MDD would firstly clear misconceptions about MDD and also help users to gain a decent amount of general knowledge about it.</w:t>
             </w:r>
           </w:p>
         </w:tc>
@@ -31443,12 +31077,20 @@
         <w:spacing w:line="360" w:lineRule="auto"/>
         <w:jc w:val="center"/>
         <w:rPr>
-          <w:color w:val="000000"/>
-        </w:rPr>
-      </w:pPr>
-      <w:r>
-        <w:rPr>
-          <w:color w:val="000000"/>
+          <w:i/>
+          <w:iCs/>
+          <w:color w:val="000000"/>
+          <w:sz w:val="20"/>
+          <w:szCs w:val="20"/>
+        </w:rPr>
+      </w:pPr>
+      <w:r>
+        <w:rPr>
+          <w:i/>
+          <w:iCs/>
+          <w:color w:val="000000"/>
+          <w:sz w:val="20"/>
+          <w:szCs w:val="20"/>
         </w:rPr>
         <w:t>Table 4.6: Non-functional requirements</w:t>
       </w:r>
@@ -31903,21 +31545,7 @@
               <w:rPr>
                 <w:color w:val="000000"/>
               </w:rPr>
-              <w:t xml:space="preserve">Data should be </w:t>
-            </w:r>
-            <w:proofErr w:type="gramStart"/>
-            <w:r>
-              <w:rPr>
-                <w:color w:val="000000"/>
-              </w:rPr>
-              <w:t>secure</w:t>
-            </w:r>
-            <w:proofErr w:type="gramEnd"/>
-            <w:r>
-              <w:rPr>
-                <w:color w:val="000000"/>
-              </w:rPr>
-              <w:t xml:space="preserve"> and the user/patients details and results should be kept confidential only to be accessed by the system admins and the doctors that the information is sent to</w:t>
+              <w:t>Data should be secure and the user/patients details and results should be kept confidential only to be accessed by the system admins and the doctors that the information is sent to</w:t>
             </w:r>
           </w:p>
         </w:tc>
@@ -32144,21 +31772,7 @@
         <w:rPr>
           <w:color w:val="000000"/>
         </w:rPr>
-        <w:t xml:space="preserve">Software safety is a crucial component during implementation and prototyping of a software. During the lifecycle of software development, </w:t>
-      </w:r>
-      <w:proofErr w:type="gramStart"/>
-      <w:r>
-        <w:rPr>
-          <w:color w:val="000000"/>
-        </w:rPr>
-        <w:t>a number of</w:t>
-      </w:r>
-      <w:proofErr w:type="gramEnd"/>
-      <w:r>
-        <w:rPr>
-          <w:color w:val="000000"/>
-        </w:rPr>
-        <w:t xml:space="preserve"> obstacles and issues are faced. These issues are categorized as social, legal, </w:t>
+        <w:t xml:space="preserve">Software safety is a crucial component during implementation and prototyping of a software. During the lifecycle of software development, a number of obstacles and issues are faced. These issues are categorized as social, legal, </w:t>
       </w:r>
       <w:r>
         <w:rPr>
@@ -32289,21 +31903,7 @@
         <w:rPr>
           <w:color w:val="000000"/>
         </w:rPr>
-        <w:t xml:space="preserve">The BCS code of conduct talks about duties to the relevant authority and since this project is based in Sri Lanka, it comes under the local jurisdiction and hence takes special care to adhere to all legal laws and regulations. In addition to this, </w:t>
-      </w:r>
-      <w:proofErr w:type="gramStart"/>
-      <w:r>
-        <w:rPr>
-          <w:color w:val="000000"/>
-        </w:rPr>
-        <w:t>a main focus</w:t>
-      </w:r>
-      <w:proofErr w:type="gramEnd"/>
-      <w:r>
-        <w:rPr>
-          <w:color w:val="000000"/>
-        </w:rPr>
-        <w:t xml:space="preserve"> was given to data protection laws. The following pointers talk about the legal issues that were faced and the mitigation measures that were put in place. </w:t>
+        <w:t>The BCS code of conduct talks about duties to the relevant authority and since this project is based in Sri Lanka, it comes under the local jurisdiction and hence takes special care to adhere to all legal laws and regulations. In addition to this, a main focus was given to data protection laws. The following pointers talk about the legal issues that were faced and the mitigation measures that were put in place. </w:t>
       </w:r>
     </w:p>
     <w:p>
@@ -32508,21 +32108,7 @@
         <w:rPr>
           <w:color w:val="000000"/>
         </w:rPr>
-        <w:t xml:space="preserve">Disrespect to authors of prior research - Although limitations of prior research were discussed, no offense was </w:t>
-      </w:r>
-      <w:proofErr w:type="gramStart"/>
-      <w:r>
-        <w:rPr>
-          <w:color w:val="000000"/>
-        </w:rPr>
-        <w:t>meant</w:t>
-      </w:r>
-      <w:proofErr w:type="gramEnd"/>
-      <w:r>
-        <w:rPr>
-          <w:color w:val="000000"/>
-        </w:rPr>
-        <w:t xml:space="preserve"> and they were described in length only at the behest of academic necessity. Other than this, authors and their work were treated with utmost respect. </w:t>
+        <w:t>Disrespect to authors of prior research - Although limitations of prior research were discussed, no offense was meant and they were described in length only at the behest of academic necessity. Other than this, authors and their work were treated with utmost respect. </w:t>
       </w:r>
     </w:p>
     <w:p>
@@ -32609,21 +32195,7 @@
         <w:rPr>
           <w:color w:val="000000"/>
         </w:rPr>
-        <w:t xml:space="preserve">This chapter described the social, legal, </w:t>
-      </w:r>
-      <w:proofErr w:type="gramStart"/>
-      <w:r>
-        <w:rPr>
-          <w:color w:val="000000"/>
-        </w:rPr>
-        <w:t>ethical</w:t>
-      </w:r>
-      <w:proofErr w:type="gramEnd"/>
-      <w:r>
-        <w:rPr>
-          <w:color w:val="000000"/>
-        </w:rPr>
-        <w:t xml:space="preserve"> and professional issues that would be faced during the course of this project and the mitigation strategies that were utilized for a professional outcome.</w:t>
+        <w:t>This chapter described the social, legal, ethical and professional issues that would be faced during the course of this project and the mitigation strategies that were utilized for a professional outcome.</w:t>
       </w:r>
     </w:p>
     <w:p>
@@ -32843,15 +32415,7 @@
         <w:t>Figure 6.1.</w:t>
       </w:r>
       <w:r>
-        <w:t xml:space="preserve"> The system architecture is depicted by the input layer, process layer, and output layer. The input layer specifies that EEG signals from users will be collected and processed. The process layer depicts the EEG signal processing, which extracts features from the shown signal and selects the type of feature. The output layer extracts the feature and classifies the type of depression if it is identified, which is then graded on a scale of tiers (minimal, mild, </w:t>
-      </w:r>
-      <w:proofErr w:type="gramStart"/>
-      <w:r>
-        <w:t>moderate</w:t>
-      </w:r>
-      <w:proofErr w:type="gramEnd"/>
-      <w:r>
-        <w:t xml:space="preserve"> or severe).</w:t>
+        <w:t xml:space="preserve"> The system architecture is depicted by the input layer, process layer, and output layer. The input layer specifies that EEG signals from users will be collected and processed. The process layer depicts the EEG signal processing, which extracts features from the shown signal and selects the type of feature. The output layer extracts the feature and classifies the type of depression if it is identified, which is then graded on a scale of tiers (minimal, mild, moderate or severe).</w:t>
       </w:r>
     </w:p>
     <w:p>
@@ -32912,7 +32476,6 @@
         <w:t xml:space="preserve">Class diagrams represent information about a domain in terms of objects arranged into classes and their relationships (Berardi, </w:t>
       </w:r>
       <w:proofErr w:type="spellStart"/>
-      <w:proofErr w:type="gramStart"/>
       <w:r>
         <w:rPr>
           <w:color w:val="000000"/>
@@ -32920,7 +32483,6 @@
         <w:t>Calvanese</w:t>
       </w:r>
       <w:proofErr w:type="spellEnd"/>
-      <w:proofErr w:type="gramEnd"/>
       <w:r>
         <w:rPr>
           <w:color w:val="000000"/>
@@ -34994,7 +34556,6 @@
         <w:t xml:space="preserve"> t ah Multilevel Security Spiral Model: Novel Approach Hat </w:t>
       </w:r>
       <w:proofErr w:type="spellStart"/>
-      <w:proofErr w:type="gramStart"/>
       <w:r>
         <w:rPr>
           <w:color w:val="202124"/>
@@ -35002,7 +34563,6 @@
         <w:t>em</w:t>
       </w:r>
       <w:proofErr w:type="spellEnd"/>
-      <w:proofErr w:type="gramEnd"/>
       <w:r>
         <w:rPr>
           <w:color w:val="202124"/>
@@ -37163,21 +36723,7 @@
         <w:rPr>
           <w:color w:val="202124"/>
         </w:rPr>
-        <w:t xml:space="preserve">Mumtaz, W., Xia, L., Ali, S.S.A., Yasin, M.A.M., Hussain, </w:t>
-      </w:r>
-      <w:proofErr w:type="gramStart"/>
-      <w:r>
-        <w:rPr>
-          <w:color w:val="202124"/>
-        </w:rPr>
-        <w:t>M.</w:t>
-      </w:r>
-      <w:proofErr w:type="gramEnd"/>
-      <w:r>
-        <w:rPr>
-          <w:color w:val="202124"/>
-        </w:rPr>
-        <w:t xml:space="preserve"> and Malik, A.S. (2017). Electroencephalogram (EEG)-based computer-aided technique to diagnose major depressive disorder (MDD). </w:t>
+        <w:t xml:space="preserve">Mumtaz, W., Xia, L., Ali, S.S.A., Yasin, M.A.M., Hussain, M. and Malik, A.S. (2017). Electroencephalogram (EEG)-based computer-aided technique to diagnose major depressive disorder (MDD). </w:t>
       </w:r>
       <w:r>
         <w:rPr>
@@ -37689,21 +37235,7 @@
         <w:rPr>
           <w:color w:val="202124"/>
         </w:rPr>
-        <w:t xml:space="preserve"> Signals </w:t>
-      </w:r>
-      <w:proofErr w:type="gramStart"/>
-      <w:r>
-        <w:rPr>
-          <w:color w:val="202124"/>
-        </w:rPr>
-        <w:t>In</w:t>
-      </w:r>
-      <w:proofErr w:type="gramEnd"/>
-      <w:r>
-        <w:rPr>
-          <w:color w:val="202124"/>
-        </w:rPr>
-        <w:t xml:space="preserve"> Normal And Depression Conditions By A</w:t>
+        <w:t xml:space="preserve"> Signals In Normal And Depression Conditions By A</w:t>
       </w:r>
       <w:r>
         <w:rPr>
@@ -38236,7 +37768,6 @@
         <w:pStyle w:val="NormalWeb"/>
         <w:spacing w:before="240" w:beforeAutospacing="0" w:after="240" w:afterAutospacing="0"/>
       </w:pPr>
-      <w:proofErr w:type="gramStart"/>
       <w:r>
         <w:rPr>
           <w:color w:val="000000"/>
@@ -38249,7 +37780,6 @@
         </w:rPr>
         <w:t>.</w:t>
       </w:r>
-      <w:proofErr w:type="gramEnd"/>
       <w:r>
         <w:rPr>
           <w:color w:val="000000"/>

</xml_diff>

<commit_message>
Painted the use case table
</commit_message>
<xml_diff>
--- a/Unicoders_CS_12_SRS.docx
+++ b/Unicoders_CS_12_SRS.docx
@@ -1192,7 +1192,15 @@
         <w:t>So, it’s essential for an automated method to diagnose and rank depression. This paper proposes using EEG signals for this. EEG signals are emitted by the brain and is a cheap way of identifying brain related issues. Hence, this method becomes a foolproof and inexpensive method of diagnosing and ranking depression and therefore can be utilized in education institutions like schools and universities where it is needed the most. A software</w:t>
       </w:r>
       <w:r>
-        <w:t>, apltly named ‘</w:t>
+        <w:t xml:space="preserve">, </w:t>
+      </w:r>
+      <w:proofErr w:type="spellStart"/>
+      <w:r>
+        <w:t>apltly</w:t>
+      </w:r>
+      <w:proofErr w:type="spellEnd"/>
+      <w:r>
+        <w:t xml:space="preserve"> named ‘</w:t>
       </w:r>
       <w:r>
         <w:t>Intellignosis</w:t>
@@ -1219,7 +1227,15 @@
         <w:t>n</w:t>
       </w:r>
       <w:r>
-        <w:t xml:space="preserve"> introduction is given regarding the topic and research gap which is then elaborated upon in the literature review where prior research and tools and techniques are discussed in detail. It is followed by the methodologies used during the course of this project and then </w:t>
+        <w:t xml:space="preserve"> introduction is given regarding the topic and research gap which is then elaborated upon in the literature review where prior research and tools and techniques are discussed in detail. It is followed by the methodologies used </w:t>
+      </w:r>
+      <w:proofErr w:type="gramStart"/>
+      <w:r>
+        <w:t>during the course of</w:t>
+      </w:r>
+      <w:proofErr w:type="gramEnd"/>
+      <w:r>
+        <w:t xml:space="preserve"> this project and then </w:t>
       </w:r>
       <w:r>
         <w:t xml:space="preserve">the system requirements specification </w:t>
@@ -4413,7 +4429,7 @@
                 <w:noProof/>
                 <w:webHidden/>
               </w:rPr>
-              <w:t>28</w:t>
+              <w:t>29</w:t>
             </w:r>
             <w:r>
               <w:rPr>
@@ -9096,6 +9112,7 @@
           </w:rPr>
           <w:tab/>
         </w:r>
+        <w:proofErr w:type="spellStart"/>
         <w:r>
           <w:rPr>
             <w:rStyle w:val="Hyperlink"/>
@@ -9104,6 +9121,7 @@
           </w:rPr>
           <w:t>i</w:t>
         </w:r>
+        <w:proofErr w:type="spellEnd"/>
       </w:hyperlink>
     </w:p>
     <w:p>
@@ -10400,12 +10418,14 @@
         </w:rPr>
         <w:tab/>
       </w:r>
+      <w:proofErr w:type="gramStart"/>
       <w:r>
         <w:rPr>
           <w:color w:val="000000"/>
         </w:rPr>
         <w:t>Autism Spectrum Disorder</w:t>
       </w:r>
+      <w:proofErr w:type="gramEnd"/>
     </w:p>
     <w:p>
       <w:pPr>
@@ -10496,8 +10516,16 @@
         <w:rPr>
           <w:color w:val="000000"/>
         </w:rPr>
-        <w:t>Centered Correntropy</w:t>
-      </w:r>
+        <w:t xml:space="preserve">Centered </w:t>
+      </w:r>
+      <w:proofErr w:type="spellStart"/>
+      <w:r>
+        <w:rPr>
+          <w:color w:val="000000"/>
+        </w:rPr>
+        <w:t>Correntropy</w:t>
+      </w:r>
+      <w:proofErr w:type="spellEnd"/>
     </w:p>
     <w:p>
       <w:pPr>
@@ -11104,11 +11132,19 @@
         <w:spacing w:before="240" w:beforeAutospacing="0" w:after="240" w:afterAutospacing="0"/>
         <w:jc w:val="both"/>
       </w:pPr>
-      <w:r>
-        <w:rPr>
-          <w:color w:val="000000"/>
-        </w:rPr>
-        <w:t xml:space="preserve">FuzzyEn </w:t>
+      <w:proofErr w:type="spellStart"/>
+      <w:r>
+        <w:rPr>
+          <w:color w:val="000000"/>
+        </w:rPr>
+        <w:t>FuzzyEn</w:t>
+      </w:r>
+      <w:proofErr w:type="spellEnd"/>
+      <w:r>
+        <w:rPr>
+          <w:color w:val="000000"/>
+        </w:rPr>
+        <w:t xml:space="preserve"> </w:t>
       </w:r>
       <w:r>
         <w:rPr>
@@ -11412,12 +11448,14 @@
         <w:spacing w:before="240" w:beforeAutospacing="0" w:after="240" w:afterAutospacing="0"/>
         <w:jc w:val="both"/>
       </w:pPr>
+      <w:proofErr w:type="spellStart"/>
       <w:r>
         <w:rPr>
           <w:color w:val="000000"/>
         </w:rPr>
         <w:t>kNN</w:t>
       </w:r>
+      <w:proofErr w:type="spellEnd"/>
       <w:r>
         <w:rPr>
           <w:rStyle w:val="apple-tab-span"/>
@@ -12200,11 +12238,19 @@
         <w:spacing w:before="240" w:beforeAutospacing="0" w:after="240" w:afterAutospacing="0"/>
         <w:jc w:val="both"/>
       </w:pPr>
-      <w:r>
-        <w:rPr>
-          <w:color w:val="000000"/>
-        </w:rPr>
-        <w:t xml:space="preserve">SampEn </w:t>
+      <w:proofErr w:type="spellStart"/>
+      <w:r>
+        <w:rPr>
+          <w:color w:val="000000"/>
+        </w:rPr>
+        <w:t>SampEn</w:t>
+      </w:r>
+      <w:proofErr w:type="spellEnd"/>
+      <w:r>
+        <w:rPr>
+          <w:color w:val="000000"/>
+        </w:rPr>
+        <w:t xml:space="preserve"> </w:t>
       </w:r>
       <w:r>
         <w:rPr>
@@ -12651,7 +12697,15 @@
         <w:jc w:val="both"/>
       </w:pPr>
       <w:r>
-        <w:t>With Depression on the rise and undiagnosed/misdiagnosed patients commonplace, a need for an objective, accurate manner of detecting depression as well as scaling the severity as early as possible, especially in regard to the age groups of 15-29 in order to facilitate an accessible, inexpensive manner to detect depression for young adults is in need.</w:t>
+        <w:t xml:space="preserve">With Depression on the rise and undiagnosed/misdiagnosed patients commonplace, a need for an objective, accurate manner of detecting depression as well as scaling the severity as early as possible, especially </w:t>
+      </w:r>
+      <w:proofErr w:type="gramStart"/>
+      <w:r>
+        <w:t>in regard to</w:t>
+      </w:r>
+      <w:proofErr w:type="gramEnd"/>
+      <w:r>
+        <w:t xml:space="preserve"> the age groups of 15-29 in order to facilitate an accessible, inexpensive manner to detect depression for young adults is in need.</w:t>
       </w:r>
     </w:p>
     <w:p>
@@ -12671,7 +12725,15 @@
         <w:jc w:val="both"/>
       </w:pPr>
       <w:r>
-        <w:t>The topic required extensive research to be undertaken in the different areas it explored. The different methods of identifying MDD and the techniques used to classify depressed patients that are currently in use needed to be understood to apply the relevant methodologies to a novel application. Extraction of features from an EEG signal report, classification techniques and ranking were the essential components that required research. These methods required a proper understanding of machine learning techniques and algorithms, in order to choose the optimal method to get a high accuracy percentage.</w:t>
+        <w:t xml:space="preserve">The topic required extensive research to be undertaken in the different areas it explored. The different methods of identifying MDD and the techniques used to classify depressed patients that are currently in use needed to be understood to apply the relevant methodologies to a novel application. Extraction of features from an EEG signal report, classification techniques and ranking were the essential components that required research. These methods required a proper understanding of machine learning techniques and algorithms, </w:t>
+      </w:r>
+      <w:proofErr w:type="gramStart"/>
+      <w:r>
+        <w:t>in order to</w:t>
+      </w:r>
+      <w:proofErr w:type="gramEnd"/>
+      <w:r>
+        <w:t xml:space="preserve"> choose the optimal method to get a high accuracy percentage.</w:t>
       </w:r>
     </w:p>
     <w:p>
@@ -12708,7 +12770,21 @@
         <w:rPr>
           <w:color w:val="000000"/>
         </w:rPr>
-        <w:t xml:space="preserve"> before a diagnosis can take place (National Institute of Mental Health, 2018), and this time frame does not take into account the time that the patient takes to actually decide </w:t>
+        <w:t xml:space="preserve"> before a diagnosis can take place (National Institute of Mental Health, 2018), and this time frame does not </w:t>
+      </w:r>
+      <w:proofErr w:type="gramStart"/>
+      <w:r>
+        <w:rPr>
+          <w:color w:val="000000"/>
+        </w:rPr>
+        <w:t>take into account</w:t>
+      </w:r>
+      <w:proofErr w:type="gramEnd"/>
+      <w:r>
+        <w:rPr>
+          <w:color w:val="000000"/>
+        </w:rPr>
+        <w:t xml:space="preserve"> the time that the patient takes to actually decide </w:t>
       </w:r>
       <w:r>
         <w:rPr>
@@ -12873,7 +12949,21 @@
         <w:rPr>
           <w:color w:val="000000"/>
         </w:rPr>
-        <w:t>Firstly, in order to design the project a background on EEG signals and an elucidation on each of the different types of features that can be extracted would be a must. With the scale for rating already defined, suitable datasets would be needed for the implementation.</w:t>
+        <w:t xml:space="preserve">Firstly, </w:t>
+      </w:r>
+      <w:proofErr w:type="gramStart"/>
+      <w:r>
+        <w:rPr>
+          <w:color w:val="000000"/>
+        </w:rPr>
+        <w:t>in order to</w:t>
+      </w:r>
+      <w:proofErr w:type="gramEnd"/>
+      <w:r>
+        <w:rPr>
+          <w:color w:val="000000"/>
+        </w:rPr>
+        <w:t xml:space="preserve"> design the project a background on EEG signals and an elucidation on each of the different types of features that can be extracted would be a must. With the scale for rating already defined, suitable datasets would be needed for the implementation.</w:t>
       </w:r>
     </w:p>
     <w:p>
@@ -12920,7 +13010,21 @@
         <w:rPr>
           <w:color w:val="000000"/>
         </w:rPr>
-        <w:t>After the program is implemented, an evaluation would be made according to the accuracy percentage achieved in comparison to other projects similar to this, the level of depression defined precisely, and the practicality of the program (regarding the interface and ease of use).</w:t>
+        <w:t xml:space="preserve">After the program is implemented, an evaluation would be made according to the accuracy percentage achieved in comparison to other projects </w:t>
+      </w:r>
+      <w:proofErr w:type="gramStart"/>
+      <w:r>
+        <w:rPr>
+          <w:color w:val="000000"/>
+        </w:rPr>
+        <w:t>similar to</w:t>
+      </w:r>
+      <w:proofErr w:type="gramEnd"/>
+      <w:r>
+        <w:rPr>
+          <w:color w:val="000000"/>
+        </w:rPr>
+        <w:t xml:space="preserve"> this, the level of depression defined precisely, and the practicality of the program (regarding the interface and ease of use).</w:t>
       </w:r>
     </w:p>
     <w:p>
@@ -13378,7 +13482,21 @@
         <w:rPr>
           <w:color w:val="000000"/>
         </w:rPr>
-        <w:t>. The signal preprocessing would be the extraction of the relevant features and then automatically choosing the right variables the application needs in order to move to the next step.</w:t>
+        <w:t xml:space="preserve">. The signal preprocessing would be the extraction of the relevant features and then automatically choosing the right variables the application needs </w:t>
+      </w:r>
+      <w:proofErr w:type="gramStart"/>
+      <w:r>
+        <w:rPr>
+          <w:color w:val="000000"/>
+        </w:rPr>
+        <w:t>in order to</w:t>
+      </w:r>
+      <w:proofErr w:type="gramEnd"/>
+      <w:r>
+        <w:rPr>
+          <w:color w:val="000000"/>
+        </w:rPr>
+        <w:t xml:space="preserve"> move to the next step.</w:t>
       </w:r>
       <w:r>
         <w:t xml:space="preserve"> </w:t>
@@ -13817,7 +13935,21 @@
               <w:rPr>
                 <w:color w:val="000000"/>
               </w:rPr>
-              <w:t>AO2: Utilizing a principle of computer science in order to further the      research and create a successful research project in the given time. </w:t>
+              <w:t xml:space="preserve">AO2: Utilizing a principle of computer science </w:t>
+            </w:r>
+            <w:proofErr w:type="gramStart"/>
+            <w:r>
+              <w:rPr>
+                <w:color w:val="000000"/>
+              </w:rPr>
+              <w:t>in order to</w:t>
+            </w:r>
+            <w:proofErr w:type="gramEnd"/>
+            <w:r>
+              <w:rPr>
+                <w:color w:val="000000"/>
+              </w:rPr>
+              <w:t xml:space="preserve"> further the      research and create a successful research project in the given time. </w:t>
             </w:r>
           </w:p>
         </w:tc>
@@ -14031,7 +14163,21 @@
               <w:rPr>
                 <w:color w:val="000000"/>
               </w:rPr>
-              <w:t>OO2: The interface and the overall ease of use should be another point of focus. Students and teachers alike should be able to operate the program with ease by the use of intuitive interfaces, simple program design and architecture and omit</w:t>
+              <w:t xml:space="preserve">OO2: The interface and the overall ease of use should be another point of focus. Students and teachers alike should be able to operate the program with ease </w:t>
+            </w:r>
+            <w:proofErr w:type="gramStart"/>
+            <w:r>
+              <w:rPr>
+                <w:color w:val="000000"/>
+              </w:rPr>
+              <w:t>by the use of</w:t>
+            </w:r>
+            <w:proofErr w:type="gramEnd"/>
+            <w:r>
+              <w:rPr>
+                <w:color w:val="000000"/>
+              </w:rPr>
+              <w:t xml:space="preserve"> intuitive interfaces, simple program design and architecture and omit</w:t>
             </w:r>
             <w:r>
               <w:rPr>
@@ -14105,7 +14251,21 @@
               <w:rPr>
                 <w:color w:val="000000"/>
               </w:rPr>
-              <w:t>OO3: The program should yield a satisfactory level accuracy along with a precise level of MDD detected in order for the program to completely achieve its main objective.</w:t>
+              <w:t xml:space="preserve">OO3: The program should yield a satisfactory level accuracy along with a precise level of MDD detected </w:t>
+            </w:r>
+            <w:proofErr w:type="gramStart"/>
+            <w:r>
+              <w:rPr>
+                <w:color w:val="000000"/>
+              </w:rPr>
+              <w:t>in order for</w:t>
+            </w:r>
+            <w:proofErr w:type="gramEnd"/>
+            <w:r>
+              <w:rPr>
+                <w:color w:val="000000"/>
+              </w:rPr>
+              <w:t xml:space="preserve"> the program to completely achieve its main objective.</w:t>
             </w:r>
           </w:p>
           <w:p>
@@ -14476,7 +14636,21 @@
               <w:rPr>
                 <w:color w:val="000000"/>
               </w:rPr>
-              <w:t xml:space="preserve"> in order to read datasets. </w:t>
+              <w:t xml:space="preserve"> </w:t>
+            </w:r>
+            <w:proofErr w:type="gramStart"/>
+            <w:r>
+              <w:rPr>
+                <w:color w:val="000000"/>
+              </w:rPr>
+              <w:t>in order to</w:t>
+            </w:r>
+            <w:proofErr w:type="gramEnd"/>
+            <w:r>
+              <w:rPr>
+                <w:color w:val="000000"/>
+              </w:rPr>
+              <w:t xml:space="preserve"> read datasets. </w:t>
             </w:r>
           </w:p>
           <w:p>
@@ -14503,7 +14677,21 @@
               <w:rPr>
                 <w:color w:val="000000"/>
               </w:rPr>
-              <w:t xml:space="preserve"> would also be recommended, popular examples would include IBM machine learning software, Anaconda, Tensorflow, and so on. Based on UI, </w:t>
+              <w:t xml:space="preserve"> would also be recommended, popular examples would include IBM machine learning software, Anaconda, </w:t>
+            </w:r>
+            <w:proofErr w:type="spellStart"/>
+            <w:r>
+              <w:rPr>
+                <w:color w:val="000000"/>
+              </w:rPr>
+              <w:t>Tensorflow</w:t>
+            </w:r>
+            <w:proofErr w:type="spellEnd"/>
+            <w:r>
+              <w:rPr>
+                <w:color w:val="000000"/>
+              </w:rPr>
+              <w:t xml:space="preserve">, and so on. Based on UI, </w:t>
             </w:r>
             <w:r>
               <w:rPr>
@@ -14600,7 +14788,21 @@
               <w:rPr>
                 <w:color w:val="000000"/>
               </w:rPr>
-              <w:t>The dataset to diagnose depression was obtained from a public domain called Figshare. The dataset was created by Wajid Mumtaz and consisted of 34 depressed patients and 30 healthy subjects. </w:t>
+              <w:t xml:space="preserve">The dataset to diagnose depression was obtained from a public domain called </w:t>
+            </w:r>
+            <w:proofErr w:type="spellStart"/>
+            <w:r>
+              <w:rPr>
+                <w:color w:val="000000"/>
+              </w:rPr>
+              <w:t>Figshare</w:t>
+            </w:r>
+            <w:proofErr w:type="spellEnd"/>
+            <w:r>
+              <w:rPr>
+                <w:color w:val="000000"/>
+              </w:rPr>
+              <w:t>. The dataset was created by Wajid Mumtaz and consisted of 34 depressed patients and 30 healthy subjects. </w:t>
             </w:r>
           </w:p>
           <w:p>
@@ -14619,7 +14821,21 @@
               <w:rPr>
                 <w:color w:val="000000"/>
               </w:rPr>
-              <w:t>A dataset to identify the level of depression was obtained from OpenNeuro. This dataset was created by James F. Cavanagh. </w:t>
+              <w:t xml:space="preserve">A dataset to identify the level of depression was obtained from </w:t>
+            </w:r>
+            <w:proofErr w:type="spellStart"/>
+            <w:r>
+              <w:rPr>
+                <w:color w:val="000000"/>
+              </w:rPr>
+              <w:t>OpenNeuro</w:t>
+            </w:r>
+            <w:proofErr w:type="spellEnd"/>
+            <w:r>
+              <w:rPr>
+                <w:color w:val="000000"/>
+              </w:rPr>
+              <w:t>. This dataset was created by James F. Cavanagh. </w:t>
             </w:r>
           </w:p>
         </w:tc>
@@ -14704,7 +14920,21 @@
         <w:rPr>
           <w:color w:val="000000"/>
         </w:rPr>
-        <w:t xml:space="preserve">The research gap encountered were the techniques that were required to answer the research questions mentioned above. The objectives of the research were to create a program that would help educational institutions identify depressed students and take immediate action regarding it. Finally, the software, hardware and data requirements highlight the necessities in order to carry out the project successfully. </w:t>
+        <w:t xml:space="preserve">The research gap encountered were the techniques that were required to answer the research questions mentioned above. The objectives of the research were to create a program that would help educational institutions identify depressed students and take immediate action regarding it. Finally, the software, hardware and data requirements highlight the necessities </w:t>
+      </w:r>
+      <w:proofErr w:type="gramStart"/>
+      <w:r>
+        <w:rPr>
+          <w:color w:val="000000"/>
+        </w:rPr>
+        <w:t>in order to</w:t>
+      </w:r>
+      <w:proofErr w:type="gramEnd"/>
+      <w:r>
+        <w:rPr>
+          <w:color w:val="000000"/>
+        </w:rPr>
+        <w:t xml:space="preserve"> carry out the project successfully. </w:t>
       </w:r>
     </w:p>
     <w:p>
@@ -15033,7 +15263,23 @@
           <w:color w:val="000000"/>
           <w:shd w:val="clear" w:color="auto" w:fill="FFFFFF"/>
         </w:rPr>
-        <w:t xml:space="preserve">(Anand and Dhikav, 2012) </w:t>
+        <w:t xml:space="preserve">(Anand and </w:t>
+      </w:r>
+      <w:proofErr w:type="spellStart"/>
+      <w:r>
+        <w:rPr>
+          <w:color w:val="000000"/>
+          <w:shd w:val="clear" w:color="auto" w:fill="FFFFFF"/>
+        </w:rPr>
+        <w:t>Dhikav</w:t>
+      </w:r>
+      <w:proofErr w:type="spellEnd"/>
+      <w:r>
+        <w:rPr>
+          <w:color w:val="000000"/>
+          <w:shd w:val="clear" w:color="auto" w:fill="FFFFFF"/>
+        </w:rPr>
+        <w:t xml:space="preserve">, 2012) </w:t>
       </w:r>
       <w:r>
         <w:t xml:space="preserve">is comparatively smaller in patients with MDD than healthy individuals. </w:t>
@@ -15043,7 +15289,23 @@
           <w:color w:val="000000"/>
           <w:shd w:val="clear" w:color="auto" w:fill="FFFFFF"/>
         </w:rPr>
-        <w:t>(Sheline et al, 1999)</w:t>
+        <w:t>(</w:t>
+      </w:r>
+      <w:proofErr w:type="spellStart"/>
+      <w:r>
+        <w:rPr>
+          <w:color w:val="000000"/>
+          <w:shd w:val="clear" w:color="auto" w:fill="FFFFFF"/>
+        </w:rPr>
+        <w:t>Sheline</w:t>
+      </w:r>
+      <w:proofErr w:type="spellEnd"/>
+      <w:r>
+        <w:rPr>
+          <w:color w:val="000000"/>
+          <w:shd w:val="clear" w:color="auto" w:fill="FFFFFF"/>
+        </w:rPr>
+        <w:t xml:space="preserve"> et al, 1999)</w:t>
       </w:r>
     </w:p>
     <w:p>
@@ -15112,7 +15374,23 @@
           <w:color w:val="000000"/>
           <w:shd w:val="clear" w:color="auto" w:fill="FFFFFF"/>
         </w:rPr>
-        <w:t>, 1991), (Gotlib, 2010).</w:t>
+        <w:t>, 1991), (</w:t>
+      </w:r>
+      <w:proofErr w:type="spellStart"/>
+      <w:r>
+        <w:rPr>
+          <w:color w:val="000000"/>
+          <w:shd w:val="clear" w:color="auto" w:fill="FFFFFF"/>
+        </w:rPr>
+        <w:t>Gotlib</w:t>
+      </w:r>
+      <w:proofErr w:type="spellEnd"/>
+      <w:r>
+        <w:rPr>
+          <w:color w:val="000000"/>
+          <w:shd w:val="clear" w:color="auto" w:fill="FFFFFF"/>
+        </w:rPr>
+        <w:t>, 2010).</w:t>
       </w:r>
     </w:p>
     <w:p>
@@ -15174,7 +15452,23 @@
           <w:color w:val="000000"/>
           <w:shd w:val="clear" w:color="auto" w:fill="FFFFFF"/>
         </w:rPr>
-        <w:t>(Nandrino, 1994)</w:t>
+        <w:t>(</w:t>
+      </w:r>
+      <w:proofErr w:type="spellStart"/>
+      <w:r>
+        <w:rPr>
+          <w:color w:val="000000"/>
+          <w:shd w:val="clear" w:color="auto" w:fill="FFFFFF"/>
+        </w:rPr>
+        <w:t>Nandrino</w:t>
+      </w:r>
+      <w:proofErr w:type="spellEnd"/>
+      <w:r>
+        <w:rPr>
+          <w:color w:val="000000"/>
+          <w:shd w:val="clear" w:color="auto" w:fill="FFFFFF"/>
+        </w:rPr>
+        <w:t>, 1994)</w:t>
       </w:r>
       <w:r>
         <w:rPr>
@@ -15240,8 +15534,13 @@
       <w:r>
         <w:t xml:space="preserve">certain </w:t>
       </w:r>
-      <w:r>
-        <w:t xml:space="preserve">period of time and the ionic activity of neurons are captured and displayed through a monitor. The output of an EEG test contains a structure of waves with differing amplitudes. They </w:t>
+      <w:proofErr w:type="gramStart"/>
+      <w:r>
+        <w:t>period of time</w:t>
+      </w:r>
+      <w:proofErr w:type="gramEnd"/>
+      <w:r>
+        <w:t xml:space="preserve"> and the ionic activity of neurons are captured and displayed through a monitor. The output of an EEG test contains a structure of waves with differing amplitudes. They </w:t>
       </w:r>
       <w:r>
         <w:t>are</w:t>
@@ -15259,7 +15558,15 @@
         <w:t>1 – 100Hz</w:t>
       </w:r>
       <w:r>
-        <w:t xml:space="preserve"> or more (Kumar and Bhuvaneswari, 2012)</w:t>
+        <w:t xml:space="preserve"> or more (Kumar and </w:t>
+      </w:r>
+      <w:proofErr w:type="spellStart"/>
+      <w:r>
+        <w:t>Bhuvaneswari</w:t>
+      </w:r>
+      <w:proofErr w:type="spellEnd"/>
+      <w:r>
+        <w:t>, 2012)</w:t>
       </w:r>
       <w:r>
         <w:t>.</w:t>
@@ -15459,7 +15766,15 @@
         <w:t xml:space="preserve"> be</w:t>
       </w:r>
       <w:r>
-        <w:t xml:space="preserve"> processed by a machine learning model (Guyon and Elisseeff, 2006). </w:t>
+        <w:t xml:space="preserve"> processed by a machine learning model (Guyon and </w:t>
+      </w:r>
+      <w:proofErr w:type="spellStart"/>
+      <w:r>
+        <w:t>Elisseeff</w:t>
+      </w:r>
+      <w:proofErr w:type="spellEnd"/>
+      <w:r>
+        <w:t xml:space="preserve">, 2006). </w:t>
       </w:r>
       <w:r>
         <w:t xml:space="preserve">There are several methodologies for the extraction of features from EEG signals. They include Time Frequency </w:t>
@@ -15472,7 +15787,23 @@
         <w:t xml:space="preserve">Wavelet Transform (WT), Eigenvector Method (EM) and Auto Regressive Method (ARM) </w:t>
       </w:r>
       <w:r>
-        <w:t>(Al-Fahoum and Al-Fraihat, 2014)</w:t>
+        <w:t>(Al-</w:t>
+      </w:r>
+      <w:proofErr w:type="spellStart"/>
+      <w:r>
+        <w:t>Fahoum</w:t>
+      </w:r>
+      <w:proofErr w:type="spellEnd"/>
+      <w:r>
+        <w:t xml:space="preserve"> and Al-</w:t>
+      </w:r>
+      <w:proofErr w:type="spellStart"/>
+      <w:r>
+        <w:t>Fraihat</w:t>
+      </w:r>
+      <w:proofErr w:type="spellEnd"/>
+      <w:r>
+        <w:t>, 2014)</w:t>
       </w:r>
       <w:r>
         <w:t>.</w:t>
@@ -15544,7 +15875,15 @@
         <w:t xml:space="preserve"> (NB)</w:t>
       </w:r>
       <w:r>
-        <w:t xml:space="preserve"> (Kotsiantis, 2006).</w:t>
+        <w:t xml:space="preserve"> (</w:t>
+      </w:r>
+      <w:proofErr w:type="spellStart"/>
+      <w:r>
+        <w:t>Kotsiantis</w:t>
+      </w:r>
+      <w:proofErr w:type="spellEnd"/>
+      <w:r>
+        <w:t>, 2006).</w:t>
       </w:r>
     </w:p>
     <w:p>
@@ -15598,8 +15937,13 @@
         <w:jc w:val="both"/>
       </w:pPr>
       <w:r>
-        <w:t>In 2012, Hosseinifard</w:t>
-      </w:r>
+        <w:t xml:space="preserve">In 2012, </w:t>
+      </w:r>
+      <w:proofErr w:type="spellStart"/>
+      <w:r>
+        <w:t>Hosseinifard</w:t>
+      </w:r>
+      <w:proofErr w:type="spellEnd"/>
       <w:r>
         <w:t>, Moradi and Rostami</w:t>
       </w:r>
@@ -15654,12 +15998,14 @@
       <w:r>
         <w:t>-Nearest Neighbor (</w:t>
       </w:r>
+      <w:proofErr w:type="spellStart"/>
       <w:r>
         <w:t>k</w:t>
       </w:r>
       <w:r>
         <w:t>NN</w:t>
       </w:r>
+      <w:proofErr w:type="spellEnd"/>
       <w:r>
         <w:t>)</w:t>
       </w:r>
@@ -15714,11 +16060,16 @@
       <w:r>
         <w:t xml:space="preserve">but the results with LDA, LR and </w:t>
       </w:r>
+      <w:proofErr w:type="spellStart"/>
       <w:r>
         <w:t>k</w:t>
       </w:r>
       <w:r>
-        <w:t xml:space="preserve">NN were far superior. </w:t>
+        <w:t>NN</w:t>
+      </w:r>
+      <w:proofErr w:type="spellEnd"/>
+      <w:r>
+        <w:t xml:space="preserve"> were far superior. </w:t>
       </w:r>
     </w:p>
     <w:p>
@@ -15733,7 +16084,15 @@
         <w:jc w:val="both"/>
       </w:pPr>
       <w:r>
-        <w:t xml:space="preserve">A paper by Puthankattil and Joseph (2012), uses Relative Wavelet Energy (RWE) to extract features and </w:t>
+        <w:t xml:space="preserve">A paper by </w:t>
+      </w:r>
+      <w:proofErr w:type="spellStart"/>
+      <w:r>
+        <w:t>Puthankattil</w:t>
+      </w:r>
+      <w:proofErr w:type="spellEnd"/>
+      <w:r>
+        <w:t xml:space="preserve"> and Joseph (2012), uses Relative Wavelet Energy (RWE) to extract features and </w:t>
       </w:r>
       <w:r>
         <w:t xml:space="preserve">LDA </w:t>
@@ -15776,13 +16135,26 @@
       </w:r>
       <w:r>
         <w:lastRenderedPageBreak/>
-        <w:t xml:space="preserve">as Fractal Dimension (FD), Recurrence Quantification Analysis (RQA), Higher Order Spectra (HOS), sample and approximate entropy, Largest Lypanov Exponent (LLE), Hurst’s exponent (H), and DFA. The classification algorithms used by the author are SVM, DT, and </w:t>
-      </w:r>
+        <w:t xml:space="preserve">as Fractal Dimension (FD), Recurrence Quantification Analysis (RQA), Higher Order Spectra (HOS), sample and approximate entropy, Largest </w:t>
+      </w:r>
+      <w:proofErr w:type="spellStart"/>
+      <w:r>
+        <w:t>Lypanov</w:t>
+      </w:r>
+      <w:proofErr w:type="spellEnd"/>
+      <w:r>
+        <w:t xml:space="preserve"> Exponent (LLE), Hurst’s exponent (H), and DFA. The classification algorithms used by the author are SVM, DT, and </w:t>
+      </w:r>
+      <w:proofErr w:type="spellStart"/>
       <w:r>
         <w:t>k</w:t>
       </w:r>
       <w:r>
-        <w:t xml:space="preserve">NN. The ‘ten-fold cross validation’ method was used to select the best classifier which would use the least number of features with higher accuracy. This paper was mostly a comparison between different methods of feature extraction and classification, and </w:t>
+        <w:t>NN</w:t>
+      </w:r>
+      <w:proofErr w:type="spellEnd"/>
+      <w:r>
+        <w:t xml:space="preserve">. The ‘ten-fold cross validation’ method was used to select the best classifier which would use the least number of features with higher accuracy. This paper was mostly a comparison between different methods of feature extraction and classification, and </w:t>
       </w:r>
       <w:r>
         <w:t xml:space="preserve">the SVM classifier yielded </w:t>
@@ -15829,8 +16201,21 @@
         <w:spacing w:line="360" w:lineRule="auto"/>
         <w:jc w:val="both"/>
       </w:pPr>
-      <w:r>
-        <w:t xml:space="preserve">Bairy, Niranjan and Puthankattil (2015) used Discrete Wavelet Transform (DWT) to extract features such as skewness, energy, kurtosis (the degree of sharpness of a particular curve (Oxford Reference, 2021), standard deviation, mean and entropy. The classifier used was SVM with the highest classification accuracy of 88.92 percent. The data for this study was collected from the Psychiatry College, Calicut, Kerala, India and 2400 depression data and 2159 normal data were obtained. </w:t>
+      <w:proofErr w:type="spellStart"/>
+      <w:r>
+        <w:t>Bairy</w:t>
+      </w:r>
+      <w:proofErr w:type="spellEnd"/>
+      <w:r>
+        <w:t xml:space="preserve">, Niranjan and </w:t>
+      </w:r>
+      <w:proofErr w:type="spellStart"/>
+      <w:r>
+        <w:t>Puthankattil</w:t>
+      </w:r>
+      <w:proofErr w:type="spellEnd"/>
+      <w:r>
+        <w:t xml:space="preserve"> (2015) used Discrete Wavelet Transform (DWT) to extract features such as skewness, energy, kurtosis (the degree of sharpness of a particular curve (Oxford Reference, 2021), standard deviation, mean and entropy. The classifier used was SVM with the highest classification accuracy of 88.92 percent. The data for this study was collected from the Psychiatry College, Calicut, Kerala, India and 2400 depression data and 2159 normal data were obtained. </w:t>
       </w:r>
     </w:p>
     <w:p>
@@ -15909,7 +16294,23 @@
         <w:jc w:val="both"/>
       </w:pPr>
       <w:r>
-        <w:t>As a pervasive approach to the problem, Cai et al (2018), extracted a combination of both linear and non-linear features using DWT and used four classifiers SVM, kNN, Classification Trees, and ANN out of which kNN showed the highest accuracy percentage of 79.27 percent. For this study a database containing 92 depressed patients and 121 normal controls was constructed.</w:t>
+        <w:t xml:space="preserve">As a pervasive approach to the problem, Cai et al (2018), extracted a combination of both linear and non-linear features using DWT and used four classifiers SVM, </w:t>
+      </w:r>
+      <w:proofErr w:type="spellStart"/>
+      <w:r>
+        <w:t>kNN</w:t>
+      </w:r>
+      <w:proofErr w:type="spellEnd"/>
+      <w:r>
+        <w:t xml:space="preserve">, Classification Trees, and ANN out of which </w:t>
+      </w:r>
+      <w:proofErr w:type="spellStart"/>
+      <w:r>
+        <w:t>kNN</w:t>
+      </w:r>
+      <w:proofErr w:type="spellEnd"/>
+      <w:r>
+        <w:t xml:space="preserve"> showed the highest accuracy percentage of 79.27 percent. For this study a database containing 92 depressed patients and 121 normal controls was constructed.</w:t>
       </w:r>
     </w:p>
     <w:p>
@@ -15932,8 +16333,15 @@
       <w:r>
         <w:t xml:space="preserve"> conducted by </w:t>
       </w:r>
-      <w:r>
-        <w:t>Mahato and Paul</w:t>
+      <w:proofErr w:type="spellStart"/>
+      <w:proofErr w:type="gramStart"/>
+      <w:r>
+        <w:t>Mahato</w:t>
+      </w:r>
+      <w:proofErr w:type="spellEnd"/>
+      <w:proofErr w:type="gramEnd"/>
+      <w:r>
+        <w:t xml:space="preserve"> and Paul</w:t>
       </w:r>
       <w:r>
         <w:t xml:space="preserve"> (2020)</w:t>
@@ -15987,10 +16395,31 @@
         <w:jc w:val="both"/>
       </w:pPr>
       <w:r>
-        <w:t>A study conducted by Saeedi</w:t>
-      </w:r>
-      <w:r>
-        <w:t xml:space="preserve">, Saeedi and Maghsoudi </w:t>
+        <w:t xml:space="preserve">A study conducted by </w:t>
+      </w:r>
+      <w:proofErr w:type="spellStart"/>
+      <w:r>
+        <w:t>Saeedi</w:t>
+      </w:r>
+      <w:proofErr w:type="spellEnd"/>
+      <w:r>
+        <w:t xml:space="preserve">, </w:t>
+      </w:r>
+      <w:proofErr w:type="spellStart"/>
+      <w:r>
+        <w:t>Saeedi</w:t>
+      </w:r>
+      <w:proofErr w:type="spellEnd"/>
+      <w:r>
+        <w:t xml:space="preserve"> and </w:t>
+      </w:r>
+      <w:proofErr w:type="spellStart"/>
+      <w:r>
+        <w:t>Maghsoudi</w:t>
+      </w:r>
+      <w:proofErr w:type="spellEnd"/>
+      <w:r>
+        <w:t xml:space="preserve"> </w:t>
       </w:r>
       <w:r>
         <w:t>(2020)</w:t>
@@ -16004,17 +16433,27 @@
       <w:r>
         <w:t xml:space="preserve">py which were applied to wavelet-packet coefficients. The algorithms used for classification were SVM, MLP, and </w:t>
       </w:r>
+      <w:proofErr w:type="spellStart"/>
       <w:r>
         <w:t>k</w:t>
       </w:r>
       <w:r>
-        <w:t xml:space="preserve">NN. The aim of the study was to use an enhanced </w:t>
-      </w:r>
+        <w:t>NN</w:t>
+      </w:r>
+      <w:proofErr w:type="spellEnd"/>
+      <w:r>
+        <w:t xml:space="preserve">. The aim of the study was to use an enhanced </w:t>
+      </w:r>
+      <w:proofErr w:type="spellStart"/>
       <w:r>
         <w:t>k</w:t>
       </w:r>
       <w:r>
-        <w:t xml:space="preserve">NN algorithms for classification and the study claims to have an accuracy percentage of 98.44 percent. </w:t>
+        <w:t>NN</w:t>
+      </w:r>
+      <w:proofErr w:type="spellEnd"/>
+      <w:r>
+        <w:t xml:space="preserve"> algorithms for classification and the study claims to have an accuracy percentage of 98.44 percent. </w:t>
       </w:r>
       <w:r>
         <w:t>The dataset used in thi</w:t>
@@ -16039,7 +16478,23 @@
       </w:pPr>
       <w:r>
         <w:lastRenderedPageBreak/>
-        <w:t xml:space="preserve">A study by Eralemir et al (2020) used 30 depressed patients to obtain the EEG signals and features were selected using Continuous Wavelet-Transform and kNN was used as the classifier. The authors claimed to have achieved an accuracy of 91.3 percent from this study. </w:t>
+        <w:t xml:space="preserve">A study by </w:t>
+      </w:r>
+      <w:proofErr w:type="spellStart"/>
+      <w:r>
+        <w:t>Eralemir</w:t>
+      </w:r>
+      <w:proofErr w:type="spellEnd"/>
+      <w:r>
+        <w:t xml:space="preserve"> et al (2020) used 30 depressed patients to obtain the EEG signals and features were selected using Continuous Wavelet-Transform and </w:t>
+      </w:r>
+      <w:proofErr w:type="spellStart"/>
+      <w:r>
+        <w:t>kNN</w:t>
+      </w:r>
+      <w:proofErr w:type="spellEnd"/>
+      <w:r>
+        <w:t xml:space="preserve"> was used as the classifier. The authors claimed to have achieved an accuracy of 91.3 percent from this study. </w:t>
       </w:r>
     </w:p>
     <w:p>
@@ -16063,7 +16518,23 @@
         <w:t xml:space="preserve"> (2021) claimed an accuracy of </w:t>
       </w:r>
       <w:r>
-        <w:t xml:space="preserve">99.05 percent but using Centered Correntropy (CC) and Empirical Wavelet Transform (EWT) as feature extraction techniques and using kNN and SVM as classification techniques. The dataset was collected from 22 depressed and 22 normal patients. </w:t>
+        <w:t xml:space="preserve">99.05 percent but using Centered </w:t>
+      </w:r>
+      <w:proofErr w:type="spellStart"/>
+      <w:r>
+        <w:t>Correntropy</w:t>
+      </w:r>
+      <w:proofErr w:type="spellEnd"/>
+      <w:r>
+        <w:t xml:space="preserve"> (CC) and Empirical Wavelet Transform (EWT) as feature extraction techniques and using </w:t>
+      </w:r>
+      <w:proofErr w:type="spellStart"/>
+      <w:r>
+        <w:t>kNN</w:t>
+      </w:r>
+      <w:proofErr w:type="spellEnd"/>
+      <w:r>
+        <w:t xml:space="preserve"> and SVM as classification techniques. The dataset was collected from 22 depressed and 22 normal patients. </w:t>
       </w:r>
     </w:p>
     <w:p>
@@ -16081,10 +16552,42 @@
         <w:t>A</w:t>
       </w:r>
       <w:r>
-        <w:t xml:space="preserve"> study by Aydemir et al (2021) proposed a novel depression detection using melamine patterns.</w:t>
-      </w:r>
-      <w:r>
-        <w:t xml:space="preserve"> Melamine patterns were to generate features which resembled the molecular structures of DNA. The study used Neighbourhood Component Analysis (NCA) to select the features and kNN and SVM as classifiers. The dataset used consisted of 34 MDD patients and 30 healthy controls. This study claimed to have a highest classification accuracy of 99.11 percent. </w:t>
+        <w:t xml:space="preserve"> study by </w:t>
+      </w:r>
+      <w:proofErr w:type="spellStart"/>
+      <w:r>
+        <w:t>Aydemir</w:t>
+      </w:r>
+      <w:proofErr w:type="spellEnd"/>
+      <w:r>
+        <w:t xml:space="preserve"> et al (2021) proposed a novel depression detection using melamine patterns.</w:t>
+      </w:r>
+      <w:r>
+        <w:t xml:space="preserve"> Melamine patterns were to generate features which resembled the molecular structures of DNA. The study used </w:t>
+      </w:r>
+      <w:proofErr w:type="spellStart"/>
+      <w:r>
+        <w:t>Neighbourhood</w:t>
+      </w:r>
+      <w:proofErr w:type="spellEnd"/>
+      <w:r>
+        <w:t xml:space="preserve"> Component Analysis (NCA) to select the features and </w:t>
+      </w:r>
+      <w:proofErr w:type="spellStart"/>
+      <w:r>
+        <w:t>kNN</w:t>
+      </w:r>
+      <w:proofErr w:type="spellEnd"/>
+      <w:r>
+        <w:t xml:space="preserve"> and SVM as classifiers. The dataset used consisted of 34 MDD patients and 30 healthy controls. This study claimed to have </w:t>
+      </w:r>
+      <w:proofErr w:type="gramStart"/>
+      <w:r>
+        <w:t>a</w:t>
+      </w:r>
+      <w:proofErr w:type="gramEnd"/>
+      <w:r>
+        <w:t xml:space="preserve"> highest classification accuracy of 99.11 percent. </w:t>
       </w:r>
     </w:p>
     <w:p>
@@ -16099,10 +16602,26 @@
         <w:jc w:val="both"/>
       </w:pPr>
       <w:r>
-        <w:t xml:space="preserve">In the above literature, regardless of the features and feature extraction/selection techniques, the classifiers kNN and SVM seem to produce the highest accuracy. But </w:t>
-      </w:r>
-      <w:r>
-        <w:t xml:space="preserve">a paper by Cukic et al (2020) says that the successful classification of normal and depressed subjects should be attributed to the feature extraction methods rather than the classification techniques. This paper uses </w:t>
+        <w:t xml:space="preserve">In the above literature, regardless of the features and feature extraction/selection techniques, the classifiers </w:t>
+      </w:r>
+      <w:proofErr w:type="spellStart"/>
+      <w:r>
+        <w:t>kNN</w:t>
+      </w:r>
+      <w:proofErr w:type="spellEnd"/>
+      <w:r>
+        <w:t xml:space="preserve"> and SVM seem to produce the highest accuracy. But </w:t>
+      </w:r>
+      <w:r>
+        <w:t xml:space="preserve">a paper by </w:t>
+      </w:r>
+      <w:proofErr w:type="spellStart"/>
+      <w:r>
+        <w:t>Cukic</w:t>
+      </w:r>
+      <w:proofErr w:type="spellEnd"/>
+      <w:r>
+        <w:t xml:space="preserve"> et al (2020) says that the successful classification of normal and depressed subjects should be attributed to the feature extraction methods rather than the classification techniques. This paper uses </w:t>
       </w:r>
       <w:r>
         <w:t>Higuchi’s Fractal Dimension (</w:t>
@@ -16119,14 +16638,24 @@
       <w:r>
         <w:t>Sample Entropy (</w:t>
       </w:r>
+      <w:proofErr w:type="spellStart"/>
       <w:r>
         <w:t>SampEn</w:t>
       </w:r>
+      <w:proofErr w:type="spellEnd"/>
       <w:r>
         <w:t>)</w:t>
       </w:r>
       <w:r>
-        <w:t xml:space="preserve"> as non-linear features of the EEG and uses seven algorithms, namely, Multilayer Perceptron (MP), LR, SVM (both linear and polynomial kernel), DT, Random Forest (RF), and NB. The average accuracy among the classifiers were in the range between 90.24 to 97.56 percent. Out of these SampEn had the highest </w:t>
+        <w:t xml:space="preserve"> as non-linear features of the EEG and uses seven algorithms, namely, Multilayer Perceptron (MP), LR, SVM (both linear and polynomial kernel), DT, Random Forest (RF), and NB. The average accuracy among the classifiers were in the range between 90.24 to 97.56 percent. Out of these </w:t>
+      </w:r>
+      <w:proofErr w:type="spellStart"/>
+      <w:r>
+        <w:t>SampEn</w:t>
+      </w:r>
+      <w:proofErr w:type="spellEnd"/>
+      <w:r>
+        <w:t xml:space="preserve"> had the highest </w:t>
       </w:r>
       <w:r>
         <w:t xml:space="preserve">track record. </w:t>
@@ -16328,12 +16857,21 @@
                 <w:szCs w:val="24"/>
               </w:rPr>
             </w:pPr>
+            <w:proofErr w:type="spellStart"/>
             <w:r>
               <w:rPr>
                 <w:sz w:val="24"/>
                 <w:szCs w:val="24"/>
               </w:rPr>
-              <w:t>Hosseinifard et al (2012)</w:t>
+              <w:t>Hosseinifard</w:t>
+            </w:r>
+            <w:proofErr w:type="spellEnd"/>
+            <w:r>
+              <w:rPr>
+                <w:sz w:val="24"/>
+                <w:szCs w:val="24"/>
+              </w:rPr>
+              <w:t xml:space="preserve"> et al (2012)</w:t>
             </w:r>
           </w:p>
         </w:tc>
@@ -16370,12 +16908,21 @@
                 <w:szCs w:val="24"/>
               </w:rPr>
             </w:pPr>
+            <w:proofErr w:type="spellStart"/>
             <w:r>
               <w:rPr>
                 <w:sz w:val="24"/>
                 <w:szCs w:val="24"/>
               </w:rPr>
-              <w:t xml:space="preserve">kNN </w:t>
+              <w:t>kNN</w:t>
+            </w:r>
+            <w:proofErr w:type="spellEnd"/>
+            <w:r>
+              <w:rPr>
+                <w:sz w:val="24"/>
+                <w:szCs w:val="24"/>
+              </w:rPr>
+              <w:t xml:space="preserve"> </w:t>
             </w:r>
           </w:p>
           <w:p>
@@ -16447,12 +16994,21 @@
                 <w:szCs w:val="24"/>
               </w:rPr>
             </w:pPr>
+            <w:proofErr w:type="spellStart"/>
             <w:r>
               <w:rPr>
                 <w:sz w:val="24"/>
                 <w:szCs w:val="24"/>
               </w:rPr>
-              <w:t>Puthankattil and Joseph (2012)</w:t>
+              <w:t>Puthankattil</w:t>
+            </w:r>
+            <w:proofErr w:type="spellEnd"/>
+            <w:r>
+              <w:rPr>
+                <w:sz w:val="24"/>
+                <w:szCs w:val="24"/>
+              </w:rPr>
+              <w:t xml:space="preserve"> and Joseph (2012)</w:t>
             </w:r>
           </w:p>
         </w:tc>
@@ -16686,7 +17242,23 @@
                 <w:sz w:val="24"/>
                 <w:szCs w:val="24"/>
               </w:rPr>
-              <w:t>Largest Lypanov Exponent</w:t>
+              <w:t xml:space="preserve">Largest </w:t>
+            </w:r>
+            <w:proofErr w:type="spellStart"/>
+            <w:r>
+              <w:rPr>
+                <w:sz w:val="24"/>
+                <w:szCs w:val="24"/>
+              </w:rPr>
+              <w:t>Lypanov</w:t>
+            </w:r>
+            <w:proofErr w:type="spellEnd"/>
+            <w:r>
+              <w:rPr>
+                <w:sz w:val="24"/>
+                <w:szCs w:val="24"/>
+              </w:rPr>
+              <w:t xml:space="preserve"> Exponent</w:t>
             </w:r>
           </w:p>
           <w:p>
@@ -16780,6 +17352,7 @@
                 <w:szCs w:val="24"/>
               </w:rPr>
             </w:pPr>
+            <w:proofErr w:type="spellStart"/>
             <w:r>
               <w:rPr>
                 <w:sz w:val="24"/>
@@ -16787,6 +17360,7 @@
               </w:rPr>
               <w:t>kNN</w:t>
             </w:r>
+            <w:proofErr w:type="spellEnd"/>
           </w:p>
         </w:tc>
         <w:tc>
@@ -16824,12 +17398,37 @@
                 <w:szCs w:val="24"/>
               </w:rPr>
             </w:pPr>
+            <w:proofErr w:type="spellStart"/>
             <w:r>
               <w:rPr>
                 <w:sz w:val="24"/>
                 <w:szCs w:val="24"/>
               </w:rPr>
-              <w:t>Bairy, Niranjan and Puthankattil (2015)</w:t>
+              <w:t>Bairy</w:t>
+            </w:r>
+            <w:proofErr w:type="spellEnd"/>
+            <w:r>
+              <w:rPr>
+                <w:sz w:val="24"/>
+                <w:szCs w:val="24"/>
+              </w:rPr>
+              <w:t xml:space="preserve">, Niranjan and </w:t>
+            </w:r>
+            <w:proofErr w:type="spellStart"/>
+            <w:r>
+              <w:rPr>
+                <w:sz w:val="24"/>
+                <w:szCs w:val="24"/>
+              </w:rPr>
+              <w:t>Puthankattil</w:t>
+            </w:r>
+            <w:proofErr w:type="spellEnd"/>
+            <w:r>
+              <w:rPr>
+                <w:sz w:val="24"/>
+                <w:szCs w:val="24"/>
+              </w:rPr>
+              <w:t xml:space="preserve"> (2015)</w:t>
             </w:r>
           </w:p>
         </w:tc>
@@ -17214,12 +17813,21 @@
                 <w:szCs w:val="24"/>
               </w:rPr>
             </w:pPr>
+            <w:proofErr w:type="spellStart"/>
             <w:r>
               <w:rPr>
                 <w:sz w:val="24"/>
                 <w:szCs w:val="24"/>
               </w:rPr>
-              <w:t>Discret Wavelet Transform</w:t>
+              <w:t>Discret</w:t>
+            </w:r>
+            <w:proofErr w:type="spellEnd"/>
+            <w:r>
+              <w:rPr>
+                <w:sz w:val="24"/>
+                <w:szCs w:val="24"/>
+              </w:rPr>
+              <w:t xml:space="preserve"> Wavelet Transform</w:t>
             </w:r>
           </w:p>
         </w:tc>
@@ -17235,6 +17843,7 @@
                 <w:szCs w:val="24"/>
               </w:rPr>
             </w:pPr>
+            <w:proofErr w:type="spellStart"/>
             <w:r>
               <w:rPr>
                 <w:sz w:val="24"/>
@@ -17242,6 +17851,7 @@
               </w:rPr>
               <w:t>kNN</w:t>
             </w:r>
+            <w:proofErr w:type="spellEnd"/>
           </w:p>
         </w:tc>
         <w:tc>
@@ -17279,12 +17889,21 @@
                 <w:szCs w:val="24"/>
               </w:rPr>
             </w:pPr>
+            <w:proofErr w:type="spellStart"/>
             <w:r>
               <w:rPr>
                 <w:sz w:val="24"/>
                 <w:szCs w:val="24"/>
               </w:rPr>
-              <w:t>Mahato and Paul</w:t>
+              <w:t>Mahato</w:t>
+            </w:r>
+            <w:proofErr w:type="spellEnd"/>
+            <w:r>
+              <w:rPr>
+                <w:sz w:val="24"/>
+                <w:szCs w:val="24"/>
+              </w:rPr>
+              <w:t xml:space="preserve"> and Paul</w:t>
             </w:r>
             <w:r>
               <w:rPr>
@@ -17420,12 +18039,21 @@
                 <w:szCs w:val="24"/>
               </w:rPr>
             </w:pPr>
+            <w:proofErr w:type="spellStart"/>
             <w:r>
               <w:rPr>
                 <w:sz w:val="24"/>
                 <w:szCs w:val="24"/>
               </w:rPr>
-              <w:t>Saeedi et al (2020)</w:t>
+              <w:t>Saeedi</w:t>
+            </w:r>
+            <w:proofErr w:type="spellEnd"/>
+            <w:r>
+              <w:rPr>
+                <w:sz w:val="24"/>
+                <w:szCs w:val="24"/>
+              </w:rPr>
+              <w:t xml:space="preserve"> et al (2020)</w:t>
             </w:r>
           </w:p>
         </w:tc>
@@ -17462,6 +18090,7 @@
                 <w:szCs w:val="24"/>
               </w:rPr>
             </w:pPr>
+            <w:proofErr w:type="spellStart"/>
             <w:r>
               <w:rPr>
                 <w:sz w:val="24"/>
@@ -17469,6 +18098,7 @@
               </w:rPr>
               <w:t>kNN</w:t>
             </w:r>
+            <w:proofErr w:type="spellEnd"/>
           </w:p>
         </w:tc>
         <w:tc>
@@ -17506,12 +18136,21 @@
                 <w:szCs w:val="24"/>
               </w:rPr>
             </w:pPr>
+            <w:proofErr w:type="spellStart"/>
             <w:r>
               <w:rPr>
                 <w:sz w:val="24"/>
                 <w:szCs w:val="24"/>
               </w:rPr>
-              <w:t>Eralemir et al (2020)</w:t>
+              <w:t>Eralemir</w:t>
+            </w:r>
+            <w:proofErr w:type="spellEnd"/>
+            <w:r>
+              <w:rPr>
+                <w:sz w:val="24"/>
+                <w:szCs w:val="24"/>
+              </w:rPr>
+              <w:t xml:space="preserve"> et al (2020)</w:t>
             </w:r>
           </w:p>
         </w:tc>
@@ -17548,6 +18187,7 @@
                 <w:szCs w:val="24"/>
               </w:rPr>
             </w:pPr>
+            <w:proofErr w:type="spellStart"/>
             <w:r>
               <w:rPr>
                 <w:sz w:val="24"/>
@@ -17555,6 +18195,7 @@
               </w:rPr>
               <w:t>kNN</w:t>
             </w:r>
+            <w:proofErr w:type="spellEnd"/>
           </w:p>
         </w:tc>
         <w:tc>
@@ -17618,8 +18259,17 @@
                 <w:sz w:val="24"/>
                 <w:szCs w:val="24"/>
               </w:rPr>
-              <w:t>Centered Correntropy</w:t>
-            </w:r>
+              <w:t xml:space="preserve">Centered </w:t>
+            </w:r>
+            <w:proofErr w:type="spellStart"/>
+            <w:r>
+              <w:rPr>
+                <w:sz w:val="24"/>
+                <w:szCs w:val="24"/>
+              </w:rPr>
+              <w:t>Correntropy</w:t>
+            </w:r>
+            <w:proofErr w:type="spellEnd"/>
           </w:p>
           <w:p>
             <w:pPr>
@@ -17659,6 +18309,7 @@
                 <w:szCs w:val="24"/>
               </w:rPr>
             </w:pPr>
+            <w:proofErr w:type="spellStart"/>
             <w:r>
               <w:rPr>
                 <w:sz w:val="24"/>
@@ -17666,6 +18317,7 @@
               </w:rPr>
               <w:t>kNN</w:t>
             </w:r>
+            <w:proofErr w:type="spellEnd"/>
           </w:p>
           <w:p>
             <w:pPr>
@@ -17719,12 +18371,21 @@
                 <w:szCs w:val="24"/>
               </w:rPr>
             </w:pPr>
+            <w:proofErr w:type="spellStart"/>
             <w:r>
               <w:rPr>
                 <w:sz w:val="24"/>
                 <w:szCs w:val="24"/>
               </w:rPr>
-              <w:t>Aydemir et al (2021)</w:t>
+              <w:t>Aydemir</w:t>
+            </w:r>
+            <w:proofErr w:type="spellEnd"/>
+            <w:r>
+              <w:rPr>
+                <w:sz w:val="24"/>
+                <w:szCs w:val="24"/>
+              </w:rPr>
+              <w:t xml:space="preserve"> et al (2021)</w:t>
             </w:r>
           </w:p>
         </w:tc>
@@ -17740,12 +18401,21 @@
                 <w:szCs w:val="24"/>
               </w:rPr>
             </w:pPr>
+            <w:proofErr w:type="spellStart"/>
             <w:r>
               <w:rPr>
                 <w:sz w:val="24"/>
                 <w:szCs w:val="24"/>
               </w:rPr>
-              <w:t>Neighbourhood Component Analysis</w:t>
+              <w:t>Neighbourhood</w:t>
+            </w:r>
+            <w:proofErr w:type="spellEnd"/>
+            <w:r>
+              <w:rPr>
+                <w:sz w:val="24"/>
+                <w:szCs w:val="24"/>
+              </w:rPr>
+              <w:t xml:space="preserve"> Component Analysis</w:t>
             </w:r>
           </w:p>
         </w:tc>
@@ -17761,6 +18431,7 @@
                 <w:szCs w:val="24"/>
               </w:rPr>
             </w:pPr>
+            <w:proofErr w:type="spellStart"/>
             <w:r>
               <w:rPr>
                 <w:sz w:val="24"/>
@@ -17768,6 +18439,7 @@
               </w:rPr>
               <w:t>kNN</w:t>
             </w:r>
+            <w:proofErr w:type="spellEnd"/>
           </w:p>
           <w:p>
             <w:pPr>
@@ -17821,12 +18493,21 @@
                 <w:szCs w:val="24"/>
               </w:rPr>
             </w:pPr>
+            <w:proofErr w:type="spellStart"/>
             <w:r>
               <w:rPr>
                 <w:sz w:val="24"/>
                 <w:szCs w:val="24"/>
               </w:rPr>
-              <w:t>Cukic et al (2020)</w:t>
+              <w:t>Cukic</w:t>
+            </w:r>
+            <w:proofErr w:type="spellEnd"/>
+            <w:r>
+              <w:rPr>
+                <w:sz w:val="24"/>
+                <w:szCs w:val="24"/>
+              </w:rPr>
+              <w:t xml:space="preserve"> et al (2020)</w:t>
             </w:r>
           </w:p>
         </w:tc>
@@ -18102,8 +18783,13 @@
       <w:r>
         <w:t xml:space="preserve"> (</w:t>
       </w:r>
-      <w:r>
-        <w:t>Cusin, 2009</w:t>
+      <w:proofErr w:type="spellStart"/>
+      <w:r>
+        <w:t>Cusin</w:t>
+      </w:r>
+      <w:proofErr w:type="spellEnd"/>
+      <w:r>
+        <w:t>, 2009</w:t>
       </w:r>
       <w:r>
         <w:t>)</w:t>
@@ -18124,7 +18810,15 @@
         <w:jc w:val="both"/>
       </w:pPr>
       <w:r>
-        <w:t xml:space="preserve">Prior work on identifying the level of depression is very limited and only a handful of papers were found with regard to </w:t>
+        <w:t xml:space="preserve">Prior work on identifying the level of depression is very limited and only a handful of papers were found </w:t>
+      </w:r>
+      <w:proofErr w:type="gramStart"/>
+      <w:r>
+        <w:t>with regard to</w:t>
+      </w:r>
+      <w:proofErr w:type="gramEnd"/>
+      <w:r>
+        <w:t xml:space="preserve"> </w:t>
       </w:r>
       <w:r>
         <w:t xml:space="preserve">this. </w:t>
@@ -18142,7 +18836,15 @@
         <w:jc w:val="both"/>
       </w:pPr>
       <w:r>
-        <w:t>Mohammadi, Hajian and Moradi</w:t>
+        <w:t xml:space="preserve">Mohammadi, </w:t>
+      </w:r>
+      <w:proofErr w:type="spellStart"/>
+      <w:r>
+        <w:t>Hajian</w:t>
+      </w:r>
+      <w:proofErr w:type="spellEnd"/>
+      <w:r>
+        <w:t xml:space="preserve"> and Moradi</w:t>
       </w:r>
       <w:r>
         <w:t xml:space="preserve"> (2019)</w:t>
@@ -18154,7 +18856,15 @@
         <w:t xml:space="preserve"> (FFNN) and SVM</w:t>
       </w:r>
       <w:r>
-        <w:t xml:space="preserve"> as a classifier and Fuzzy Entropy (FuzzyEn), Katz’s Fractal Dimension (KFD), and Fuzzy Fractal Dimension (FFD) as features. This study used </w:t>
+        <w:t xml:space="preserve"> as a classifier and Fuzzy Entropy (</w:t>
+      </w:r>
+      <w:proofErr w:type="spellStart"/>
+      <w:r>
+        <w:t>FuzzyEn</w:t>
+      </w:r>
+      <w:proofErr w:type="spellEnd"/>
+      <w:r>
+        <w:t xml:space="preserve">), Katz’s Fractal Dimension (KFD), and Fuzzy Fractal Dimension (FFD) as features. This study used </w:t>
       </w:r>
       <w:r>
         <w:t>BDI</w:t>
@@ -18178,7 +18888,15 @@
         <w:jc w:val="both"/>
       </w:pPr>
       <w:r>
-        <w:t>A recent paper by Mahato et al (2020) discusses the possibility of using the HAM-D</w:t>
+        <w:t xml:space="preserve">A recent paper by </w:t>
+      </w:r>
+      <w:proofErr w:type="spellStart"/>
+      <w:r>
+        <w:t>Mahato</w:t>
+      </w:r>
+      <w:proofErr w:type="spellEnd"/>
+      <w:r>
+        <w:t xml:space="preserve"> et al (2020) discusses the possibility of using the HAM-D</w:t>
       </w:r>
       <w:r>
         <w:t xml:space="preserve"> scale</w:t>
@@ -18187,7 +18905,23 @@
         <w:t xml:space="preserve"> for discriminating the level of depression. A combination of both linear and non-linear feature</w:t>
       </w:r>
       <w:r>
-        <w:t xml:space="preserve">s (SampEn and DFA). The classifier used for both discrimination and severity scaling was SVM </w:t>
+        <w:t>s (</w:t>
+      </w:r>
+      <w:proofErr w:type="spellStart"/>
+      <w:r>
+        <w:t>SampEn</w:t>
+      </w:r>
+      <w:proofErr w:type="spellEnd"/>
+      <w:r>
+        <w:t xml:space="preserve"> and DFA). The classifier used for both discrimination and severity scaling </w:t>
+      </w:r>
+      <w:proofErr w:type="gramStart"/>
+      <w:r>
+        <w:t>was</w:t>
+      </w:r>
+      <w:proofErr w:type="gramEnd"/>
+      <w:r>
+        <w:t xml:space="preserve"> SVM </w:t>
       </w:r>
       <w:r>
         <w:lastRenderedPageBreak/>
@@ -18206,7 +18940,15 @@
         <w:jc w:val="both"/>
       </w:pPr>
       <w:r>
-        <w:t xml:space="preserve">A unique approach is taken by Zhang et al (2020) by using EEG signals to directly identify the intensity of depression in a patient rather than diagnosing binarily. The paper uses LSBoost regression and Fourier features to identify the levels. The </w:t>
+        <w:t xml:space="preserve">A unique approach is taken by Zhang et al (2020) by using EEG signals to directly identify the intensity of depression in a patient rather than diagnosing binarily. The paper uses </w:t>
+      </w:r>
+      <w:proofErr w:type="spellStart"/>
+      <w:r>
+        <w:t>LSBoost</w:t>
+      </w:r>
+      <w:proofErr w:type="spellEnd"/>
+      <w:r>
+        <w:t xml:space="preserve"> regression and Fourier features to identify the levels. The </w:t>
       </w:r>
       <w:r>
         <w:t xml:space="preserve">scaling is based on the </w:t>
@@ -18239,7 +18981,15 @@
         <w:jc w:val="both"/>
       </w:pPr>
       <w:r>
-        <w:t>Kang, Kang and Lee (2021)</w:t>
+        <w:t xml:space="preserve">Kang, </w:t>
+      </w:r>
+      <w:proofErr w:type="gramStart"/>
+      <w:r>
+        <w:t>Kang</w:t>
+      </w:r>
+      <w:proofErr w:type="gramEnd"/>
+      <w:r>
+        <w:t xml:space="preserve"> and Lee (2021)</w:t>
       </w:r>
       <w:r>
         <w:t xml:space="preserve"> used the Beck Depression Inventory to predict the scores of </w:t>
@@ -18315,10 +19065,34 @@
         <w:t>d</w:t>
       </w:r>
       <w:r>
-        <w:t xml:space="preserve"> above were kNN and SVM. </w:t>
-      </w:r>
-      <w:r>
-        <w:t xml:space="preserve">k-Nearest Neighbour (kNN) was developed by Fix and Hodges in 1951 and is generally based on the distance between a test sample and a training sample, hence it is a </w:t>
+        <w:t xml:space="preserve"> above were </w:t>
+      </w:r>
+      <w:proofErr w:type="spellStart"/>
+      <w:r>
+        <w:t>kNN</w:t>
+      </w:r>
+      <w:proofErr w:type="spellEnd"/>
+      <w:r>
+        <w:t xml:space="preserve"> and SVM. </w:t>
+      </w:r>
+      <w:r>
+        <w:t xml:space="preserve">k-Nearest </w:t>
+      </w:r>
+      <w:proofErr w:type="spellStart"/>
+      <w:r>
+        <w:t>Neighbour</w:t>
+      </w:r>
+      <w:proofErr w:type="spellEnd"/>
+      <w:r>
+        <w:t xml:space="preserve"> (</w:t>
+      </w:r>
+      <w:proofErr w:type="spellStart"/>
+      <w:r>
+        <w:t>kNN</w:t>
+      </w:r>
+      <w:proofErr w:type="spellEnd"/>
+      <w:r>
+        <w:t xml:space="preserve">) was developed by Fix and Hodges in 1951 and is generally based on the distance between a test sample and a training sample, hence it is a </w:t>
       </w:r>
       <w:r>
         <w:lastRenderedPageBreak/>
@@ -18352,11 +19126,16 @@
         <w:t>HFD</w:t>
       </w:r>
       <w:r>
-        <w:t>, Samp</w:t>
+        <w:t xml:space="preserve">, </w:t>
+      </w:r>
+      <w:proofErr w:type="spellStart"/>
+      <w:r>
+        <w:t>Samp</w:t>
       </w:r>
       <w:r>
         <w:t>En</w:t>
       </w:r>
+      <w:proofErr w:type="spellEnd"/>
       <w:r>
         <w:t xml:space="preserve">, </w:t>
       </w:r>
@@ -18418,7 +19197,15 @@
         <w:t>the FFT</w:t>
       </w:r>
       <w:r>
-        <w:t xml:space="preserve"> algorithm. This algorithm is used to describe the relationship between time and frequency domain features of discrete signals (Nussbaumer, 1981). Since EEG signals are discrete signals and mainly deal with the time and frequency, this algorithm would be ideal for feature extraction. </w:t>
+        <w:t xml:space="preserve"> algorithm. This algorithm is used to describe the relationship between time and frequency domain features of discrete signals (</w:t>
+      </w:r>
+      <w:proofErr w:type="spellStart"/>
+      <w:r>
+        <w:t>Nussbaumer</w:t>
+      </w:r>
+      <w:proofErr w:type="spellEnd"/>
+      <w:r>
+        <w:t xml:space="preserve">, 1981). Since EEG signals are discrete signals and mainly deal with the time and frequency, this algorithm would be ideal for feature extraction. </w:t>
       </w:r>
     </w:p>
     <w:p>
@@ -18436,7 +19223,15 @@
         <w:t xml:space="preserve">Channel selection is also necessary for the detection of EEG signals. </w:t>
       </w:r>
       <w:r>
-        <w:t xml:space="preserve">There are five types of channels that can be selected in EEG signals: frontal, central, parietal, occipital, and temporal. Prior research used only frontal channels such as Fp1, Fp2, F3, etc., but certain papers such as Kang, Kang and Lee (2021) used channels from all five types. Channel selection is also a necessary component during implementation. </w:t>
+        <w:t xml:space="preserve">There are five types of channels that can be selected in EEG signals: frontal, central, parietal, occipital, and temporal. Prior research used only frontal channels such as Fp1, Fp2, F3, etc., but certain papers such as Kang, </w:t>
+      </w:r>
+      <w:proofErr w:type="gramStart"/>
+      <w:r>
+        <w:t>Kang</w:t>
+      </w:r>
+      <w:proofErr w:type="gramEnd"/>
+      <w:r>
+        <w:t xml:space="preserve"> and Lee (2021) used channels from all five types. Channel selection is also a necessary component during implementation. </w:t>
       </w:r>
     </w:p>
     <w:p>
@@ -18482,7 +19277,23 @@
         </w:r>
       </w:hyperlink>
       <w:r>
-        <w:t xml:space="preserve"> which was uploaded by Wajid Mumtaz on 23.11.2017. This dataset was created at the Universiti Sains </w:t>
+        <w:t xml:space="preserve"> which was uploaded by Wajid Mumtaz on 23.11.2017. This dataset was created at the </w:t>
+      </w:r>
+      <w:proofErr w:type="spellStart"/>
+      <w:r>
+        <w:t>Universiti</w:t>
+      </w:r>
+      <w:proofErr w:type="spellEnd"/>
+      <w:r>
+        <w:t xml:space="preserve"> </w:t>
+      </w:r>
+      <w:proofErr w:type="spellStart"/>
+      <w:r>
+        <w:t>Sains</w:t>
+      </w:r>
+      <w:proofErr w:type="spellEnd"/>
+      <w:r>
+        <w:t xml:space="preserve"> </w:t>
       </w:r>
       <w:r>
         <w:lastRenderedPageBreak/>
@@ -19097,7 +19908,21 @@
         <w:rPr>
           <w:color w:val="000000"/>
         </w:rPr>
-        <w:t>As for the development methodology, the waterfall development model is being implemented as requirements must be researched upon and made clear before proceeding into the next phase. Each step/plan must be executed and completed fully before proceeding therefore it increases efficiency within the team and speeds up the process as all the members are focused on one particular task at a time. Each phase is also often frozen/untouched when it's completed</w:t>
+        <w:t xml:space="preserve">As for the development methodology, the waterfall development model is being implemented as requirements must be researched upon and made clear before proceeding into the next phase. Each step/plan must be executed and completed fully before proceeding therefore it increases efficiency within the team and speeds up the process as all the members are focused on one </w:t>
+      </w:r>
+      <w:proofErr w:type="gramStart"/>
+      <w:r>
+        <w:rPr>
+          <w:color w:val="000000"/>
+        </w:rPr>
+        <w:t>particular task</w:t>
+      </w:r>
+      <w:proofErr w:type="gramEnd"/>
+      <w:r>
+        <w:rPr>
+          <w:color w:val="000000"/>
+        </w:rPr>
+        <w:t xml:space="preserve"> at a time. Each phase is also often frozen/untouched when it's completed</w:t>
       </w:r>
       <w:r>
         <w:rPr>
@@ -19345,7 +20170,21 @@
         <w:rPr>
           <w:color w:val="000000"/>
         </w:rPr>
-        <w:t>The design methodology best suited for this project is OOD (Object oriented design) as this design is efficient and time saving due to its characteristics such as inheritance, encapsulation and more (Bansiya and Davis, 2002). Compared to SSADM (Structured systems analysis and design methodology) OOD is more efficient and more modern as SSADM is very old and uses structures like data dictionaries, decision tables and more outdated technology.</w:t>
+        <w:t>The design methodology best suited for this project is OOD (Object oriented design) as this design is efficient and time saving due to its characteristics such as inheritance, encapsulation and more (</w:t>
+      </w:r>
+      <w:proofErr w:type="spellStart"/>
+      <w:r>
+        <w:rPr>
+          <w:color w:val="000000"/>
+        </w:rPr>
+        <w:t>Bansiya</w:t>
+      </w:r>
+      <w:proofErr w:type="spellEnd"/>
+      <w:r>
+        <w:rPr>
+          <w:color w:val="000000"/>
+        </w:rPr>
+        <w:t xml:space="preserve"> and Davis, 2002). Compared to SSADM (Structured systems analysis and design methodology) OOD is more efficient and more modern as SSADM is very old and uses structures like data dictionaries, decision tables and more outdated technology.</w:t>
       </w:r>
     </w:p>
     <w:p>
@@ -19392,7 +20231,21 @@
         <w:rPr>
           <w:color w:val="000000"/>
         </w:rPr>
-        <w:t>OOD has high reusability as the same instance or object can be used multiple times anywhere in the program (GeeksforGeeks, 2020)</w:t>
+        <w:t>OOD has high reusability as the same instance or object can be used multiple times anywhere in the program (</w:t>
+      </w:r>
+      <w:proofErr w:type="spellStart"/>
+      <w:r>
+        <w:rPr>
+          <w:color w:val="000000"/>
+        </w:rPr>
+        <w:t>GeeksforGeeks</w:t>
+      </w:r>
+      <w:proofErr w:type="spellEnd"/>
+      <w:r>
+        <w:rPr>
+          <w:color w:val="000000"/>
+        </w:rPr>
+        <w:t>, 2020)</w:t>
       </w:r>
     </w:p>
     <w:p>
@@ -19413,7 +20266,21 @@
         <w:rPr>
           <w:color w:val="000000"/>
         </w:rPr>
-        <w:t>It refines and extends the design using incremental or iterative technique. (GeeksforGeeks, 2020)</w:t>
+        <w:t>It refines and extends the design using incremental or iterative technique. (</w:t>
+      </w:r>
+      <w:proofErr w:type="spellStart"/>
+      <w:r>
+        <w:rPr>
+          <w:color w:val="000000"/>
+        </w:rPr>
+        <w:t>GeeksforGeeks</w:t>
+      </w:r>
+      <w:proofErr w:type="spellEnd"/>
+      <w:r>
+        <w:rPr>
+          <w:color w:val="000000"/>
+        </w:rPr>
+        <w:t>, 2020)</w:t>
       </w:r>
     </w:p>
     <w:p>
@@ -19434,7 +20301,21 @@
         <w:rPr>
           <w:color w:val="000000"/>
         </w:rPr>
-        <w:t>Makes the software rich in quality as redundancy is reduced and the coding style is improved (Aladib, 2015)</w:t>
+        <w:t>Makes the software rich in quality as redundancy is reduced and the coding style is improved (</w:t>
+      </w:r>
+      <w:proofErr w:type="spellStart"/>
+      <w:r>
+        <w:rPr>
+          <w:color w:val="000000"/>
+        </w:rPr>
+        <w:t>Aladib</w:t>
+      </w:r>
+      <w:proofErr w:type="spellEnd"/>
+      <w:r>
+        <w:rPr>
+          <w:color w:val="000000"/>
+        </w:rPr>
+        <w:t>, 2015)</w:t>
       </w:r>
     </w:p>
     <w:p>
@@ -19455,7 +20336,21 @@
         <w:rPr>
           <w:color w:val="000000"/>
         </w:rPr>
-        <w:t>By using abstraction, data could be hidden well increasing the overall security (Aladib, 2015)</w:t>
+        <w:t>By using abstraction, data could be hidden well increasing the overall security (</w:t>
+      </w:r>
+      <w:proofErr w:type="spellStart"/>
+      <w:r>
+        <w:rPr>
+          <w:color w:val="000000"/>
+        </w:rPr>
+        <w:t>Aladib</w:t>
+      </w:r>
+      <w:proofErr w:type="spellEnd"/>
+      <w:r>
+        <w:rPr>
+          <w:color w:val="000000"/>
+        </w:rPr>
+        <w:t>, 2015)</w:t>
       </w:r>
     </w:p>
     <w:p>
@@ -19519,7 +20414,21 @@
         <w:rPr>
           <w:color w:val="000000"/>
         </w:rPr>
-        <w:t xml:space="preserve"> diagrams, etc. (GeeksforGeeks, 2020).</w:t>
+        <w:t xml:space="preserve"> diagrams, etc. (</w:t>
+      </w:r>
+      <w:proofErr w:type="spellStart"/>
+      <w:r>
+        <w:rPr>
+          <w:color w:val="000000"/>
+        </w:rPr>
+        <w:t>GeeksforGeeks</w:t>
+      </w:r>
+      <w:proofErr w:type="spellEnd"/>
+      <w:r>
+        <w:rPr>
+          <w:color w:val="000000"/>
+        </w:rPr>
+        <w:t>, 2020).</w:t>
       </w:r>
     </w:p>
     <w:p>
@@ -19540,7 +20449,21 @@
         <w:rPr>
           <w:color w:val="000000"/>
         </w:rPr>
-        <w:t>The programs using OOD tends to be more complex than SSADM (Aladib, 2015)</w:t>
+        <w:t>The programs using OOD tends to be more complex than SSADM (</w:t>
+      </w:r>
+      <w:proofErr w:type="spellStart"/>
+      <w:r>
+        <w:rPr>
+          <w:color w:val="000000"/>
+        </w:rPr>
+        <w:t>Aladib</w:t>
+      </w:r>
+      <w:proofErr w:type="spellEnd"/>
+      <w:r>
+        <w:rPr>
+          <w:color w:val="000000"/>
+        </w:rPr>
+        <w:t>, 2015)</w:t>
       </w:r>
     </w:p>
     <w:p>
@@ -19573,7 +20496,21 @@
         <w:rPr>
           <w:color w:val="000000"/>
         </w:rPr>
-        <w:t xml:space="preserve"> therefore the program would be slower than others (BrainKart, n.d.).</w:t>
+        <w:t xml:space="preserve"> therefore the program would be slower than others (</w:t>
+      </w:r>
+      <w:proofErr w:type="spellStart"/>
+      <w:r>
+        <w:rPr>
+          <w:color w:val="000000"/>
+        </w:rPr>
+        <w:t>BrainKart</w:t>
+      </w:r>
+      <w:proofErr w:type="spellEnd"/>
+      <w:r>
+        <w:rPr>
+          <w:color w:val="000000"/>
+        </w:rPr>
+        <w:t>, n.d.).</w:t>
       </w:r>
     </w:p>
     <w:p>
@@ -19611,7 +20548,21 @@
         <w:rPr>
           <w:color w:val="000000"/>
         </w:rPr>
-        <w:t>To evaluate the effectiveness product, certain metrics need to be taken into account. These metrics include the estimated overall accuracy, the sustainability of the research, assessing whether the goal of the project has been achieved and assessing whether the product has impressed the target audience. </w:t>
+        <w:t xml:space="preserve">To evaluate the effectiveness product, certain metrics need to be </w:t>
+      </w:r>
+      <w:proofErr w:type="gramStart"/>
+      <w:r>
+        <w:rPr>
+          <w:color w:val="000000"/>
+        </w:rPr>
+        <w:t>taken into account</w:t>
+      </w:r>
+      <w:proofErr w:type="gramEnd"/>
+      <w:r>
+        <w:rPr>
+          <w:color w:val="000000"/>
+        </w:rPr>
+        <w:t>. These metrics include the estimated overall accuracy, the sustainability of the research, assessing whether the goal of the project has been achieved and assessing whether the product has impressed the target audience. </w:t>
       </w:r>
     </w:p>
     <w:p>
@@ -19628,7 +20579,21 @@
         <w:rPr>
           <w:color w:val="000000"/>
         </w:rPr>
-        <w:t xml:space="preserve">Since Intellignosis is a health-related technology, it is necessary to obtain a fairly high accuracy for classification and scaling. Although many prior research papers claim to have produced more than 95 percent accuracy, most of those were binary classification algorithms. This research is estimated to reach an accuracy of above 75 percent including both classification and scaling. This number is merely an approximation based on comparing algorithms </w:t>
+        <w:t xml:space="preserve">Since Intellignosis is a health-related technology, it is necessary to obtain a </w:t>
+      </w:r>
+      <w:proofErr w:type="gramStart"/>
+      <w:r>
+        <w:rPr>
+          <w:color w:val="000000"/>
+        </w:rPr>
+        <w:t>fairly high</w:t>
+      </w:r>
+      <w:proofErr w:type="gramEnd"/>
+      <w:r>
+        <w:rPr>
+          <w:color w:val="000000"/>
+        </w:rPr>
+        <w:t xml:space="preserve"> accuracy for classification and scaling. Although many prior research papers claim to have produced more than 95 percent accuracy, most of those were binary classification algorithms. This research is estimated to reach an accuracy of above 75 percent including both classification and scaling. This number is merely an approximation based on comparing algorithms </w:t>
       </w:r>
       <w:r>
         <w:rPr>
@@ -19670,11 +20635,19 @@
         <w:spacing w:line="360" w:lineRule="auto"/>
         <w:jc w:val="both"/>
       </w:pPr>
-      <w:r>
-        <w:rPr>
-          <w:color w:val="000000"/>
-        </w:rPr>
-        <w:t>In order to assess whether the goal of the project has been reached and whether it has impressed the intended audience, it is essential to carry out testing. Since the product has not been implemented yet, these metrics would be evaluated at the end. Initially, the product would be sent to an expert, such as a doctor to gather his/her ideas and then the testing would be carried out in schools and universities and the results would be carefully monitored. </w:t>
+      <w:proofErr w:type="gramStart"/>
+      <w:r>
+        <w:rPr>
+          <w:color w:val="000000"/>
+        </w:rPr>
+        <w:t>In order to</w:t>
+      </w:r>
+      <w:proofErr w:type="gramEnd"/>
+      <w:r>
+        <w:rPr>
+          <w:color w:val="000000"/>
+        </w:rPr>
+        <w:t xml:space="preserve"> assess whether the goal of the project has been reached and whether it has impressed the intended audience, it is essential to carry out testing. Since the product has not been implemented yet, these metrics would be evaluated at the end. Initially, the product would be sent to an expert, such as a doctor to gather his/her ideas and then the testing would be carried out in schools and universities and the results would be carefully monitored. </w:t>
       </w:r>
     </w:p>
     <w:p>
@@ -19703,7 +20676,21 @@
         <w:rPr>
           <w:color w:val="000000"/>
         </w:rPr>
-        <w:t>. Hipposcreen Neurotech Corp is a Taiwanese startup that aims to be a mental health solution provider by using EEG signals to identify depression. This startup creates their own ‘Stress EEG Assessment’ which includes all the relevant equipment including an EEG amplifier as well. The product uses an 8-channel system to predict depression and claims to have an accuracy of above 80 percent. </w:t>
+        <w:t xml:space="preserve">. </w:t>
+      </w:r>
+      <w:proofErr w:type="spellStart"/>
+      <w:r>
+        <w:rPr>
+          <w:color w:val="000000"/>
+        </w:rPr>
+        <w:t>Hipposcreen</w:t>
+      </w:r>
+      <w:proofErr w:type="spellEnd"/>
+      <w:r>
+        <w:rPr>
+          <w:color w:val="000000"/>
+        </w:rPr>
+        <w:t xml:space="preserve"> Neurotech Corp is a Taiwanese startup that aims to be a mental health solution provider by using EEG signals to identify depression. This startup creates their own ‘Stress EEG Assessment’ which includes all the relevant equipment including an EEG amplifier as well. The product uses an 8-channel system to predict depression and claims to have an accuracy of above 80 percent. </w:t>
       </w:r>
     </w:p>
     <w:p>
@@ -20196,7 +21183,21 @@
         <w:rPr>
           <w:color w:val="000000"/>
         </w:rPr>
-        <w:t xml:space="preserve"> therefore it was used for better accessibility.</w:t>
+        <w:t xml:space="preserve"> </w:t>
+      </w:r>
+      <w:proofErr w:type="gramStart"/>
+      <w:r>
+        <w:rPr>
+          <w:color w:val="000000"/>
+        </w:rPr>
+        <w:t>therefore</w:t>
+      </w:r>
+      <w:proofErr w:type="gramEnd"/>
+      <w:r>
+        <w:rPr>
+          <w:color w:val="000000"/>
+        </w:rPr>
+        <w:t xml:space="preserve"> it was used for better accessibility.</w:t>
       </w:r>
       <w:r>
         <w:rPr>
@@ -20252,6 +21253,7 @@
         </w:rPr>
         <w:t xml:space="preserve">For project management two main platforms were used one being Trello and the other being </w:t>
       </w:r>
+      <w:proofErr w:type="spellStart"/>
       <w:r>
         <w:rPr>
           <w:color w:val="000000"/>
@@ -20274,7 +21276,14 @@
         <w:rPr>
           <w:color w:val="000000"/>
         </w:rPr>
-        <w:t xml:space="preserve">p. </w:t>
+        <w:t>p</w:t>
+      </w:r>
+      <w:proofErr w:type="spellEnd"/>
+      <w:r>
+        <w:rPr>
+          <w:color w:val="000000"/>
+        </w:rPr>
+        <w:t xml:space="preserve">. </w:t>
       </w:r>
       <w:r>
         <w:rPr>
@@ -20282,12 +21291,16 @@
         </w:rPr>
         <w:t xml:space="preserve">Initially, Trello was used but the team quickly switched to </w:t>
       </w:r>
+      <w:proofErr w:type="spellStart"/>
+      <w:proofErr w:type="gramStart"/>
       <w:r>
         <w:rPr>
           <w:color w:val="000000"/>
         </w:rPr>
         <w:t>Clickup</w:t>
       </w:r>
+      <w:proofErr w:type="spellEnd"/>
+      <w:proofErr w:type="gramEnd"/>
       <w:r>
         <w:rPr>
           <w:color w:val="000000"/>
@@ -20318,11 +21331,19 @@
         </w:rPr>
         <w:t xml:space="preserve"> and assigning tasks to relevant members. </w:t>
       </w:r>
-      <w:r>
-        <w:rPr>
-          <w:color w:val="000000"/>
-        </w:rPr>
-        <w:t xml:space="preserve">Github was also used to share the final Word Document with all the team members so changes could be made, committed, and pushed easily instead of having to share the document again and again. </w:t>
+      <w:proofErr w:type="spellStart"/>
+      <w:r>
+        <w:rPr>
+          <w:color w:val="000000"/>
+        </w:rPr>
+        <w:t>Github</w:t>
+      </w:r>
+      <w:proofErr w:type="spellEnd"/>
+      <w:r>
+        <w:rPr>
+          <w:color w:val="000000"/>
+        </w:rPr>
+        <w:t xml:space="preserve"> was also used to share the final Word Document with all the team members so changes could be made, committed, and pushed easily instead of having to share the document again and again. </w:t>
       </w:r>
     </w:p>
     <w:p>
@@ -20361,7 +21382,21 @@
         <w:rPr>
           <w:color w:val="000000"/>
         </w:rPr>
-        <w:t>, O’Reilly Library, UoW’s online library, IIT’s online library and other sample theses</w:t>
+        <w:t xml:space="preserve">, O’Reilly Library, </w:t>
+      </w:r>
+      <w:proofErr w:type="spellStart"/>
+      <w:r>
+        <w:rPr>
+          <w:color w:val="000000"/>
+        </w:rPr>
+        <w:t>UoW’s</w:t>
+      </w:r>
+      <w:proofErr w:type="spellEnd"/>
+      <w:r>
+        <w:rPr>
+          <w:color w:val="000000"/>
+        </w:rPr>
+        <w:t xml:space="preserve"> online library, IIT’s online library and other sample theses</w:t>
       </w:r>
       <w:r>
         <w:rPr>
@@ -21550,7 +22585,21 @@
               <w:rPr>
                 <w:color w:val="000000"/>
               </w:rPr>
-              <w:t>Research more into that particular subject and if possible, consult experts on this matter</w:t>
+              <w:t xml:space="preserve">Research more into that </w:t>
+            </w:r>
+            <w:proofErr w:type="gramStart"/>
+            <w:r>
+              <w:rPr>
+                <w:color w:val="000000"/>
+              </w:rPr>
+              <w:t>particular subject</w:t>
+            </w:r>
+            <w:proofErr w:type="gramEnd"/>
+            <w:r>
+              <w:rPr>
+                <w:color w:val="000000"/>
+              </w:rPr>
+              <w:t xml:space="preserve"> and if possible, consult experts on this matter</w:t>
             </w:r>
           </w:p>
         </w:tc>
@@ -22922,7 +23971,34 @@
           <w:color w:val="000000"/>
         </w:rPr>
         <w:br/>
-        <w:t>Brainstorming is a technique that involves a group and is aimed to generate new ideas to solve a problem at hand. While brainstorming is not recommended for crucial decisions, it does serve as a great introduction to tackling a problem utilizing ideas from different group members and improving on it as a whole. It is generally open minded and innovative (Mushtaq, 2016).</w:t>
+      </w:r>
+      <w:proofErr w:type="spellStart"/>
+      <w:r>
+        <w:rPr>
+          <w:color w:val="000000"/>
+        </w:rPr>
+        <w:t>Brainstorming</w:t>
+      </w:r>
+      <w:proofErr w:type="spellEnd"/>
+      <w:r>
+        <w:rPr>
+          <w:color w:val="000000"/>
+        </w:rPr>
+        <w:t xml:space="preserve"> is a technique that involves a group and is aimed to generate new ideas to solve a problem at hand. While brainstorming is not recommended for crucial decisions, it does serve as a great introduction to tackling a problem utilizing ideas from different group members and improving on </w:t>
+      </w:r>
+      <w:proofErr w:type="gramStart"/>
+      <w:r>
+        <w:rPr>
+          <w:color w:val="000000"/>
+        </w:rPr>
+        <w:t>it as a whole</w:t>
+      </w:r>
+      <w:proofErr w:type="gramEnd"/>
+      <w:r>
+        <w:rPr>
+          <w:color w:val="000000"/>
+        </w:rPr>
+        <w:t>. It is generally open minded and innovative (Mushtaq, 2016).</w:t>
       </w:r>
     </w:p>
     <w:p>
@@ -22984,7 +24060,35 @@
         <w:rPr>
           <w:color w:val="000000"/>
         </w:rPr>
-        <w:t xml:space="preserve"> especially like a research project as this thesis revolves around. Multiple papers and documents would have to be read in order to get to a conclusive decision (Karppinen and Moe, n.d.).</w:t>
+        <w:t xml:space="preserve"> especially like a research project as this thesis revolves around. Multiple papers and documents would have to be read </w:t>
+      </w:r>
+      <w:proofErr w:type="gramStart"/>
+      <w:r>
+        <w:rPr>
+          <w:color w:val="000000"/>
+        </w:rPr>
+        <w:t>in order to</w:t>
+      </w:r>
+      <w:proofErr w:type="gramEnd"/>
+      <w:r>
+        <w:rPr>
+          <w:color w:val="000000"/>
+        </w:rPr>
+        <w:t xml:space="preserve"> get to a conclusive decision (</w:t>
+      </w:r>
+      <w:proofErr w:type="spellStart"/>
+      <w:r>
+        <w:rPr>
+          <w:color w:val="000000"/>
+        </w:rPr>
+        <w:t>Karppinen</w:t>
+      </w:r>
+      <w:proofErr w:type="spellEnd"/>
+      <w:r>
+        <w:rPr>
+          <w:color w:val="000000"/>
+        </w:rPr>
+        <w:t xml:space="preserve"> and Moe, n.d.).</w:t>
       </w:r>
     </w:p>
     <w:p>
@@ -23079,7 +24183,34 @@
           <w:color w:val="000000"/>
         </w:rPr>
         <w:br/>
-        <w:t>Interviews are an instrumental tool in any elicitation process. An interview is between two or more people where questions are inquired in order to get insight into a topic. It can be closed</w:t>
+      </w:r>
+      <w:proofErr w:type="spellStart"/>
+      <w:r>
+        <w:rPr>
+          <w:color w:val="000000"/>
+        </w:rPr>
+        <w:t>Interviews</w:t>
+      </w:r>
+      <w:proofErr w:type="spellEnd"/>
+      <w:r>
+        <w:rPr>
+          <w:color w:val="000000"/>
+        </w:rPr>
+        <w:t xml:space="preserve"> are an instrumental tool in any elicitation process. An interview is between two or more people where questions are inquired </w:t>
+      </w:r>
+      <w:proofErr w:type="gramStart"/>
+      <w:r>
+        <w:rPr>
+          <w:color w:val="000000"/>
+        </w:rPr>
+        <w:t>in order to</w:t>
+      </w:r>
+      <w:proofErr w:type="gramEnd"/>
+      <w:r>
+        <w:rPr>
+          <w:color w:val="000000"/>
+        </w:rPr>
+        <w:t xml:space="preserve"> get insight into a topic. It can be closed</w:t>
       </w:r>
       <w:r>
         <w:rPr>
@@ -23112,7 +24243,21 @@
         <w:rPr>
           <w:color w:val="000000"/>
         </w:rPr>
-        <w:t>The overall success of an interview would generally come down to two factors, the type of questions asked and the expertise of the interviewee (Suhaib and Iqbal, 2014).</w:t>
+        <w:t>The overall success of an interview would generally come down to two factors, the type of questions asked and the expertise of the interviewee (</w:t>
+      </w:r>
+      <w:proofErr w:type="spellStart"/>
+      <w:r>
+        <w:rPr>
+          <w:color w:val="000000"/>
+        </w:rPr>
+        <w:t>Suhaib</w:t>
+      </w:r>
+      <w:proofErr w:type="spellEnd"/>
+      <w:r>
+        <w:rPr>
+          <w:color w:val="000000"/>
+        </w:rPr>
+        <w:t xml:space="preserve"> and Iqbal, 2014).</w:t>
       </w:r>
     </w:p>
     <w:p>
@@ -23203,11 +24348,19 @@
         <w:spacing w:before="0" w:beforeAutospacing="0" w:after="0" w:afterAutospacing="0" w:line="360" w:lineRule="auto"/>
         <w:jc w:val="both"/>
       </w:pPr>
-      <w:r>
-        <w:rPr>
-          <w:color w:val="000000"/>
-        </w:rPr>
-        <w:t>With the exception of the prototype, all the other requirement elucidation techniques mentioned will be expounded on how they were implemented and a discussion of results of each of them.</w:t>
+      <w:proofErr w:type="gramStart"/>
+      <w:r>
+        <w:rPr>
+          <w:color w:val="000000"/>
+        </w:rPr>
+        <w:t>With the exception of</w:t>
+      </w:r>
+      <w:proofErr w:type="gramEnd"/>
+      <w:r>
+        <w:rPr>
+          <w:color w:val="000000"/>
+        </w:rPr>
+        <w:t xml:space="preserve"> the prototype, all the other requirement elucidation techniques mentioned will be expounded on how they were implemented and a discussion of results of each of them.</w:t>
       </w:r>
     </w:p>
     <w:p>
@@ -23473,7 +24626,7 @@
                       <w:noProof/>
                       <w:color w:val="auto"/>
                     </w:rPr>
-                    <w:t>3</w:t>
+                    <w:t>2</w:t>
                   </w:r>
                   <w:r>
                     <w:rPr>
@@ -23676,7 +24829,7 @@
           <w:noProof/>
           <w:color w:val="auto"/>
         </w:rPr>
-        <w:t>4</w:t>
+        <w:t>3</w:t>
       </w:r>
       <w:r>
         <w:rPr>
@@ -23721,7 +24874,21 @@
         <w:rPr>
           <w:color w:val="000000"/>
         </w:rPr>
-        <w:t>Target audience is the majority of the age of 18 - 22 and attends a university.</w:t>
+        <w:t xml:space="preserve">Target audience is </w:t>
+      </w:r>
+      <w:proofErr w:type="gramStart"/>
+      <w:r>
+        <w:rPr>
+          <w:color w:val="000000"/>
+        </w:rPr>
+        <w:t>the majority of</w:t>
+      </w:r>
+      <w:proofErr w:type="gramEnd"/>
+      <w:r>
+        <w:rPr>
+          <w:color w:val="000000"/>
+        </w:rPr>
+        <w:t xml:space="preserve"> the age of 18 - 22 and attends a university.</w:t>
       </w:r>
     </w:p>
     <w:p/>
@@ -23830,7 +24997,7 @@
                       <w:noProof/>
                       <w:color w:val="auto"/>
                     </w:rPr>
-                    <w:t>5</w:t>
+                    <w:t>4</w:t>
                   </w:r>
                   <w:r>
                     <w:rPr>
@@ -24122,7 +25289,7 @@
           <w:noProof/>
           <w:color w:val="auto"/>
         </w:rPr>
-        <w:t>6</w:t>
+        <w:t>5</w:t>
       </w:r>
       <w:r>
         <w:rPr>
@@ -24378,7 +25545,7 @@
           <w:noProof/>
           <w:color w:val="auto"/>
         </w:rPr>
-        <w:t>7</w:t>
+        <w:t>6</w:t>
       </w:r>
       <w:r>
         <w:rPr>
@@ -24499,7 +25666,7 @@
           <w:noProof/>
           <w:color w:val="auto"/>
         </w:rPr>
-        <w:t>8</w:t>
+        <w:t>7</w:t>
       </w:r>
       <w:r>
         <w:rPr>
@@ -24528,7 +25695,15 @@
       </w:r>
       <w:r>
         <w:br/>
-        <w:t>While over 50 percent of respondents opened-up to people, they were mostly friends (60.3%) and only a small percentage to parents and doctors (and none to teachers). This indicates that the group of people that can actually help and take action (doctors, parents and teachers) were not the majority of who people opened up to.</w:t>
+        <w:t xml:space="preserve">While over 50 percent of respondents opened-up to people, they were mostly friends (60.3%) and only a small percentage to parents and doctors (and none to teachers). This indicates that the group of people that can </w:t>
+      </w:r>
+      <w:proofErr w:type="gramStart"/>
+      <w:r>
+        <w:t>actually help</w:t>
+      </w:r>
+      <w:proofErr w:type="gramEnd"/>
+      <w:r>
+        <w:t xml:space="preserve"> and take action (doctors, parents and teachers) were not the majority of who people opened up to.</w:t>
       </w:r>
     </w:p>
     <w:p/>
@@ -24562,7 +25737,21 @@
         <w:rPr>
           <w:color w:val="000000"/>
         </w:rPr>
-        <w:t>Reasons to why respondents did not open up to people and if they wished they received support</w:t>
+        <w:t xml:space="preserve">Reasons to why respondents did not </w:t>
+      </w:r>
+      <w:proofErr w:type="gramStart"/>
+      <w:r>
+        <w:rPr>
+          <w:color w:val="000000"/>
+        </w:rPr>
+        <w:t>open up</w:t>
+      </w:r>
+      <w:proofErr w:type="gramEnd"/>
+      <w:r>
+        <w:rPr>
+          <w:color w:val="000000"/>
+        </w:rPr>
+        <w:t xml:space="preserve"> to people and if they wished they received support</w:t>
       </w:r>
       <w:r>
         <w:rPr>
@@ -24650,7 +25839,7 @@
                       <w:noProof/>
                       <w:color w:val="auto"/>
                     </w:rPr>
-                    <w:t>9</w:t>
+                    <w:t>8</w:t>
                   </w:r>
                   <w:r>
                     <w:rPr>
@@ -24850,7 +26039,7 @@
           <w:noProof/>
           <w:color w:val="auto"/>
         </w:rPr>
-        <w:t>10</w:t>
+        <w:t>9</w:t>
       </w:r>
       <w:r>
         <w:rPr>
@@ -24886,7 +26075,15 @@
         <w:jc w:val="both"/>
       </w:pPr>
       <w:r>
-        <w:t>Many different reasons were listed (with the highest being that they did not want to bother others with their own personal problems). However, a large proportion of respondents answered yes to “Did you wish that you or your friends received some form of support during this time”. This further extrapolates the fact that despite students undergoing problems and possibly MDD, they are demotivated to open up to people who can help them and still wish they received support.</w:t>
+        <w:t xml:space="preserve">Many different reasons were listed (with the highest being that they did not want to bother others with their own personal problems). However, a large proportion of respondents answered yes to “Did you wish that you or your friends received some form of support during this time”. This further extrapolates the fact that despite students undergoing problems and possibly MDD, they are demotivated to </w:t>
+      </w:r>
+      <w:proofErr w:type="gramStart"/>
+      <w:r>
+        <w:t>open up</w:t>
+      </w:r>
+      <w:proofErr w:type="gramEnd"/>
+      <w:r>
+        <w:t xml:space="preserve"> to people who can help them and still wish they received support.</w:t>
       </w:r>
     </w:p>
     <w:p>
@@ -25044,7 +26241,7 @@
           <w:noProof/>
           <w:color w:val="auto"/>
         </w:rPr>
-        <w:t>11</w:t>
+        <w:t>10</w:t>
       </w:r>
       <w:r>
         <w:rPr>
@@ -25286,7 +26483,7 @@
           <w:noProof/>
           <w:color w:val="auto"/>
         </w:rPr>
-        <w:t>12</w:t>
+        <w:t>11</w:t>
       </w:r>
       <w:r>
         <w:rPr>
@@ -25414,7 +26611,7 @@
           <w:noProof/>
           <w:color w:val="auto"/>
         </w:rPr>
-        <w:t>13</w:t>
+        <w:t>12</w:t>
       </w:r>
       <w:r>
         <w:rPr>
@@ -25516,7 +26713,21 @@
         <w:rPr>
           <w:color w:val="000000"/>
         </w:rPr>
-        <w:t>This questionnaire as a whole proves how the target group has signs of depression and how it is a real time problem and students do not get enough support from universities and schools. </w:t>
+        <w:t xml:space="preserve">This questionnaire </w:t>
+      </w:r>
+      <w:proofErr w:type="gramStart"/>
+      <w:r>
+        <w:rPr>
+          <w:color w:val="000000"/>
+        </w:rPr>
+        <w:t>as a whole proves</w:t>
+      </w:r>
+      <w:proofErr w:type="gramEnd"/>
+      <w:r>
+        <w:rPr>
+          <w:color w:val="000000"/>
+        </w:rPr>
+        <w:t xml:space="preserve"> how the target group has signs of depression and how it is a real time problem and students do not get enough support from universities and schools. </w:t>
       </w:r>
     </w:p>
     <w:p>
@@ -25559,7 +26770,35 @@
         <w:rPr>
           <w:color w:val="000000"/>
         </w:rPr>
-        <w:t xml:space="preserve">An interview was conducted on the 3rd of January 2022 with Chathuri Paranawithana, a mental health counsellor working at Shanthi Margam. She completed her BSc (Hons) degree in psychology at Coventry University, England and is a postgraduate holder of counselling from the University of Colombo. Her research and experience </w:t>
+        <w:t xml:space="preserve">An interview was conducted on the 3rd of January 2022 with </w:t>
+      </w:r>
+      <w:proofErr w:type="spellStart"/>
+      <w:r>
+        <w:rPr>
+          <w:color w:val="000000"/>
+        </w:rPr>
+        <w:t>Chathuri</w:t>
+      </w:r>
+      <w:proofErr w:type="spellEnd"/>
+      <w:r>
+        <w:rPr>
+          <w:color w:val="000000"/>
+        </w:rPr>
+        <w:t xml:space="preserve"> </w:t>
+      </w:r>
+      <w:proofErr w:type="spellStart"/>
+      <w:r>
+        <w:rPr>
+          <w:color w:val="000000"/>
+        </w:rPr>
+        <w:t>Paranawithana</w:t>
+      </w:r>
+      <w:proofErr w:type="spellEnd"/>
+      <w:r>
+        <w:rPr>
+          <w:color w:val="000000"/>
+        </w:rPr>
+        <w:t xml:space="preserve">, a mental health counsellor working at Shanthi Margam. She completed her BSc (Hons) degree in psychology at Coventry University, England and is a postgraduate holder of counselling from the University of Colombo. Her research and experience </w:t>
       </w:r>
       <w:r>
         <w:rPr>
@@ -25638,7 +26877,21 @@
         <w:rPr>
           <w:color w:val="000000"/>
         </w:rPr>
-        <w:t xml:space="preserve"> depression as a whole may be over simplified, however the implications of that is not necessarily a bad thing as this has also caused more people to come out with their problems and hence seeking aid. Depression may also not be taken seriously as other mental illnesses as people generally do not understand it fully, hence underestimating it. The South-Asian culture tries to normalize ‘suffering’ in life due to the constant worry of problems such as poverty and starvation. The abundance of </w:t>
+        <w:t xml:space="preserve"> depression as a whole may be over simplified, however the implications of that is not necessarily a bad thing as this has also caused more people to come out with their problems </w:t>
+      </w:r>
+      <w:proofErr w:type="gramStart"/>
+      <w:r>
+        <w:rPr>
+          <w:color w:val="000000"/>
+        </w:rPr>
+        <w:t>and</w:t>
+      </w:r>
+      <w:proofErr w:type="gramEnd"/>
+      <w:r>
+        <w:rPr>
+          <w:color w:val="000000"/>
+        </w:rPr>
+        <w:t xml:space="preserve"> hence seeking aid. Depression may also not be taken seriously as other mental illnesses as people generally do not understand it fully, hence underestimating it. The South-Asian culture tries to normalize ‘suffering’ in life due to the constant worry of problems such as poverty and starvation. The abundance of </w:t>
       </w:r>
       <w:r>
         <w:rPr>
@@ -25687,7 +26940,21 @@
           <w:color w:val="000000"/>
         </w:rPr>
         <w:br/>
-        <w:t xml:space="preserve">The prevalence of depression in society as a whole in comparison to fifty years ago was elucidated upon by the respondent. More people have been coming out about MDD which may serve as a reason as to why there seems to be an increase. This also points to the fact that depression may not necessarily be seen as an increase from fifty years ago, if one were to draw a </w:t>
+        <w:t xml:space="preserve">The prevalence of depression in society </w:t>
+      </w:r>
+      <w:proofErr w:type="gramStart"/>
+      <w:r>
+        <w:rPr>
+          <w:color w:val="000000"/>
+        </w:rPr>
+        <w:t>as a whole in</w:t>
+      </w:r>
+      <w:proofErr w:type="gramEnd"/>
+      <w:r>
+        <w:rPr>
+          <w:color w:val="000000"/>
+        </w:rPr>
+        <w:t xml:space="preserve"> comparison to fifty years ago was elucidated upon by the respondent. More people have been coming out about MDD which may serve as a reason as to why there seems to be an increase. This also points to the fact that depression may not necessarily be seen as an increase from fifty years ago, if one were to draw a </w:t>
       </w:r>
       <w:r>
         <w:rPr>
@@ -25786,7 +27053,21 @@
         <w:rPr>
           <w:color w:val="000000"/>
         </w:rPr>
-        <w:t>The age range of most susceptible to undergo depression was, while said to be still under research, mostly young adults and teenagers due to factors revolving around social reasons and financial. As with the current state of things and new generations more likely to be isolated, Rumination, a part of depression that involves overthinking negatively, may be prevalent and may give rise to severe depression.</w:t>
+        <w:t xml:space="preserve">The age range of most susceptible to undergo depression was, while said to be still under research, mostly young </w:t>
+      </w:r>
+      <w:proofErr w:type="gramStart"/>
+      <w:r>
+        <w:rPr>
+          <w:color w:val="000000"/>
+        </w:rPr>
+        <w:t>adults</w:t>
+      </w:r>
+      <w:proofErr w:type="gramEnd"/>
+      <w:r>
+        <w:rPr>
+          <w:color w:val="000000"/>
+        </w:rPr>
+        <w:t xml:space="preserve"> and teenagers due to factors revolving around social reasons and financial. As with the current state of things and new generations more likely to be isolated, Rumination, a part of depression that involves overthinking negatively, may be prevalent and may give rise to severe depression.</w:t>
       </w:r>
       <w:r>
         <w:rPr>
@@ -25818,7 +27099,35 @@
           <w:color w:val="000000"/>
         </w:rPr>
         <w:lastRenderedPageBreak/>
-        <w:t>over a period of time was presented to the interviewee to receive feedback on her opinion. She explained how MDD is quite complex and may not be easy to label as depressed or not and suggested how a program that detects patterns and signs in an individual as red flags may be helpful. She also noted how BDI-II (the depression inventory scale that is being used in this project) was a good place to work of with, and if professionals were able to also look at each case in detail the project may prove to be of help, as an official report of such may help make schools and parents (the target audience) take the case of the respective individual more seriously. She also explained how computers' role in mental health diagnosis may lead to more accurate diagnosis in the future as clients generally vaguely explain symptoms and if technology provides better quantitative facts on mental health, better prevention measures can be taken. Finally, the use and effectiveness of mental health apps was elucidated upon. She explained how the app may be more approachable to younger generations however certain practices (for example writing journals in juxtaposition with typing on a journaling app with a keyboard) displayed greater effects when done physically.</w:t>
+        <w:t xml:space="preserve">over </w:t>
+      </w:r>
+      <w:proofErr w:type="gramStart"/>
+      <w:r>
+        <w:rPr>
+          <w:color w:val="000000"/>
+        </w:rPr>
+        <w:t>a period of time</w:t>
+      </w:r>
+      <w:proofErr w:type="gramEnd"/>
+      <w:r>
+        <w:rPr>
+          <w:color w:val="000000"/>
+        </w:rPr>
+        <w:t xml:space="preserve"> was presented to the interviewee to receive feedback on her opinion. She explained how MDD is quite complex and may not be easy to label as depressed or not and suggested how a program that detects patterns and signs in an individual as red flags may be helpful. She also noted how BDI-II (the depression inventory scale that is being used in this project) was a good place to work </w:t>
+      </w:r>
+      <w:proofErr w:type="spellStart"/>
+      <w:r>
+        <w:rPr>
+          <w:color w:val="000000"/>
+        </w:rPr>
+        <w:t>of</w:t>
+      </w:r>
+      <w:proofErr w:type="spellEnd"/>
+      <w:r>
+        <w:rPr>
+          <w:color w:val="000000"/>
+        </w:rPr>
+        <w:t xml:space="preserve"> with, and if professionals were able to also look at each case in detail the project may prove to be of help, as an official report of such may help make schools and parents (the target audience) take the case of the respective individual more seriously. She also explained how computers' role in mental health diagnosis may lead to more accurate diagnosis in the future as clients generally vaguely explain symptoms and if technology provides better quantitative facts on mental health, better prevention measures can be taken. Finally, the use and effectiveness of mental health apps was elucidated upon. She explained how the app may be more approachable to younger generations however certain practices (for example writing journals in juxtaposition with typing on a journaling app with a keyboard) displayed greater effects when done physically.</w:t>
       </w:r>
       <w:r>
         <w:rPr>
@@ -26505,7 +27814,7 @@
           <w:tcPr>
             <w:tcW w:w="1211" w:type="pct"/>
             <w:tcBorders>
-              <w:top w:val="nil"/>
+              <w:top w:val="single" w:sz="4" w:space="0" w:color="auto"/>
               <w:left w:val="single" w:sz="8" w:space="0" w:color="000000"/>
               <w:bottom w:val="single" w:sz="8" w:space="0" w:color="000000"/>
               <w:right w:val="single" w:sz="8" w:space="0" w:color="000000"/>
@@ -26544,7 +27853,7 @@
             <w:tcW w:w="3789" w:type="pct"/>
             <w:gridSpan w:val="2"/>
             <w:tcBorders>
-              <w:top w:val="nil"/>
+              <w:top w:val="single" w:sz="4" w:space="0" w:color="auto"/>
               <w:left w:val="nil"/>
               <w:bottom w:val="single" w:sz="8" w:space="0" w:color="000000"/>
               <w:right w:val="single" w:sz="8" w:space="0" w:color="000000"/>
@@ -26664,7 +27973,7 @@
             <w:vMerge w:val="restart"/>
             <w:tcBorders>
               <w:top w:val="nil"/>
-              <w:left w:val="single" w:sz="8" w:space="0" w:color="000000"/>
+              <w:left w:val="single" w:sz="4" w:space="0" w:color="auto"/>
               <w:bottom w:val="single" w:sz="8" w:space="0" w:color="000000"/>
               <w:right w:val="single" w:sz="8" w:space="0" w:color="000000"/>
             </w:tcBorders>
@@ -26791,6 +28100,7 @@
             <w:tcW w:w="1211" w:type="pct"/>
             <w:vMerge/>
             <w:tcBorders>
+              <w:left w:val="single" w:sz="4" w:space="0" w:color="auto"/>
               <w:bottom w:val="single" w:sz="8" w:space="0" w:color="000000"/>
               <w:right w:val="single" w:sz="8" w:space="0" w:color="000000"/>
             </w:tcBorders>
@@ -26933,7 +28243,7 @@
             <w:vMerge w:val="restart"/>
             <w:tcBorders>
               <w:top w:val="nil"/>
-              <w:left w:val="single" w:sz="8" w:space="0" w:color="000000"/>
+              <w:left w:val="single" w:sz="4" w:space="0" w:color="auto"/>
               <w:bottom w:val="single" w:sz="8" w:space="0" w:color="000000"/>
               <w:right w:val="single" w:sz="8" w:space="0" w:color="000000"/>
             </w:tcBorders>
@@ -27049,6 +28359,7 @@
             <w:tcW w:w="1211" w:type="pct"/>
             <w:vMerge/>
             <w:tcBorders>
+              <w:left w:val="single" w:sz="4" w:space="0" w:color="auto"/>
               <w:bottom w:val="single" w:sz="8" w:space="0" w:color="000000"/>
               <w:right w:val="single" w:sz="8" w:space="0" w:color="000000"/>
             </w:tcBorders>
@@ -27091,7 +28402,6 @@
           </w:tcPr>
           <w:p>
             <w:pPr>
-              <w:spacing w:line="360" w:lineRule="auto"/>
               <w:jc w:val="both"/>
               <w:rPr>
                 <w:b/>
@@ -27145,7 +28455,6 @@
           </w:tcPr>
           <w:p>
             <w:pPr>
-              <w:spacing w:line="360" w:lineRule="auto"/>
               <w:jc w:val="both"/>
               <w:rPr>
                 <w:b/>
@@ -30408,7 +31717,21 @@
               <w:rPr>
                 <w:color w:val="000000"/>
               </w:rPr>
-              <w:t>While FR1 has already been implemented in previous research projects, the level of MDD is a feature that has not been explored as much. As the main focus of the research gap in this project this functional requirement is equally as important as FR1</w:t>
+              <w:t xml:space="preserve">While FR1 has already been implemented in previous research projects, the level of MDD is a feature that has not been explored as much. As the </w:t>
+            </w:r>
+            <w:proofErr w:type="gramStart"/>
+            <w:r>
+              <w:rPr>
+                <w:color w:val="000000"/>
+              </w:rPr>
+              <w:t>main focus</w:t>
+            </w:r>
+            <w:proofErr w:type="gramEnd"/>
+            <w:r>
+              <w:rPr>
+                <w:color w:val="000000"/>
+              </w:rPr>
+              <w:t xml:space="preserve"> of the research gap in this project this functional requirement is equally as important as FR1</w:t>
             </w:r>
           </w:p>
         </w:tc>
@@ -30640,7 +31963,21 @@
               <w:rPr>
                 <w:color w:val="000000"/>
               </w:rPr>
-              <w:t>Having a comprehensive set of steps and information on what to do next can guide the user on how to get further help/who to contact in order to get possibly a full diagnosis from an actual neurologist or steps in order to start therapy, etc.</w:t>
+              <w:t xml:space="preserve">Having a comprehensive set of steps and information on what to do next can guide the user on how to get further help/who to contact </w:t>
+            </w:r>
+            <w:proofErr w:type="gramStart"/>
+            <w:r>
+              <w:rPr>
+                <w:color w:val="000000"/>
+              </w:rPr>
+              <w:t>in order to</w:t>
+            </w:r>
+            <w:proofErr w:type="gramEnd"/>
+            <w:r>
+              <w:rPr>
+                <w:color w:val="000000"/>
+              </w:rPr>
+              <w:t xml:space="preserve"> get possibly a full diagnosis from an actual neurologist or steps in order to start therapy, etc.</w:t>
             </w:r>
           </w:p>
         </w:tc>
@@ -30746,7 +32083,21 @@
               <w:rPr>
                 <w:color w:val="000000"/>
               </w:rPr>
-              <w:t>Having a reliable and accurate set of information on MDD would firstly clear misconceptions about MDD and also help users to gain a decent amount of general knowledge about it.</w:t>
+              <w:t xml:space="preserve">Having a reliable and accurate set of information on MDD would firstly clear misconceptions about MDD </w:t>
+            </w:r>
+            <w:proofErr w:type="gramStart"/>
+            <w:r>
+              <w:rPr>
+                <w:color w:val="000000"/>
+              </w:rPr>
+              <w:t>and also</w:t>
+            </w:r>
+            <w:proofErr w:type="gramEnd"/>
+            <w:r>
+              <w:rPr>
+                <w:color w:val="000000"/>
+              </w:rPr>
+              <w:t xml:space="preserve"> help users to gain a decent amount of general knowledge about it.</w:t>
             </w:r>
           </w:p>
         </w:tc>
@@ -31385,7 +32736,21 @@
               <w:rPr>
                 <w:color w:val="000000"/>
               </w:rPr>
-              <w:t xml:space="preserve"> and the user/patients details and results should be kept confidential only to be accessed by the system admins and the doctors that the information is sent to</w:t>
+              <w:t xml:space="preserve"> and the user/patients </w:t>
+            </w:r>
+            <w:proofErr w:type="gramStart"/>
+            <w:r>
+              <w:rPr>
+                <w:color w:val="000000"/>
+              </w:rPr>
+              <w:t>details</w:t>
+            </w:r>
+            <w:proofErr w:type="gramEnd"/>
+            <w:r>
+              <w:rPr>
+                <w:color w:val="000000"/>
+              </w:rPr>
+              <w:t xml:space="preserve"> and results should be kept confidential only to be accessed by the system admins and the doctors that the information is sent to</w:t>
             </w:r>
           </w:p>
         </w:tc>
@@ -31636,7 +33001,21 @@
         <w:rPr>
           <w:color w:val="000000"/>
         </w:rPr>
-        <w:t xml:space="preserve"> and professional issues (Kornecki et al, 2003).</w:t>
+        <w:t xml:space="preserve"> and professional issues (</w:t>
+      </w:r>
+      <w:proofErr w:type="spellStart"/>
+      <w:r>
+        <w:rPr>
+          <w:color w:val="000000"/>
+        </w:rPr>
+        <w:t>Kornecki</w:t>
+      </w:r>
+      <w:proofErr w:type="spellEnd"/>
+      <w:r>
+        <w:rPr>
+          <w:color w:val="000000"/>
+        </w:rPr>
+        <w:t xml:space="preserve"> et al, 2003).</w:t>
       </w:r>
     </w:p>
     <w:p>
@@ -31741,7 +33120,21 @@
         <w:rPr>
           <w:color w:val="000000"/>
         </w:rPr>
-        <w:t>The BCS code of conduct talks about duties to the relevant authority and since this project is based in Sri Lanka, it comes under the local jurisdiction and hence takes special care to adhere to all legal laws and regulations. In addition to this, a main focus was given to data protection laws. The following pointers talk about the legal issues that were faced and the mitigation measures that were put in place. </w:t>
+        <w:t xml:space="preserve">The BCS code of conduct talks about duties to the relevant authority and since this project is based in Sri Lanka, it comes under the local jurisdiction and hence takes special care to adhere to all legal laws and regulations. In addition to this, </w:t>
+      </w:r>
+      <w:proofErr w:type="gramStart"/>
+      <w:r>
+        <w:rPr>
+          <w:color w:val="000000"/>
+        </w:rPr>
+        <w:t>a main focus</w:t>
+      </w:r>
+      <w:proofErr w:type="gramEnd"/>
+      <w:r>
+        <w:rPr>
+          <w:color w:val="000000"/>
+        </w:rPr>
+        <w:t xml:space="preserve"> was given to data protection laws. The following pointers talk about the legal issues that were faced and the mitigation measures that were put in place. </w:t>
       </w:r>
     </w:p>
     <w:p>
@@ -31810,7 +33203,21 @@
         <w:rPr>
           <w:color w:val="000000"/>
         </w:rPr>
-        <w:t>the initial implementation, the product is to made available free of charge for testing purposes.</w:t>
+        <w:t xml:space="preserve">the initial implementation, the product is to </w:t>
+      </w:r>
+      <w:proofErr w:type="gramStart"/>
+      <w:r>
+        <w:rPr>
+          <w:color w:val="000000"/>
+        </w:rPr>
+        <w:t>made</w:t>
+      </w:r>
+      <w:proofErr w:type="gramEnd"/>
+      <w:r>
+        <w:rPr>
+          <w:color w:val="000000"/>
+        </w:rPr>
+        <w:t xml:space="preserve"> available free of charge for testing purposes.</w:t>
       </w:r>
       <w:r>
         <w:rPr>
@@ -32075,7 +33482,21 @@
         <w:rPr>
           <w:color w:val="000000"/>
         </w:rPr>
-        <w:t xml:space="preserve"> and professional issues that would be faced during the course of this project and the mitigation strategies that were utilized for a professional outcome.</w:t>
+        <w:t xml:space="preserve"> and professional issues that would be faced </w:t>
+      </w:r>
+      <w:proofErr w:type="gramStart"/>
+      <w:r>
+        <w:rPr>
+          <w:color w:val="000000"/>
+        </w:rPr>
+        <w:t>during the course of</w:t>
+      </w:r>
+      <w:proofErr w:type="gramEnd"/>
+      <w:r>
+        <w:rPr>
+          <w:color w:val="000000"/>
+        </w:rPr>
+        <w:t xml:space="preserve"> this project and the mitigation strategies that were utilized for a professional outcome.</w:t>
       </w:r>
     </w:p>
     <w:p>
@@ -32392,7 +33813,23 @@
         <w:rPr>
           <w:color w:val="000000"/>
         </w:rPr>
-        <w:t>Class diagrams represent information about a domain in terms of objects arranged into classes and their relationships (Berardi, Calvanese and De Giacomo, 2005).</w:t>
+        <w:t xml:space="preserve">Class diagrams represent information about a domain in terms of objects arranged into classes and their relationships (Berardi, </w:t>
+      </w:r>
+      <w:proofErr w:type="spellStart"/>
+      <w:proofErr w:type="gramStart"/>
+      <w:r>
+        <w:rPr>
+          <w:color w:val="000000"/>
+        </w:rPr>
+        <w:t>Calvanese</w:t>
+      </w:r>
+      <w:proofErr w:type="spellEnd"/>
+      <w:proofErr w:type="gramEnd"/>
+      <w:r>
+        <w:rPr>
+          <w:color w:val="000000"/>
+        </w:rPr>
+        <w:t xml:space="preserve"> and De Giacomo, 2005).</w:t>
       </w:r>
     </w:p>
     <w:p>
@@ -32730,7 +34167,21 @@
         <w:rPr>
           <w:color w:val="000000"/>
         </w:rPr>
-        <w:t>(Mueller et al., 2015). Software designers and developers utilize high-fidelity prototype tools to work out interface specifics without committing to a final implementation (Li, Tigwell and Shinohara, 2021). In this document, a high</w:t>
+        <w:t xml:space="preserve">(Mueller et al., 2015). Software designers and developers utilize high-fidelity prototype tools to work out interface specifics without committing to a final implementation (Li, </w:t>
+      </w:r>
+      <w:proofErr w:type="spellStart"/>
+      <w:r>
+        <w:rPr>
+          <w:color w:val="000000"/>
+        </w:rPr>
+        <w:t>Tigwell</w:t>
+      </w:r>
+      <w:proofErr w:type="spellEnd"/>
+      <w:r>
+        <w:rPr>
+          <w:color w:val="000000"/>
+        </w:rPr>
+        <w:t xml:space="preserve"> and Shinohara, 2021). In this document, a high</w:t>
       </w:r>
       <w:r>
         <w:rPr>
@@ -33269,12 +34720,26 @@
         <w:rPr>
           <w:color w:val="202124"/>
         </w:rPr>
-        <w:t>K., Adeli, H., Santhosh, J., Koh, J.</w:t>
-      </w:r>
+        <w:t xml:space="preserve">K., </w:t>
+      </w:r>
+      <w:proofErr w:type="spellStart"/>
       <w:r>
         <w:rPr>
           <w:color w:val="202124"/>
         </w:rPr>
+        <w:t>Adeli</w:t>
+      </w:r>
+      <w:proofErr w:type="spellEnd"/>
+      <w:r>
+        <w:rPr>
+          <w:color w:val="202124"/>
+        </w:rPr>
+        <w:t>, H., Santhosh, J., Koh, J.</w:t>
+      </w:r>
+      <w:r>
+        <w:rPr>
+          <w:color w:val="202124"/>
+        </w:rPr>
         <w:t xml:space="preserve"> </w:t>
       </w:r>
       <w:r>
@@ -33293,7 +34758,21 @@
         <w:rPr>
           <w:color w:val="202124"/>
         </w:rPr>
-        <w:t xml:space="preserve">W. and Adeli, A. (2015a). Computer-Aided Diagnosis of Depression Using EEG Signals. </w:t>
+        <w:t xml:space="preserve">W. and </w:t>
+      </w:r>
+      <w:proofErr w:type="spellStart"/>
+      <w:r>
+        <w:rPr>
+          <w:color w:val="202124"/>
+        </w:rPr>
+        <w:t>Adeli</w:t>
+      </w:r>
+      <w:proofErr w:type="spellEnd"/>
+      <w:r>
+        <w:rPr>
+          <w:color w:val="202124"/>
+        </w:rPr>
+        <w:t xml:space="preserve">, A. (2015a). Computer-Aided Diagnosis of Depression Using EEG Signals. </w:t>
       </w:r>
       <w:r>
         <w:rPr>
@@ -33356,12 +34835,26 @@
         <w:rPr>
           <w:color w:val="202124"/>
         </w:rPr>
-        <w:t>K., Adeli, H., Santhosh, J., Koh, J.</w:t>
-      </w:r>
+        <w:t xml:space="preserve">K., </w:t>
+      </w:r>
+      <w:proofErr w:type="spellStart"/>
       <w:r>
         <w:rPr>
           <w:color w:val="202124"/>
         </w:rPr>
+        <w:t>Adeli</w:t>
+      </w:r>
+      <w:proofErr w:type="spellEnd"/>
+      <w:r>
+        <w:rPr>
+          <w:color w:val="202124"/>
+        </w:rPr>
+        <w:t>, H., Santhosh, J., Koh, J.</w:t>
+      </w:r>
+      <w:r>
+        <w:rPr>
+          <w:color w:val="202124"/>
+        </w:rPr>
         <w:t xml:space="preserve"> </w:t>
       </w:r>
       <w:r>
@@ -33380,19 +34873,47 @@
         <w:rPr>
           <w:color w:val="202124"/>
         </w:rPr>
-        <w:t>W., Puthankatti, S.</w:t>
-      </w:r>
+        <w:t xml:space="preserve">W., </w:t>
+      </w:r>
+      <w:proofErr w:type="spellStart"/>
       <w:r>
         <w:rPr>
           <w:color w:val="202124"/>
         </w:rPr>
+        <w:t>Puthankatti</w:t>
+      </w:r>
+      <w:proofErr w:type="spellEnd"/>
+      <w:r>
+        <w:rPr>
+          <w:color w:val="202124"/>
+        </w:rPr>
+        <w:t>, S.</w:t>
+      </w:r>
+      <w:r>
+        <w:rPr>
+          <w:color w:val="202124"/>
+        </w:rPr>
         <w:t xml:space="preserve"> </w:t>
       </w:r>
       <w:r>
         <w:rPr>
           <w:color w:val="202124"/>
         </w:rPr>
-        <w:t xml:space="preserve">D. and Adeli, A. (2015b). A Novel Depression Diagnosis Index Using Nonlinear Features in EEG Signals. </w:t>
+        <w:t xml:space="preserve">D. and </w:t>
+      </w:r>
+      <w:proofErr w:type="spellStart"/>
+      <w:r>
+        <w:rPr>
+          <w:color w:val="202124"/>
+        </w:rPr>
+        <w:t>Adeli</w:t>
+      </w:r>
+      <w:proofErr w:type="spellEnd"/>
+      <w:r>
+        <w:rPr>
+          <w:color w:val="202124"/>
+        </w:rPr>
+        <w:t xml:space="preserve">, A. (2015b). A Novel Depression Diagnosis Index Using Nonlinear Features in EEG Signals. </w:t>
       </w:r>
       <w:r>
         <w:rPr>
@@ -33443,7 +34964,21 @@
         <w:rPr>
           <w:color w:val="202124"/>
         </w:rPr>
-        <w:t xml:space="preserve">U. (2021). Classification of normal and depressed EEG signals based on centered correntropy of rhythms in empirical wavelet transform domain. </w:t>
+        <w:t xml:space="preserve">U. (2021). Classification of normal and depressed EEG signals based on centered </w:t>
+      </w:r>
+      <w:proofErr w:type="spellStart"/>
+      <w:r>
+        <w:rPr>
+          <w:color w:val="202124"/>
+        </w:rPr>
+        <w:t>correntropy</w:t>
+      </w:r>
+      <w:proofErr w:type="spellEnd"/>
+      <w:r>
+        <w:rPr>
+          <w:color w:val="202124"/>
+        </w:rPr>
+        <w:t xml:space="preserve"> of rhythms in empirical wavelet transform domain. </w:t>
       </w:r>
       <w:r>
         <w:rPr>
@@ -33478,11 +35013,19 @@
         <w:spacing w:before="0" w:beforeAutospacing="0" w:after="240" w:afterAutospacing="0"/>
         <w:jc w:val="both"/>
       </w:pPr>
+      <w:proofErr w:type="spellStart"/>
       <w:r>
         <w:rPr>
           <w:color w:val="202124"/>
         </w:rPr>
-        <w:t xml:space="preserve">Aladib, L. (2015). </w:t>
+        <w:t>Aladib</w:t>
+      </w:r>
+      <w:proofErr w:type="spellEnd"/>
+      <w:r>
+        <w:rPr>
+          <w:color w:val="202124"/>
+        </w:rPr>
+        <w:t xml:space="preserve">, L. (2015). </w:t>
       </w:r>
       <w:r>
         <w:rPr>
@@ -33545,19 +35088,47 @@
         <w:rPr>
           <w:color w:val="202124"/>
         </w:rPr>
-        <w:t>Al-Fahoum, A.</w:t>
-      </w:r>
+        <w:t>Al-</w:t>
+      </w:r>
+      <w:proofErr w:type="spellStart"/>
       <w:r>
         <w:rPr>
           <w:color w:val="202124"/>
         </w:rPr>
+        <w:t>Fahoum</w:t>
+      </w:r>
+      <w:proofErr w:type="spellEnd"/>
+      <w:r>
+        <w:rPr>
+          <w:color w:val="202124"/>
+        </w:rPr>
+        <w:t>, A.</w:t>
+      </w:r>
+      <w:r>
+        <w:rPr>
+          <w:color w:val="202124"/>
+        </w:rPr>
         <w:t xml:space="preserve"> </w:t>
       </w:r>
       <w:r>
         <w:rPr>
           <w:color w:val="202124"/>
         </w:rPr>
-        <w:t>S. and Al-Fraihat, A.</w:t>
+        <w:t>S. and Al-</w:t>
+      </w:r>
+      <w:proofErr w:type="spellStart"/>
+      <w:r>
+        <w:rPr>
+          <w:color w:val="202124"/>
+        </w:rPr>
+        <w:t>Fraihat</w:t>
+      </w:r>
+      <w:proofErr w:type="spellEnd"/>
+      <w:r>
+        <w:rPr>
+          <w:color w:val="202124"/>
+        </w:rPr>
+        <w:t>, A.</w:t>
       </w:r>
       <w:r>
         <w:rPr>
@@ -33663,11 +35234,47 @@
         <w:spacing w:before="240" w:beforeAutospacing="0" w:after="240" w:afterAutospacing="0"/>
         <w:jc w:val="both"/>
       </w:pPr>
+      <w:proofErr w:type="spellStart"/>
       <w:r>
         <w:rPr>
           <w:color w:val="202124"/>
         </w:rPr>
-        <w:t xml:space="preserve">Aydemir, E., Tuncer, T., Dogan, S., Gururajan, R. and Acharya, U.R. (2021). Automated major depressive disorder detection using melamine pattern with EEG signals. </w:t>
+        <w:t>Aydemir</w:t>
+      </w:r>
+      <w:proofErr w:type="spellEnd"/>
+      <w:r>
+        <w:rPr>
+          <w:color w:val="202124"/>
+        </w:rPr>
+        <w:t xml:space="preserve">, E., </w:t>
+      </w:r>
+      <w:proofErr w:type="spellStart"/>
+      <w:r>
+        <w:rPr>
+          <w:color w:val="202124"/>
+        </w:rPr>
+        <w:t>Tuncer</w:t>
+      </w:r>
+      <w:proofErr w:type="spellEnd"/>
+      <w:r>
+        <w:rPr>
+          <w:color w:val="202124"/>
+        </w:rPr>
+        <w:t xml:space="preserve">, T., Dogan, S., </w:t>
+      </w:r>
+      <w:proofErr w:type="spellStart"/>
+      <w:r>
+        <w:rPr>
+          <w:color w:val="202124"/>
+        </w:rPr>
+        <w:t>Gururajan</w:t>
+      </w:r>
+      <w:proofErr w:type="spellEnd"/>
+      <w:r>
+        <w:rPr>
+          <w:color w:val="202124"/>
+        </w:rPr>
+        <w:t xml:space="preserve">, R. and Acharya, U.R. (2021). Automated major depressive disorder detection using melamine pattern with EEG signals. </w:t>
       </w:r>
       <w:r>
         <w:rPr>
@@ -33690,23 +35297,45 @@
         <w:spacing w:before="240" w:beforeAutospacing="0" w:after="240" w:afterAutospacing="0"/>
         <w:jc w:val="both"/>
       </w:pPr>
+      <w:proofErr w:type="spellStart"/>
       <w:r>
         <w:rPr>
           <w:color w:val="202124"/>
         </w:rPr>
-        <w:t>Bairy, G. M., Niranjan, U.</w:t>
-      </w:r>
+        <w:t>Bairy</w:t>
+      </w:r>
+      <w:proofErr w:type="spellEnd"/>
       <w:r>
         <w:rPr>
           <w:color w:val="202124"/>
         </w:rPr>
+        <w:t>, G. M., Niranjan, U.</w:t>
+      </w:r>
+      <w:r>
+        <w:rPr>
+          <w:color w:val="202124"/>
+        </w:rPr>
         <w:t xml:space="preserve"> </w:t>
       </w:r>
       <w:r>
         <w:rPr>
           <w:color w:val="202124"/>
         </w:rPr>
-        <w:t>C. and Puthankattil, S.</w:t>
+        <w:t xml:space="preserve">C. and </w:t>
+      </w:r>
+      <w:proofErr w:type="spellStart"/>
+      <w:r>
+        <w:rPr>
+          <w:color w:val="202124"/>
+        </w:rPr>
+        <w:t>Puthankattil</w:t>
+      </w:r>
+      <w:proofErr w:type="spellEnd"/>
+      <w:r>
+        <w:rPr>
+          <w:color w:val="202124"/>
+        </w:rPr>
+        <w:t>, S.</w:t>
       </w:r>
       <w:r>
         <w:rPr>
@@ -33870,11 +35499,19 @@
         <w:spacing w:before="0" w:beforeAutospacing="0" w:after="240" w:afterAutospacing="0"/>
         <w:jc w:val="both"/>
       </w:pPr>
-      <w:r>
-        <w:rPr>
-          <w:color w:val="000000"/>
-        </w:rPr>
-        <w:t>Bansiya, J. and Davis, C.</w:t>
+      <w:proofErr w:type="spellStart"/>
+      <w:r>
+        <w:rPr>
+          <w:color w:val="000000"/>
+        </w:rPr>
+        <w:t>Bansiya</w:t>
+      </w:r>
+      <w:proofErr w:type="spellEnd"/>
+      <w:r>
+        <w:rPr>
+          <w:color w:val="000000"/>
+        </w:rPr>
+        <w:t>, J. and Davis, C.</w:t>
       </w:r>
       <w:r>
         <w:rPr>
@@ -34051,7 +35688,21 @@
         <w:rPr>
           <w:color w:val="000000"/>
         </w:rPr>
-        <w:t xml:space="preserve">Berardi, D., Calvanese, D. and De Giacomo, G. (2005). Reasoning on UML class diagrams. </w:t>
+        <w:t xml:space="preserve">Berardi, D., </w:t>
+      </w:r>
+      <w:proofErr w:type="spellStart"/>
+      <w:r>
+        <w:rPr>
+          <w:color w:val="000000"/>
+        </w:rPr>
+        <w:t>Calvanese</w:t>
+      </w:r>
+      <w:proofErr w:type="spellEnd"/>
+      <w:r>
+        <w:rPr>
+          <w:color w:val="000000"/>
+        </w:rPr>
+        <w:t xml:space="preserve">, D. and De Giacomo, G. (2005). Reasoning on UML class diagrams. </w:t>
       </w:r>
       <w:r>
         <w:rPr>
@@ -34100,11 +35751,19 @@
         <w:spacing w:before="0" w:beforeAutospacing="0" w:after="240" w:afterAutospacing="0"/>
         <w:jc w:val="both"/>
       </w:pPr>
-      <w:r>
-        <w:rPr>
-          <w:color w:val="000000"/>
-        </w:rPr>
-        <w:t xml:space="preserve">BrainKart. (n.d.). </w:t>
+      <w:proofErr w:type="spellStart"/>
+      <w:r>
+        <w:rPr>
+          <w:color w:val="000000"/>
+        </w:rPr>
+        <w:t>BrainKart</w:t>
+      </w:r>
+      <w:proofErr w:type="spellEnd"/>
+      <w:r>
+        <w:rPr>
+          <w:color w:val="000000"/>
+        </w:rPr>
+        <w:t xml:space="preserve">. (n.d.). </w:t>
       </w:r>
       <w:r>
         <w:rPr>
@@ -34183,7 +35842,31 @@
         <w:jc w:val="both"/>
       </w:pPr>
       <w:r>
-        <w:t>James F Cavanagh jcavanagh@unm.edu (2021). EEG: Probabilistic Selection and Depression. OpenNeuro. [Dataset] doi: 10.18112/openneuro. ds003474.v1.1.0</w:t>
+        <w:t xml:space="preserve">James F Cavanagh jcavanagh@unm.edu (2021). EEG: Probabilistic Selection and Depression. </w:t>
+      </w:r>
+      <w:proofErr w:type="spellStart"/>
+      <w:r>
+        <w:t>OpenNeuro</w:t>
+      </w:r>
+      <w:proofErr w:type="spellEnd"/>
+      <w:r>
+        <w:t xml:space="preserve">. [Dataset] </w:t>
+      </w:r>
+      <w:proofErr w:type="spellStart"/>
+      <w:r>
+        <w:t>doi</w:t>
+      </w:r>
+      <w:proofErr w:type="spellEnd"/>
+      <w:r>
+        <w:t>: 10.18112/</w:t>
+      </w:r>
+      <w:proofErr w:type="spellStart"/>
+      <w:r>
+        <w:t>openneuro</w:t>
+      </w:r>
+      <w:proofErr w:type="spellEnd"/>
+      <w:r>
+        <w:t>. ds003474.v1.1.0</w:t>
       </w:r>
     </w:p>
     <w:p>
@@ -34208,7 +35891,79 @@
         <w:rPr>
           <w:color w:val="202124"/>
         </w:rPr>
-        <w:t xml:space="preserve"> Multilevel Security Spiral (MSS) Model: NOVEL Approach Hat em Abu-Hamat t ah Multilevel Security Spiral Model: Novel Approach Hat em S. A. Hamat t a A Comparative Study of Universally Accept ed SDLC Models for Software Development Comparison between Various Software Development Methodologies. </w:t>
+        <w:t xml:space="preserve"> Multilevel Security Spiral (MSS) Model: NOVEL Approach Hat </w:t>
+      </w:r>
+      <w:proofErr w:type="spellStart"/>
+      <w:r>
+        <w:rPr>
+          <w:color w:val="202124"/>
+        </w:rPr>
+        <w:t>em</w:t>
+      </w:r>
+      <w:proofErr w:type="spellEnd"/>
+      <w:r>
+        <w:rPr>
+          <w:color w:val="202124"/>
+        </w:rPr>
+        <w:t xml:space="preserve"> Abu-</w:t>
+      </w:r>
+      <w:proofErr w:type="spellStart"/>
+      <w:r>
+        <w:rPr>
+          <w:color w:val="202124"/>
+        </w:rPr>
+        <w:t>Hamat</w:t>
+      </w:r>
+      <w:proofErr w:type="spellEnd"/>
+      <w:r>
+        <w:rPr>
+          <w:color w:val="202124"/>
+        </w:rPr>
+        <w:t xml:space="preserve"> t ah Multilevel Security Spiral Model: Novel Approach Hat </w:t>
+      </w:r>
+      <w:proofErr w:type="spellStart"/>
+      <w:proofErr w:type="gramStart"/>
+      <w:r>
+        <w:rPr>
+          <w:color w:val="202124"/>
+        </w:rPr>
+        <w:t>em</w:t>
+      </w:r>
+      <w:proofErr w:type="spellEnd"/>
+      <w:proofErr w:type="gramEnd"/>
+      <w:r>
+        <w:rPr>
+          <w:color w:val="202124"/>
+        </w:rPr>
+        <w:t xml:space="preserve"> S. A. </w:t>
+      </w:r>
+      <w:proofErr w:type="spellStart"/>
+      <w:r>
+        <w:rPr>
+          <w:color w:val="202124"/>
+        </w:rPr>
+        <w:t>Hamat</w:t>
+      </w:r>
+      <w:proofErr w:type="spellEnd"/>
+      <w:r>
+        <w:rPr>
+          <w:color w:val="202124"/>
+        </w:rPr>
+        <w:t xml:space="preserve"> t a </w:t>
+      </w:r>
+      <w:proofErr w:type="spellStart"/>
+      <w:r>
+        <w:rPr>
+          <w:color w:val="202124"/>
+        </w:rPr>
+        <w:t>A</w:t>
+      </w:r>
+      <w:proofErr w:type="spellEnd"/>
+      <w:r>
+        <w:rPr>
+          <w:color w:val="202124"/>
+        </w:rPr>
+        <w:t xml:space="preserve"> Comparative Study of Universally Accept ed SDLC Models for Software Development Comparison between Various Software Development Methodologies. </w:t>
       </w:r>
       <w:r>
         <w:rPr>
@@ -34282,11 +36037,61 @@
         <w:spacing w:before="240" w:beforeAutospacing="0" w:after="240" w:afterAutospacing="0"/>
         <w:jc w:val="both"/>
       </w:pPr>
+      <w:proofErr w:type="spellStart"/>
       <w:r>
         <w:rPr>
           <w:color w:val="202124"/>
         </w:rPr>
-        <w:t xml:space="preserve">Čukić, M., Stokić, M., Simić, S. and Pokrajac, D. (2020). The successful discrimination of depression from EEG could be attributed to proper feature extraction and not to a particular classification method. </w:t>
+        <w:t>Čukić</w:t>
+      </w:r>
+      <w:proofErr w:type="spellEnd"/>
+      <w:r>
+        <w:rPr>
+          <w:color w:val="202124"/>
+        </w:rPr>
+        <w:t xml:space="preserve">, M., </w:t>
+      </w:r>
+      <w:proofErr w:type="spellStart"/>
+      <w:r>
+        <w:rPr>
+          <w:color w:val="202124"/>
+        </w:rPr>
+        <w:t>Stokić</w:t>
+      </w:r>
+      <w:proofErr w:type="spellEnd"/>
+      <w:r>
+        <w:rPr>
+          <w:color w:val="202124"/>
+        </w:rPr>
+        <w:t xml:space="preserve">, M., </w:t>
+      </w:r>
+      <w:proofErr w:type="spellStart"/>
+      <w:r>
+        <w:rPr>
+          <w:color w:val="202124"/>
+        </w:rPr>
+        <w:t>Simić</w:t>
+      </w:r>
+      <w:proofErr w:type="spellEnd"/>
+      <w:r>
+        <w:rPr>
+          <w:color w:val="202124"/>
+        </w:rPr>
+        <w:t xml:space="preserve">, S. and </w:t>
+      </w:r>
+      <w:proofErr w:type="spellStart"/>
+      <w:r>
+        <w:rPr>
+          <w:color w:val="202124"/>
+        </w:rPr>
+        <w:t>Pokrajac</w:t>
+      </w:r>
+      <w:proofErr w:type="spellEnd"/>
+      <w:r>
+        <w:rPr>
+          <w:color w:val="202124"/>
+        </w:rPr>
+        <w:t xml:space="preserve">, D. (2020). The successful discrimination of depression from EEG could be attributed to proper feature extraction and not to a particular classification method. </w:t>
       </w:r>
       <w:r>
         <w:rPr>
@@ -34296,6 +36101,7 @@
         </w:rPr>
         <w:t xml:space="preserve">Cognitive </w:t>
       </w:r>
+      <w:proofErr w:type="spellStart"/>
       <w:r>
         <w:rPr>
           <w:i/>
@@ -34304,6 +36110,7 @@
         </w:rPr>
         <w:t>Neurodynamics</w:t>
       </w:r>
+      <w:proofErr w:type="spellEnd"/>
       <w:r>
         <w:rPr>
           <w:color w:val="202124"/>
@@ -34335,11 +36142,19 @@
         <w:spacing w:before="240" w:beforeAutospacing="0" w:after="240" w:afterAutospacing="0"/>
         <w:jc w:val="both"/>
       </w:pPr>
+      <w:proofErr w:type="spellStart"/>
       <w:r>
         <w:rPr>
           <w:color w:val="202124"/>
         </w:rPr>
-        <w:t>Cusin, C., Yang, H., Yeung, A. and Fava, M. (2010). Handbook of Clinical Rating Scales and Assessment in Psychiatry and Mental Health</w:t>
+        <w:t>Cusin</w:t>
+      </w:r>
+      <w:proofErr w:type="spellEnd"/>
+      <w:r>
+        <w:rPr>
+          <w:color w:val="202124"/>
+        </w:rPr>
+        <w:t>, C., Yang, H., Yeung, A. and Fava, M. (2010). Handbook of Clinical Rating Scales and Assessment in Psychiatry and Mental Health</w:t>
       </w:r>
       <w:r>
         <w:rPr>
@@ -34359,7 +36174,21 @@
         <w:rPr>
           <w:color w:val="202124"/>
         </w:rPr>
-        <w:t>. Springer Science+Business Media.</w:t>
+        <w:t xml:space="preserve">. Springer </w:t>
+      </w:r>
+      <w:proofErr w:type="spellStart"/>
+      <w:r>
+        <w:rPr>
+          <w:color w:val="202124"/>
+        </w:rPr>
+        <w:t>Science+Business</w:t>
+      </w:r>
+      <w:proofErr w:type="spellEnd"/>
+      <w:r>
+        <w:rPr>
+          <w:color w:val="202124"/>
+        </w:rPr>
+        <w:t xml:space="preserve"> Media.</w:t>
       </w:r>
     </w:p>
     <w:p>
@@ -34451,23 +36280,87 @@
         <w:spacing w:before="240" w:beforeAutospacing="0" w:after="240" w:afterAutospacing="0"/>
         <w:jc w:val="both"/>
       </w:pPr>
+      <w:proofErr w:type="spellStart"/>
       <w:r>
         <w:rPr>
           <w:color w:val="202124"/>
         </w:rPr>
-        <w:t>Eraldemir, S. G., Kilic, Ü., Keles, M.</w:t>
-      </w:r>
+        <w:t>Eraldemir</w:t>
+      </w:r>
+      <w:proofErr w:type="spellEnd"/>
       <w:r>
         <w:rPr>
           <w:color w:val="202124"/>
         </w:rPr>
+        <w:t xml:space="preserve">, S. G., </w:t>
+      </w:r>
+      <w:proofErr w:type="spellStart"/>
+      <w:r>
+        <w:rPr>
+          <w:color w:val="202124"/>
+        </w:rPr>
+        <w:t>Kilic</w:t>
+      </w:r>
+      <w:proofErr w:type="spellEnd"/>
+      <w:r>
+        <w:rPr>
+          <w:color w:val="202124"/>
+        </w:rPr>
+        <w:t xml:space="preserve">, Ü., </w:t>
+      </w:r>
+      <w:proofErr w:type="spellStart"/>
+      <w:r>
+        <w:rPr>
+          <w:color w:val="202124"/>
+        </w:rPr>
+        <w:t>Keles</w:t>
+      </w:r>
+      <w:proofErr w:type="spellEnd"/>
+      <w:r>
+        <w:rPr>
+          <w:color w:val="202124"/>
+        </w:rPr>
+        <w:t>, M.</w:t>
+      </w:r>
+      <w:r>
+        <w:rPr>
+          <w:color w:val="202124"/>
+        </w:rPr>
         <w:t xml:space="preserve"> K.</w:t>
       </w:r>
       <w:r>
         <w:rPr>
           <w:color w:val="202124"/>
         </w:rPr>
-        <w:t xml:space="preserve">, Demirkol, M. E., Yildirim, E. and Tamam, L. (2020). Classification of EEG Signals in Depressed Patients. </w:t>
+        <w:t xml:space="preserve">, </w:t>
+      </w:r>
+      <w:proofErr w:type="spellStart"/>
+      <w:r>
+        <w:rPr>
+          <w:color w:val="202124"/>
+        </w:rPr>
+        <w:t>Demirkol</w:t>
+      </w:r>
+      <w:proofErr w:type="spellEnd"/>
+      <w:r>
+        <w:rPr>
+          <w:color w:val="202124"/>
+        </w:rPr>
+        <w:t xml:space="preserve">, M. E., Yildirim, E. and </w:t>
+      </w:r>
+      <w:proofErr w:type="spellStart"/>
+      <w:r>
+        <w:rPr>
+          <w:color w:val="202124"/>
+        </w:rPr>
+        <w:t>Tamam</w:t>
+      </w:r>
+      <w:proofErr w:type="spellEnd"/>
+      <w:r>
+        <w:rPr>
+          <w:color w:val="202124"/>
+        </w:rPr>
+        <w:t xml:space="preserve">, L. (2020). Classification of EEG Signals in Depressed Patients. </w:t>
       </w:r>
       <w:r>
         <w:rPr>
@@ -34606,11 +36499,19 @@
         <w:spacing w:before="0" w:beforeAutospacing="0" w:after="240" w:afterAutospacing="0"/>
         <w:jc w:val="both"/>
       </w:pPr>
-      <w:r>
-        <w:rPr>
-          <w:color w:val="000000"/>
-        </w:rPr>
-        <w:t xml:space="preserve">GeeksforGeeks. (2020). </w:t>
+      <w:proofErr w:type="spellStart"/>
+      <w:r>
+        <w:rPr>
+          <w:color w:val="000000"/>
+        </w:rPr>
+        <w:t>GeeksforGeeks</w:t>
+      </w:r>
+      <w:proofErr w:type="spellEnd"/>
+      <w:r>
+        <w:rPr>
+          <w:color w:val="000000"/>
+        </w:rPr>
+        <w:t xml:space="preserve">. (2020). </w:t>
       </w:r>
       <w:r>
         <w:rPr>
@@ -34624,13 +36525,23 @@
         </w:rPr>
         <w:t xml:space="preserve"> </w:t>
       </w:r>
+      <w:proofErr w:type="spellStart"/>
       <w:r>
         <w:rPr>
           <w:i/>
           <w:iCs/>
           <w:color w:val="000000"/>
         </w:rPr>
-        <w:t>GeeksforGeeks.</w:t>
+        <w:t>GeeksforGeeks</w:t>
+      </w:r>
+      <w:proofErr w:type="spellEnd"/>
+      <w:r>
+        <w:rPr>
+          <w:i/>
+          <w:iCs/>
+          <w:color w:val="000000"/>
+        </w:rPr>
+        <w:t>.</w:t>
       </w:r>
       <w:r>
         <w:rPr>
@@ -34661,7 +36572,21 @@
         <w:rPr>
           <w:color w:val="202124"/>
         </w:rPr>
-        <w:t xml:space="preserve">Guyon, I. and Elisseeff, A. (2006). An Introduction to Feature Extraction. </w:t>
+        <w:t xml:space="preserve">Guyon, I. and </w:t>
+      </w:r>
+      <w:proofErr w:type="spellStart"/>
+      <w:r>
+        <w:rPr>
+          <w:color w:val="202124"/>
+        </w:rPr>
+        <w:t>Elisseeff</w:t>
+      </w:r>
+      <w:proofErr w:type="spellEnd"/>
+      <w:r>
+        <w:rPr>
+          <w:color w:val="202124"/>
+        </w:rPr>
+        <w:t xml:space="preserve">, A. (2006). An Introduction to Feature Extraction. </w:t>
       </w:r>
       <w:r>
         <w:rPr>
@@ -34684,11 +36609,19 @@
         <w:spacing w:before="240" w:beforeAutospacing="0" w:after="240" w:afterAutospacing="0"/>
         <w:jc w:val="both"/>
       </w:pPr>
+      <w:proofErr w:type="spellStart"/>
       <w:r>
         <w:rPr>
           <w:color w:val="202124"/>
         </w:rPr>
-        <w:t>Gotlib, I.</w:t>
+        <w:t>Gotlib</w:t>
+      </w:r>
+      <w:proofErr w:type="spellEnd"/>
+      <w:r>
+        <w:rPr>
+          <w:color w:val="202124"/>
+        </w:rPr>
+        <w:t>, I.</w:t>
       </w:r>
       <w:r>
         <w:rPr>
@@ -34820,11 +36753,19 @@
         <w:spacing w:before="240" w:beforeAutospacing="0" w:after="240" w:afterAutospacing="0"/>
         <w:jc w:val="both"/>
       </w:pPr>
+      <w:proofErr w:type="spellStart"/>
       <w:r>
         <w:rPr>
           <w:color w:val="202124"/>
         </w:rPr>
-        <w:t xml:space="preserve">Hosseinifard, B., Moradi, M.H. and Rostami, R. (2013). Classifying depression patients and normal subjects using machine learning techniques and nonlinear features from EEG signal. </w:t>
+        <w:t>Hosseinifard</w:t>
+      </w:r>
+      <w:proofErr w:type="spellEnd"/>
+      <w:r>
+        <w:rPr>
+          <w:color w:val="202124"/>
+        </w:rPr>
+        <w:t xml:space="preserve">, B., Moradi, M.H. and Rostami, R. (2013). Classifying depression patients and normal subjects using machine learning techniques and nonlinear features from EEG signal. </w:t>
       </w:r>
       <w:r>
         <w:rPr>
@@ -34932,7 +36873,49 @@
         <w:rPr>
           <w:color w:val="202124"/>
         </w:rPr>
-        <w:t xml:space="preserve">J B Allen, J., L Urry, H., K Hitt, S. and A Coan, J., </w:t>
+        <w:t xml:space="preserve">J B Allen, J., L </w:t>
+      </w:r>
+      <w:proofErr w:type="spellStart"/>
+      <w:r>
+        <w:rPr>
+          <w:color w:val="202124"/>
+        </w:rPr>
+        <w:t>Urry</w:t>
+      </w:r>
+      <w:proofErr w:type="spellEnd"/>
+      <w:r>
+        <w:rPr>
+          <w:color w:val="202124"/>
+        </w:rPr>
+        <w:t xml:space="preserve">, H., K </w:t>
+      </w:r>
+      <w:proofErr w:type="spellStart"/>
+      <w:r>
+        <w:rPr>
+          <w:color w:val="202124"/>
+        </w:rPr>
+        <w:t>Hitt</w:t>
+      </w:r>
+      <w:proofErr w:type="spellEnd"/>
+      <w:r>
+        <w:rPr>
+          <w:color w:val="202124"/>
+        </w:rPr>
+        <w:t xml:space="preserve">, S. and A </w:t>
+      </w:r>
+      <w:proofErr w:type="spellStart"/>
+      <w:r>
+        <w:rPr>
+          <w:color w:val="202124"/>
+        </w:rPr>
+        <w:t>Coan</w:t>
+      </w:r>
+      <w:proofErr w:type="spellEnd"/>
+      <w:r>
+        <w:rPr>
+          <w:color w:val="202124"/>
+        </w:rPr>
+        <w:t xml:space="preserve">, J., </w:t>
       </w:r>
       <w:r>
         <w:rPr>
@@ -35170,11 +37153,19 @@
         <w:spacing w:before="0" w:beforeAutospacing="0" w:after="240" w:afterAutospacing="0"/>
         <w:jc w:val="both"/>
       </w:pPr>
-      <w:r>
-        <w:rPr>
-          <w:color w:val="000000"/>
-        </w:rPr>
-        <w:t xml:space="preserve">Karppinen, K. and Moe, H. (n.d.). </w:t>
+      <w:proofErr w:type="spellStart"/>
+      <w:r>
+        <w:rPr>
+          <w:color w:val="000000"/>
+        </w:rPr>
+        <w:t>Karppinen</w:t>
+      </w:r>
+      <w:proofErr w:type="spellEnd"/>
+      <w:r>
+        <w:rPr>
+          <w:color w:val="000000"/>
+        </w:rPr>
+        <w:t xml:space="preserve">, K. and Moe, H. (n.d.). </w:t>
       </w:r>
       <w:r>
         <w:rPr>
@@ -35207,11 +37198,19 @@
         <w:spacing w:before="240" w:beforeAutospacing="0" w:after="240" w:afterAutospacing="0"/>
         <w:jc w:val="both"/>
       </w:pPr>
+      <w:proofErr w:type="spellStart"/>
       <w:r>
         <w:rPr>
           <w:color w:val="202124"/>
         </w:rPr>
-        <w:t xml:space="preserve">Kornecki, A. (2003). Software Safety - Ethics, Professionalism, and Legal Issues. </w:t>
+        <w:t>Kornecki</w:t>
+      </w:r>
+      <w:proofErr w:type="spellEnd"/>
+      <w:r>
+        <w:rPr>
+          <w:color w:val="202124"/>
+        </w:rPr>
+        <w:t xml:space="preserve">, A. (2003). Software Safety - Ethics, Professionalism, and Legal Issues. </w:t>
       </w:r>
       <w:r>
         <w:rPr>
@@ -35234,11 +37233,19 @@
         <w:spacing w:before="240" w:beforeAutospacing="0" w:after="240" w:afterAutospacing="0"/>
         <w:jc w:val="both"/>
       </w:pPr>
+      <w:proofErr w:type="spellStart"/>
       <w:r>
         <w:rPr>
           <w:color w:val="202124"/>
         </w:rPr>
-        <w:t xml:space="preserve">Kotsiantis, S.B. (2006). Machine learning: a review of classification and combining techniques. </w:t>
+        <w:t>Kotsiantis</w:t>
+      </w:r>
+      <w:proofErr w:type="spellEnd"/>
+      <w:r>
+        <w:rPr>
+          <w:color w:val="202124"/>
+        </w:rPr>
+        <w:t xml:space="preserve">, S.B. (2006). Machine learning: a review of classification and combining techniques. </w:t>
       </w:r>
       <w:r>
         <w:rPr>
@@ -35291,7 +37298,21 @@
         <w:rPr>
           <w:color w:val="202124"/>
         </w:rPr>
-        <w:t xml:space="preserve">Kumar, J.S. and Bhuvaneswari, P. (2012). Analysis of Electroencephalography (EEG) Signals and Its Categorization–A Study. </w:t>
+        <w:t xml:space="preserve">Kumar, J.S. and </w:t>
+      </w:r>
+      <w:proofErr w:type="spellStart"/>
+      <w:r>
+        <w:rPr>
+          <w:color w:val="202124"/>
+        </w:rPr>
+        <w:t>Bhuvaneswari</w:t>
+      </w:r>
+      <w:proofErr w:type="spellEnd"/>
+      <w:r>
+        <w:rPr>
+          <w:color w:val="202124"/>
+        </w:rPr>
+        <w:t xml:space="preserve">, P. (2012). Analysis of Electroencephalography (EEG) Signals and Its Categorization–A Study. </w:t>
       </w:r>
       <w:r>
         <w:rPr>
@@ -35354,7 +37375,21 @@
         <w:rPr>
           <w:color w:val="202124"/>
         </w:rPr>
-        <w:t>M., Suandi, S.</w:t>
+        <w:t xml:space="preserve">M., </w:t>
+      </w:r>
+      <w:proofErr w:type="spellStart"/>
+      <w:r>
+        <w:rPr>
+          <w:color w:val="202124"/>
+        </w:rPr>
+        <w:t>Suandi</w:t>
+      </w:r>
+      <w:proofErr w:type="spellEnd"/>
+      <w:r>
+        <w:rPr>
+          <w:color w:val="202124"/>
+        </w:rPr>
+        <w:t>, S.</w:t>
       </w:r>
       <w:r>
         <w:rPr>
@@ -35426,7 +37461,21 @@
         <w:rPr>
           <w:color w:val="000000"/>
         </w:rPr>
-        <w:t xml:space="preserve">Li, J., W. Tigwell, G. and Shinohara, K. (2021). Accessibility of High-Fidelity Prototyping Tools. </w:t>
+        <w:t xml:space="preserve">Li, J., W. </w:t>
+      </w:r>
+      <w:proofErr w:type="spellStart"/>
+      <w:r>
+        <w:rPr>
+          <w:color w:val="000000"/>
+        </w:rPr>
+        <w:t>Tigwell</w:t>
+      </w:r>
+      <w:proofErr w:type="spellEnd"/>
+      <w:r>
+        <w:rPr>
+          <w:color w:val="000000"/>
+        </w:rPr>
+        <w:t xml:space="preserve">, G. and Shinohara, K. (2021). Accessibility of High-Fidelity Prototyping Tools. </w:t>
       </w:r>
       <w:r>
         <w:rPr>
@@ -35449,11 +37498,19 @@
         <w:spacing w:before="240" w:beforeAutospacing="0" w:after="240" w:afterAutospacing="0"/>
         <w:jc w:val="both"/>
       </w:pPr>
+      <w:proofErr w:type="spellStart"/>
       <w:r>
         <w:rPr>
           <w:color w:val="202124"/>
         </w:rPr>
-        <w:t xml:space="preserve">Mahato, S., Goyal, N., Ram, D. and Paul, S. (2020). Detection of Depression and Scaling of Severity Using Six Channel EEG Data. </w:t>
+        <w:t>Mahato</w:t>
+      </w:r>
+      <w:proofErr w:type="spellEnd"/>
+      <w:r>
+        <w:rPr>
+          <w:color w:val="202124"/>
+        </w:rPr>
+        <w:t xml:space="preserve">, S., Goyal, N., Ram, D. and Paul, S. (2020). Detection of Depression and Scaling of Severity Using Six Channel EEG Data. </w:t>
       </w:r>
       <w:r>
         <w:rPr>
@@ -35476,11 +37533,19 @@
         <w:spacing w:before="240" w:beforeAutospacing="0" w:after="240" w:afterAutospacing="0"/>
         <w:jc w:val="both"/>
       </w:pPr>
+      <w:proofErr w:type="spellStart"/>
       <w:r>
         <w:rPr>
           <w:color w:val="202124"/>
         </w:rPr>
-        <w:t xml:space="preserve">Mahato, S. and Paul, S. (2019). Classification of Depression Patients and Normal Subjects Based on Electroencephalogram (EEG) Signal Using Alpha Power and Theta Asymmetry. </w:t>
+        <w:t>Mahato</w:t>
+      </w:r>
+      <w:proofErr w:type="spellEnd"/>
+      <w:r>
+        <w:rPr>
+          <w:color w:val="202124"/>
+        </w:rPr>
+        <w:t xml:space="preserve">, S. and Paul, S. (2019). Classification of Depression Patients and Normal Subjects Based on Electroencephalogram (EEG) Signal Using Alpha Power and Theta Asymmetry. </w:t>
       </w:r>
       <w:r>
         <w:rPr>
@@ -35507,7 +37572,21 @@
         <w:rPr>
           <w:color w:val="202124"/>
         </w:rPr>
-        <w:t xml:space="preserve">Mantri, S., Patil, D., Agrawal, P. and Wadhai, V. (2015). </w:t>
+        <w:t xml:space="preserve">Mantri, S., Patil, D., Agrawal, P. and </w:t>
+      </w:r>
+      <w:proofErr w:type="spellStart"/>
+      <w:r>
+        <w:rPr>
+          <w:color w:val="202124"/>
+        </w:rPr>
+        <w:t>Wadhai</w:t>
+      </w:r>
+      <w:proofErr w:type="spellEnd"/>
+      <w:r>
+        <w:rPr>
+          <w:color w:val="202124"/>
+        </w:rPr>
+        <w:t xml:space="preserve">, V. (2015). </w:t>
       </w:r>
       <w:r>
         <w:rPr>
@@ -35546,12 +37625,26 @@
         <w:rPr>
           <w:color w:val="202124"/>
         </w:rPr>
-        <w:t xml:space="preserve">M Hunter, A., F Leuchter, A., L Morgan, M. and A Cook, I. </w:t>
-      </w:r>
+        <w:t xml:space="preserve">M Hunter, A., F </w:t>
+      </w:r>
+      <w:proofErr w:type="spellStart"/>
       <w:r>
         <w:rPr>
           <w:color w:val="202124"/>
         </w:rPr>
+        <w:t>Leuchter</w:t>
+      </w:r>
+      <w:proofErr w:type="spellEnd"/>
+      <w:r>
+        <w:rPr>
+          <w:color w:val="202124"/>
+        </w:rPr>
+        <w:t xml:space="preserve">, A., L Morgan, M. and A Cook, I. </w:t>
+      </w:r>
+      <w:r>
+        <w:rPr>
+          <w:color w:val="202124"/>
+        </w:rPr>
         <w:t>(</w:t>
       </w:r>
       <w:r>
@@ -35576,7 +37669,21 @@
         <w:rPr>
           <w:color w:val="202124"/>
         </w:rPr>
-        <w:t xml:space="preserve">Changes in brain function (quantitative EEG cordance) during placebo lead-in and treatment outcomes in clinical trials for major depression. </w:t>
+        <w:t xml:space="preserve">Changes in brain function (quantitative EEG </w:t>
+      </w:r>
+      <w:proofErr w:type="spellStart"/>
+      <w:r>
+        <w:rPr>
+          <w:color w:val="202124"/>
+        </w:rPr>
+        <w:t>cordance</w:t>
+      </w:r>
+      <w:proofErr w:type="spellEnd"/>
+      <w:r>
+        <w:rPr>
+          <w:color w:val="202124"/>
+        </w:rPr>
+        <w:t xml:space="preserve">) during placebo lead-in and treatment outcomes in clinical trials for major depression. </w:t>
       </w:r>
       <w:r>
         <w:rPr>
@@ -35607,7 +37714,21 @@
         <w:rPr>
           <w:color w:val="202124"/>
         </w:rPr>
-        <w:t xml:space="preserve">Mohammedi, Y., Hajian, M. and Moradi, M.H. (2019). Discrimination of Depression Levels Using Machine Learning Methods on EEG Signals. </w:t>
+        <w:t xml:space="preserve">Mohammedi, Y., </w:t>
+      </w:r>
+      <w:proofErr w:type="spellStart"/>
+      <w:r>
+        <w:rPr>
+          <w:color w:val="202124"/>
+        </w:rPr>
+        <w:t>Hajian</w:t>
+      </w:r>
+      <w:proofErr w:type="spellEnd"/>
+      <w:r>
+        <w:rPr>
+          <w:color w:val="202124"/>
+        </w:rPr>
+        <w:t xml:space="preserve">, M. and Moradi, M.H. (2019). Discrimination of Depression Levels Using Machine Learning Methods on EEG Signals. </w:t>
       </w:r>
       <w:r>
         <w:rPr>
@@ -35635,7 +37756,21 @@
           <w:color w:val="202124"/>
         </w:rPr>
         <w:lastRenderedPageBreak/>
-        <w:t xml:space="preserve">Mohan, Y., Chi, S.C., Xin, D.K.P. and Foong, L.P. (2016). Artificial Neural Network for Classification of Depressive and Normal in EEG. </w:t>
+        <w:t xml:space="preserve">Mohan, Y., Chi, S.C., Xin, D.K.P. and </w:t>
+      </w:r>
+      <w:proofErr w:type="spellStart"/>
+      <w:r>
+        <w:rPr>
+          <w:color w:val="202124"/>
+        </w:rPr>
+        <w:t>Foong</w:t>
+      </w:r>
+      <w:proofErr w:type="spellEnd"/>
+      <w:r>
+        <w:rPr>
+          <w:color w:val="202124"/>
+        </w:rPr>
+        <w:t xml:space="preserve">, L.P. (2016). Artificial Neural Network for Classification of Depressive and Normal in EEG. </w:t>
       </w:r>
       <w:r>
         <w:rPr>
@@ -35658,11 +37793,33 @@
         <w:spacing w:before="240" w:beforeAutospacing="0" w:after="240" w:afterAutospacing="0"/>
         <w:jc w:val="both"/>
       </w:pPr>
-      <w:r>
-        <w:rPr>
-          <w:color w:val="000000"/>
-        </w:rPr>
-        <w:t xml:space="preserve">Mohri, M., Rofsamizadeh, A. and Talwalkar, A. </w:t>
+      <w:proofErr w:type="spellStart"/>
+      <w:r>
+        <w:rPr>
+          <w:color w:val="000000"/>
+        </w:rPr>
+        <w:t>Mohri</w:t>
+      </w:r>
+      <w:proofErr w:type="spellEnd"/>
+      <w:r>
+        <w:rPr>
+          <w:color w:val="000000"/>
+        </w:rPr>
+        <w:t xml:space="preserve">, M., </w:t>
+      </w:r>
+      <w:proofErr w:type="spellStart"/>
+      <w:r>
+        <w:rPr>
+          <w:color w:val="000000"/>
+        </w:rPr>
+        <w:t>Rofsamizadeh</w:t>
+      </w:r>
+      <w:proofErr w:type="spellEnd"/>
+      <w:r>
+        <w:rPr>
+          <w:color w:val="000000"/>
+        </w:rPr>
+        <w:t xml:space="preserve">, A. and Talwalkar, A. </w:t>
       </w:r>
       <w:r>
         <w:rPr>
@@ -35770,7 +37927,105 @@
         <w:rPr>
           <w:color w:val="000000"/>
         </w:rPr>
-        <w:t xml:space="preserve">Mueller, S., Baudisch, P., Im, S., Guimbretière, F., Beyer, D., Mohr, T., Gurevich, S., Teibrich, A., Pfistere, L., Guenther, K., Frohnhofen, J. and Chen, H.-T. (2015). Low-Fidelity Fabrication. </w:t>
+        <w:t xml:space="preserve">Mueller, S., </w:t>
+      </w:r>
+      <w:proofErr w:type="spellStart"/>
+      <w:r>
+        <w:rPr>
+          <w:color w:val="000000"/>
+        </w:rPr>
+        <w:t>Baudisch</w:t>
+      </w:r>
+      <w:proofErr w:type="spellEnd"/>
+      <w:r>
+        <w:rPr>
+          <w:color w:val="000000"/>
+        </w:rPr>
+        <w:t xml:space="preserve">, P., </w:t>
+      </w:r>
+      <w:proofErr w:type="spellStart"/>
+      <w:r>
+        <w:rPr>
+          <w:color w:val="000000"/>
+        </w:rPr>
+        <w:t>Im</w:t>
+      </w:r>
+      <w:proofErr w:type="spellEnd"/>
+      <w:r>
+        <w:rPr>
+          <w:color w:val="000000"/>
+        </w:rPr>
+        <w:t xml:space="preserve">, S., </w:t>
+      </w:r>
+      <w:proofErr w:type="spellStart"/>
+      <w:r>
+        <w:rPr>
+          <w:color w:val="000000"/>
+        </w:rPr>
+        <w:t>Guimbretière</w:t>
+      </w:r>
+      <w:proofErr w:type="spellEnd"/>
+      <w:r>
+        <w:rPr>
+          <w:color w:val="000000"/>
+        </w:rPr>
+        <w:t xml:space="preserve">, F., Beyer, D., Mohr, T., </w:t>
+      </w:r>
+      <w:proofErr w:type="spellStart"/>
+      <w:r>
+        <w:rPr>
+          <w:color w:val="000000"/>
+        </w:rPr>
+        <w:t>Gurevich</w:t>
+      </w:r>
+      <w:proofErr w:type="spellEnd"/>
+      <w:r>
+        <w:rPr>
+          <w:color w:val="000000"/>
+        </w:rPr>
+        <w:t xml:space="preserve">, S., </w:t>
+      </w:r>
+      <w:proofErr w:type="spellStart"/>
+      <w:r>
+        <w:rPr>
+          <w:color w:val="000000"/>
+        </w:rPr>
+        <w:t>Teibrich</w:t>
+      </w:r>
+      <w:proofErr w:type="spellEnd"/>
+      <w:r>
+        <w:rPr>
+          <w:color w:val="000000"/>
+        </w:rPr>
+        <w:t xml:space="preserve">, A., </w:t>
+      </w:r>
+      <w:proofErr w:type="spellStart"/>
+      <w:r>
+        <w:rPr>
+          <w:color w:val="000000"/>
+        </w:rPr>
+        <w:t>Pfistere</w:t>
+      </w:r>
+      <w:proofErr w:type="spellEnd"/>
+      <w:r>
+        <w:rPr>
+          <w:color w:val="000000"/>
+        </w:rPr>
+        <w:t xml:space="preserve">, L., Guenther, K., </w:t>
+      </w:r>
+      <w:proofErr w:type="spellStart"/>
+      <w:r>
+        <w:rPr>
+          <w:color w:val="000000"/>
+        </w:rPr>
+        <w:t>Frohnhofen</w:t>
+      </w:r>
+      <w:proofErr w:type="spellEnd"/>
+      <w:r>
+        <w:rPr>
+          <w:color w:val="000000"/>
+        </w:rPr>
+        <w:t xml:space="preserve">, J. and Chen, H.-T. (2015). Low-Fidelity Fabrication. </w:t>
       </w:r>
       <w:r>
         <w:rPr>
@@ -35799,6 +38054,7 @@
         </w:rPr>
         <w:t xml:space="preserve">Mumtaz, Wajid (2016): MDD Patients and Healthy Controls EEG Data (New). </w:t>
       </w:r>
+      <w:proofErr w:type="spellStart"/>
       <w:r>
         <w:rPr>
           <w:i/>
@@ -35807,6 +38063,7 @@
         </w:rPr>
         <w:t>figshare</w:t>
       </w:r>
+      <w:proofErr w:type="spellEnd"/>
       <w:r>
         <w:rPr>
           <w:color w:val="202124"/>
@@ -35834,7 +38091,21 @@
         <w:rPr>
           <w:color w:val="202124"/>
         </w:rPr>
-        <w:t xml:space="preserve">Mumtaz, W., Xia, L., Ali, S.S.A., Yasin, M.A.M., Hussain, M. and Malik, A.S. (2017). Electroencephalogram (EEG)-based computer-aided technique to diagnose major depressive disorder (MDD). </w:t>
+        <w:t xml:space="preserve">Mumtaz, W., Xia, L., Ali, S.S.A., Yasin, M.A.M., Hussain, </w:t>
+      </w:r>
+      <w:proofErr w:type="gramStart"/>
+      <w:r>
+        <w:rPr>
+          <w:color w:val="202124"/>
+        </w:rPr>
+        <w:t>M.</w:t>
+      </w:r>
+      <w:proofErr w:type="gramEnd"/>
+      <w:r>
+        <w:rPr>
+          <w:color w:val="202124"/>
+        </w:rPr>
+        <w:t xml:space="preserve"> and Malik, A.S. (2017). Electroencephalogram (EEG)-based computer-aided technique to diagnose major depressive disorder (MDD). </w:t>
       </w:r>
       <w:r>
         <w:rPr>
@@ -35980,11 +38251,19 @@
         <w:spacing w:before="240" w:beforeAutospacing="0" w:after="240" w:afterAutospacing="0"/>
         <w:jc w:val="both"/>
       </w:pPr>
+      <w:proofErr w:type="spellStart"/>
       <w:r>
         <w:rPr>
           <w:color w:val="202124"/>
         </w:rPr>
-        <w:t>Nandrino, J.</w:t>
+        <w:t>Nandrino</w:t>
+      </w:r>
+      <w:proofErr w:type="spellEnd"/>
+      <w:r>
+        <w:rPr>
+          <w:color w:val="202124"/>
+        </w:rPr>
+        <w:t>, J.</w:t>
       </w:r>
       <w:r>
         <w:rPr>
@@ -36156,11 +38435,19 @@
         <w:spacing w:before="240" w:beforeAutospacing="0" w:after="240" w:afterAutospacing="0"/>
         <w:jc w:val="both"/>
       </w:pPr>
+      <w:proofErr w:type="spellStart"/>
       <w:r>
         <w:rPr>
           <w:color w:val="202124"/>
         </w:rPr>
-        <w:t xml:space="preserve">Nussbaumer, H.J. (1981). 4. The Fast Fourier Transform. </w:t>
+        <w:t>Nussbaumer</w:t>
+      </w:r>
+      <w:proofErr w:type="spellEnd"/>
+      <w:r>
+        <w:rPr>
+          <w:color w:val="202124"/>
+        </w:rPr>
+        <w:t xml:space="preserve">, H.J. (1981). 4. The Fast Fourier Transform. </w:t>
       </w:r>
       <w:r>
         <w:rPr>
@@ -36241,6 +38528,7 @@
         <w:lastRenderedPageBreak/>
         <w:t xml:space="preserve">Peterson, L. (2009). K-nearest neighbor. </w:t>
       </w:r>
+      <w:proofErr w:type="spellStart"/>
       <w:r>
         <w:rPr>
           <w:i/>
@@ -36249,6 +38537,7 @@
         </w:rPr>
         <w:t>Scholarpedia</w:t>
       </w:r>
+      <w:proofErr w:type="spellEnd"/>
       <w:r>
         <w:rPr>
           <w:color w:val="202124"/>
@@ -36280,16 +38569,24 @@
         <w:spacing w:before="240" w:beforeAutospacing="0" w:after="240" w:afterAutospacing="0"/>
         <w:jc w:val="both"/>
       </w:pPr>
+      <w:proofErr w:type="spellStart"/>
       <w:r>
         <w:rPr>
           <w:color w:val="202124"/>
         </w:rPr>
-        <w:t>Puthankattil, S.</w:t>
-      </w:r>
+        <w:t>Puthankattil</w:t>
+      </w:r>
+      <w:proofErr w:type="spellEnd"/>
       <w:r>
         <w:rPr>
           <w:color w:val="202124"/>
         </w:rPr>
+        <w:t>, S.</w:t>
+      </w:r>
+      <w:r>
+        <w:rPr>
+          <w:color w:val="202124"/>
+        </w:rPr>
         <w:t xml:space="preserve"> </w:t>
       </w:r>
       <w:r>
@@ -36320,7 +38617,21 @@
         <w:rPr>
           <w:color w:val="202124"/>
         </w:rPr>
-        <w:t xml:space="preserve"> Signals In Normal And Depression Conditions By A</w:t>
+        <w:t xml:space="preserve"> Signals </w:t>
+      </w:r>
+      <w:proofErr w:type="gramStart"/>
+      <w:r>
+        <w:rPr>
+          <w:color w:val="202124"/>
+        </w:rPr>
+        <w:t>In</w:t>
+      </w:r>
+      <w:proofErr w:type="gramEnd"/>
+      <w:r>
+        <w:rPr>
+          <w:color w:val="202124"/>
+        </w:rPr>
+        <w:t xml:space="preserve"> Normal And Depression Conditions By A</w:t>
       </w:r>
       <w:r>
         <w:rPr>
@@ -36367,11 +38678,47 @@
         <w:spacing w:before="240" w:beforeAutospacing="0" w:after="240" w:afterAutospacing="0"/>
         <w:jc w:val="both"/>
       </w:pPr>
+      <w:proofErr w:type="spellStart"/>
       <w:r>
         <w:rPr>
           <w:color w:val="202124"/>
         </w:rPr>
-        <w:t xml:space="preserve">Saeedi, M., Saeedi, A. and Maghsoudi, A. (2020). Major depressive disorder assessment via enhanced k-nearest neighbor method and EEG signals. </w:t>
+        <w:t>Saeedi</w:t>
+      </w:r>
+      <w:proofErr w:type="spellEnd"/>
+      <w:r>
+        <w:rPr>
+          <w:color w:val="202124"/>
+        </w:rPr>
+        <w:t xml:space="preserve">, M., </w:t>
+      </w:r>
+      <w:proofErr w:type="spellStart"/>
+      <w:r>
+        <w:rPr>
+          <w:color w:val="202124"/>
+        </w:rPr>
+        <w:t>Saeedi</w:t>
+      </w:r>
+      <w:proofErr w:type="spellEnd"/>
+      <w:r>
+        <w:rPr>
+          <w:color w:val="202124"/>
+        </w:rPr>
+        <w:t xml:space="preserve">, A. and </w:t>
+      </w:r>
+      <w:proofErr w:type="spellStart"/>
+      <w:r>
+        <w:rPr>
+          <w:color w:val="202124"/>
+        </w:rPr>
+        <w:t>Maghsoudi</w:t>
+      </w:r>
+      <w:proofErr w:type="spellEnd"/>
+      <w:r>
+        <w:rPr>
+          <w:color w:val="202124"/>
+        </w:rPr>
+        <w:t xml:space="preserve">, A. (2020). Major depressive disorder assessment via enhanced k-nearest neighbor method and EEG signals. </w:t>
       </w:r>
       <w:r>
         <w:rPr>
@@ -36394,11 +38741,61 @@
         <w:spacing w:before="240" w:beforeAutospacing="0" w:after="240" w:afterAutospacing="0"/>
         <w:jc w:val="both"/>
       </w:pPr>
+      <w:proofErr w:type="spellStart"/>
       <w:r>
         <w:rPr>
           <w:color w:val="202124"/>
         </w:rPr>
-        <w:t>Sheline, Y., Sanghavi, M., Mintun, M. and Gado, M.</w:t>
+        <w:t>Sheline</w:t>
+      </w:r>
+      <w:proofErr w:type="spellEnd"/>
+      <w:r>
+        <w:rPr>
+          <w:color w:val="202124"/>
+        </w:rPr>
+        <w:t xml:space="preserve">, Y., </w:t>
+      </w:r>
+      <w:proofErr w:type="spellStart"/>
+      <w:r>
+        <w:rPr>
+          <w:color w:val="202124"/>
+        </w:rPr>
+        <w:t>Sanghavi</w:t>
+      </w:r>
+      <w:proofErr w:type="spellEnd"/>
+      <w:r>
+        <w:rPr>
+          <w:color w:val="202124"/>
+        </w:rPr>
+        <w:t xml:space="preserve">, M., </w:t>
+      </w:r>
+      <w:proofErr w:type="spellStart"/>
+      <w:r>
+        <w:rPr>
+          <w:color w:val="202124"/>
+        </w:rPr>
+        <w:t>Mintun</w:t>
+      </w:r>
+      <w:proofErr w:type="spellEnd"/>
+      <w:r>
+        <w:rPr>
+          <w:color w:val="202124"/>
+        </w:rPr>
+        <w:t xml:space="preserve">, M. and </w:t>
+      </w:r>
+      <w:proofErr w:type="spellStart"/>
+      <w:r>
+        <w:rPr>
+          <w:color w:val="202124"/>
+        </w:rPr>
+        <w:t>Gado</w:t>
+      </w:r>
+      <w:proofErr w:type="spellEnd"/>
+      <w:r>
+        <w:rPr>
+          <w:color w:val="202124"/>
+        </w:rPr>
+        <w:t>, M.</w:t>
       </w:r>
       <w:r>
         <w:rPr>
@@ -36473,7 +38870,21 @@
         <w:rPr>
           <w:color w:val="202124"/>
         </w:rPr>
-        <w:t>Singh Anand, K. and Dhikav, V.</w:t>
+        <w:t xml:space="preserve">Singh Anand, K. and </w:t>
+      </w:r>
+      <w:proofErr w:type="spellStart"/>
+      <w:r>
+        <w:rPr>
+          <w:color w:val="202124"/>
+        </w:rPr>
+        <w:t>Dhikav</w:t>
+      </w:r>
+      <w:proofErr w:type="spellEnd"/>
+      <w:r>
+        <w:rPr>
+          <w:color w:val="202124"/>
+        </w:rPr>
+        <w:t>, V.</w:t>
       </w:r>
       <w:r>
         <w:rPr>
@@ -36538,11 +38949,19 @@
         <w:spacing w:before="0" w:beforeAutospacing="0" w:after="240" w:afterAutospacing="0"/>
         <w:jc w:val="both"/>
       </w:pPr>
-      <w:r>
-        <w:rPr>
-          <w:color w:val="000000"/>
-        </w:rPr>
-        <w:t xml:space="preserve">Suhaib, M. and Iqbal, T. (2014). </w:t>
+      <w:proofErr w:type="spellStart"/>
+      <w:r>
+        <w:rPr>
+          <w:color w:val="000000"/>
+        </w:rPr>
+        <w:t>Suhaib</w:t>
+      </w:r>
+      <w:proofErr w:type="spellEnd"/>
+      <w:r>
+        <w:rPr>
+          <w:color w:val="000000"/>
+        </w:rPr>
+        <w:t xml:space="preserve">, M. and Iqbal, T. (2014). </w:t>
       </w:r>
       <w:r>
         <w:rPr>
@@ -36583,11 +39002,19 @@
         <w:spacing w:before="240" w:beforeAutospacing="0" w:after="240" w:afterAutospacing="0"/>
         <w:jc w:val="both"/>
       </w:pPr>
+      <w:proofErr w:type="spellStart"/>
       <w:r>
         <w:rPr>
           <w:color w:val="202124"/>
         </w:rPr>
-        <w:t xml:space="preserve">Tes. (n.d.). </w:t>
+        <w:t>Tes</w:t>
+      </w:r>
+      <w:proofErr w:type="spellEnd"/>
+      <w:r>
+        <w:rPr>
+          <w:color w:val="202124"/>
+        </w:rPr>
+        <w:t xml:space="preserve">. (n.d.). </w:t>
       </w:r>
       <w:r>
         <w:rPr>
@@ -36737,6 +39164,7 @@
         <w:pStyle w:val="NormalWeb"/>
         <w:spacing w:before="240" w:beforeAutospacing="0" w:after="240" w:afterAutospacing="0"/>
       </w:pPr>
+      <w:proofErr w:type="gramStart"/>
       <w:r>
         <w:rPr>
           <w:color w:val="000000"/>
@@ -36749,6 +39177,7 @@
         </w:rPr>
         <w:t>.</w:t>
       </w:r>
+      <w:proofErr w:type="gramEnd"/>
       <w:r>
         <w:rPr>
           <w:color w:val="000000"/>
@@ -36899,14 +39328,78 @@
         <w:rPr>
           <w:color w:val="202124"/>
         </w:rPr>
-        <w:t xml:space="preserve">Zhang, S., McCane, B., Shadli, S. and Mcnaughton, N. (2020). </w:t>
-      </w:r>
+        <w:t xml:space="preserve">Zhang, S., </w:t>
+      </w:r>
+      <w:proofErr w:type="spellStart"/>
       <w:r>
         <w:rPr>
           <w:color w:val="202124"/>
         </w:rPr>
-        <w:t>Trait depressivity prediction with EEG signals via LSBoost</w:t>
-      </w:r>
+        <w:t>McCane</w:t>
+      </w:r>
+      <w:proofErr w:type="spellEnd"/>
+      <w:r>
+        <w:rPr>
+          <w:color w:val="202124"/>
+        </w:rPr>
+        <w:t xml:space="preserve">, B., </w:t>
+      </w:r>
+      <w:proofErr w:type="spellStart"/>
+      <w:r>
+        <w:rPr>
+          <w:color w:val="202124"/>
+        </w:rPr>
+        <w:t>Shadli</w:t>
+      </w:r>
+      <w:proofErr w:type="spellEnd"/>
+      <w:r>
+        <w:rPr>
+          <w:color w:val="202124"/>
+        </w:rPr>
+        <w:t xml:space="preserve">, S. and </w:t>
+      </w:r>
+      <w:proofErr w:type="spellStart"/>
+      <w:r>
+        <w:rPr>
+          <w:color w:val="202124"/>
+        </w:rPr>
+        <w:t>Mcnaughton</w:t>
+      </w:r>
+      <w:proofErr w:type="spellEnd"/>
+      <w:r>
+        <w:rPr>
+          <w:color w:val="202124"/>
+        </w:rPr>
+        <w:t xml:space="preserve">, N. (2020). </w:t>
+      </w:r>
+      <w:r>
+        <w:rPr>
+          <w:color w:val="202124"/>
+        </w:rPr>
+        <w:t xml:space="preserve">Trait </w:t>
+      </w:r>
+      <w:proofErr w:type="spellStart"/>
+      <w:r>
+        <w:rPr>
+          <w:color w:val="202124"/>
+        </w:rPr>
+        <w:t>depressivity</w:t>
+      </w:r>
+      <w:proofErr w:type="spellEnd"/>
+      <w:r>
+        <w:rPr>
+          <w:color w:val="202124"/>
+        </w:rPr>
+        <w:t xml:space="preserve"> prediction with EEG signals via </w:t>
+      </w:r>
+      <w:proofErr w:type="spellStart"/>
+      <w:r>
+        <w:rPr>
+          <w:color w:val="202124"/>
+        </w:rPr>
+        <w:t>LSBoost</w:t>
+      </w:r>
+      <w:proofErr w:type="spellEnd"/>
       <w:r>
         <w:rPr>
           <w:color w:val="202124"/>

</xml_diff>